<commit_message>
remove exception throwing from network
</commit_message>
<xml_diff>
--- a/Design Documents/Module Guide.docx
+++ b/Design Documents/Module Guide.docx
@@ -1189,20 +1189,18 @@
           <w:docGrid w:linePitch="299"/>
         </w:sectPr>
       </w:pPr>
-      <w:bookmarkStart w:id="0" w:name="_GoBack"/>
-      <w:bookmarkEnd w:id="0"/>
     </w:p>
     <w:p>
       <w:pPr>
         <w:pStyle w:val="Heading1"/>
         <w:spacing w:before="0"/>
       </w:pPr>
-      <w:bookmarkStart w:id="1" w:name="_Toc451206669"/>
+      <w:bookmarkStart w:id="0" w:name="_Toc451206669"/>
       <w:r>
         <w:lastRenderedPageBreak/>
         <w:t>Module Breakdown</w:t>
       </w:r>
-      <w:bookmarkEnd w:id="1"/>
+      <w:bookmarkEnd w:id="0"/>
     </w:p>
     <w:tbl>
       <w:tblPr>
@@ -1925,54 +1923,122 @@
       <w:pPr>
         <w:pStyle w:val="Heading1"/>
       </w:pPr>
-      <w:bookmarkStart w:id="2" w:name="_Toc451206670"/>
+      <w:bookmarkStart w:id="1" w:name="_Toc451206670"/>
       <w:r>
         <w:t>Module Interfaces</w:t>
       </w:r>
+      <w:bookmarkEnd w:id="1"/>
+    </w:p>
+    <w:p>
+      <w:pPr>
+        <w:pStyle w:val="Heading7"/>
+      </w:pPr>
+      <w:bookmarkStart w:id="2" w:name="_Toc451206671"/>
+      <w:r>
+        <w:t>Game</w:t>
+      </w:r>
+      <w:r>
+        <w:t>:</w:t>
+      </w:r>
       <w:bookmarkEnd w:id="2"/>
     </w:p>
     <w:p>
+      <w:r>
+        <w:t>Pre: randomInit() has been called once</w:t>
+      </w:r>
+    </w:p>
+    <w:p>
+      <w:r>
+        <w:t>Post: N/A</w:t>
+      </w:r>
+    </w:p>
+    <w:p>
+      <w:r>
+        <w:t>Clean-Up: N/A</w:t>
+      </w:r>
+    </w:p>
+    <w:p>
+      <w:r>
+        <w:t>Param: player is a pointer to an unsigned variable</w:t>
+      </w:r>
+    </w:p>
+    <w:p>
+      <w:r>
+        <w:t>Return: the winning score of the game</w:t>
+      </w:r>
+      <w:r>
+        <w:t>, or zero if a computer or network player won</w:t>
+      </w:r>
+    </w:p>
+    <w:p>
+      <w:pPr>
+        <w:rPr>
+          <w:b/>
+        </w:rPr>
+      </w:pPr>
+      <w:r>
+        <w:rPr>
+          <w:b/>
+        </w:rPr>
+        <w:t>unsigned</w:t>
+      </w:r>
+      <w:r>
+        <w:rPr>
+          <w:b/>
+        </w:rPr>
+        <w:t xml:space="preserve"> gameInit();</w:t>
+      </w:r>
+    </w:p>
+    <w:p>
       <w:pPr>
         <w:pStyle w:val="Heading7"/>
-      </w:pPr>
-      <w:bookmarkStart w:id="3" w:name="_Toc451206671"/>
-      <w:r>
-        <w:t>Game</w:t>
-      </w:r>
-      <w:r>
+        <w:rPr>
+          <w:rFonts w:eastAsia="Arial"/>
+        </w:rPr>
+      </w:pPr>
+      <w:bookmarkStart w:id="3" w:name="_Toc451206672"/>
+      <w:r>
+        <w:rPr>
+          <w:rFonts w:eastAsia="Arial"/>
+        </w:rPr>
+        <w:t>Input/Output</w:t>
+      </w:r>
+      <w:r>
+        <w:rPr>
+          <w:rFonts w:eastAsia="Arial"/>
+        </w:rPr>
         <w:t>:</w:t>
       </w:r>
       <w:bookmarkEnd w:id="3"/>
     </w:p>
     <w:p>
       <w:r>
-        <w:t>P</w:t>
-      </w:r>
-      <w:r>
-        <w:t>re: randomInit() has been called once</w:t>
-      </w:r>
-    </w:p>
-    <w:p>
-      <w:r>
-        <w:t>Post: N/A</w:t>
-      </w:r>
-    </w:p>
-    <w:p>
-      <w:r>
-        <w:t>Clean-Up: N/A</w:t>
-      </w:r>
-    </w:p>
-    <w:p>
-      <w:r>
-        <w:t>Param: player is a pointer to an unsigned variable</w:t>
-      </w:r>
-    </w:p>
-    <w:p>
-      <w:r>
-        <w:t>Return: the winning score of the game</w:t>
-      </w:r>
-      <w:r>
-        <w:t>, or zero if a computer or network player won</w:t>
+        <w:t>// Pre: N/A</w:t>
+      </w:r>
+    </w:p>
+    <w:p>
+      <w:r>
+        <w:t>// Post: The screen was-Updated to display new information</w:t>
+      </w:r>
+    </w:p>
+    <w:p>
+      <w:r>
+        <w:t>// Clean-Up: N/A</w:t>
+      </w:r>
+    </w:p>
+    <w:p>
+      <w:r>
+        <w:t>// Param name is the player's name</w:t>
+      </w:r>
+    </w:p>
+    <w:p>
+      <w:r>
+        <w:t>// Param userSelection is the user's choice</w:t>
+      </w:r>
+    </w:p>
+    <w:p>
+      <w:r>
+        <w:t>// Returns N/A</w:t>
       </w:r>
     </w:p>
     <w:p>
@@ -1985,13 +2051,421 @@
         <w:rPr>
           <w:b/>
         </w:rPr>
+        <w:t xml:space="preserve">void displayGamePlay(char* name, int userSelection); </w:t>
+      </w:r>
+    </w:p>
+    <w:p/>
+    <w:p>
+      <w:r>
+        <w:lastRenderedPageBreak/>
+        <w:t>// Pre: A highscore file exists</w:t>
+      </w:r>
+    </w:p>
+    <w:p>
+      <w:r>
+        <w:t>// Post: The highscore was displayed on the screen</w:t>
+      </w:r>
+    </w:p>
+    <w:p>
+      <w:r>
+        <w:t>// Clean-Up: N/A</w:t>
+      </w:r>
+    </w:p>
+    <w:p>
+      <w:r>
+        <w:t>// Param N/A</w:t>
+      </w:r>
+    </w:p>
+    <w:p>
+      <w:r>
+        <w:t>// Returns N/A</w:t>
+      </w:r>
+    </w:p>
+    <w:p>
+      <w:pPr>
+        <w:rPr>
+          <w:b/>
+        </w:rPr>
+      </w:pPr>
+      <w:r>
+        <w:rPr>
+          <w:b/>
+        </w:rPr>
+        <w:t>void displayHighScore();</w:t>
+      </w:r>
+    </w:p>
+    <w:p/>
+    <w:p>
+      <w:r>
+        <w:t>// Pre: N/A</w:t>
+      </w:r>
+    </w:p>
+    <w:p>
+      <w:r>
+        <w:t>// Post: The main menu was displayed on the screen</w:t>
+      </w:r>
+    </w:p>
+    <w:p>
+      <w:r>
+        <w:t>// Clean-Up: N/A</w:t>
+      </w:r>
+    </w:p>
+    <w:p>
+      <w:r>
+        <w:t>// Param N/A</w:t>
+      </w:r>
+    </w:p>
+    <w:p>
+      <w:r>
+        <w:t>// Returns N/A</w:t>
+      </w:r>
+    </w:p>
+    <w:p>
+      <w:pPr>
+        <w:rPr>
+          <w:b/>
+        </w:rPr>
+      </w:pPr>
+      <w:r>
+        <w:rPr>
+          <w:b/>
+        </w:rPr>
+        <w:t>void displayMainMenu();</w:t>
+      </w:r>
+    </w:p>
+    <w:p/>
+    <w:p>
+      <w:r>
+        <w:t>// Pre: N/A</w:t>
+      </w:r>
+    </w:p>
+    <w:p>
+      <w:r>
+        <w:t>// Post: The help menu was displayed on the screen</w:t>
+      </w:r>
+    </w:p>
+    <w:p>
+      <w:r>
+        <w:t>// Clean-Up: N/A</w:t>
+      </w:r>
+    </w:p>
+    <w:p>
+      <w:r>
+        <w:t>// Param N/A</w:t>
+      </w:r>
+    </w:p>
+    <w:p>
+      <w:r>
+        <w:t>// Returns N/A</w:t>
+      </w:r>
+    </w:p>
+    <w:p>
+      <w:pPr>
+        <w:rPr>
+          <w:b/>
+        </w:rPr>
+      </w:pPr>
+      <w:r>
+        <w:rPr>
+          <w:b/>
+        </w:rPr>
+        <w:t>void displayHelpMenu();</w:t>
+      </w:r>
+    </w:p>
+    <w:p/>
+    <w:p>
+      <w:r>
+        <w:t>// Pre: N/A</w:t>
+      </w:r>
+    </w:p>
+    <w:p>
+      <w:r>
+        <w:t>// Post: The Network Play Mode was displayed on screen</w:t>
+      </w:r>
+    </w:p>
+    <w:p>
+      <w:r>
+        <w:t>// Clean-Up: N/A</w:t>
+      </w:r>
+    </w:p>
+    <w:p>
+      <w:r>
+        <w:t>// Param N/A</w:t>
+      </w:r>
+    </w:p>
+    <w:p>
+      <w:r>
+        <w:t>// Returns N/A</w:t>
+      </w:r>
+    </w:p>
+    <w:p>
+      <w:pPr>
+        <w:rPr>
+          <w:b/>
+        </w:rPr>
+      </w:pPr>
+      <w:r>
+        <w:rPr>
+          <w:b/>
+        </w:rPr>
+        <w:t>void displayNetworkPlayMode();</w:t>
+      </w:r>
+    </w:p>
+    <w:p/>
+    <w:p>
+      <w:r>
+        <w:t>// Pre: N/A</w:t>
+      </w:r>
+    </w:p>
+    <w:p>
+      <w:r>
+        <w:t>// Post: The prompt for network information was displayed on screen</w:t>
+      </w:r>
+    </w:p>
+    <w:p>
+      <w:r>
+        <w:t>// Clean-Up: N/A</w:t>
+      </w:r>
+    </w:p>
+    <w:p>
+      <w:r>
+        <w:t>// Param N/A</w:t>
+      </w:r>
+    </w:p>
+    <w:p>
+      <w:r>
+        <w:t>// Returns N/A</w:t>
+      </w:r>
+    </w:p>
+    <w:p>
+      <w:pPr>
+        <w:rPr>
+          <w:b/>
+        </w:rPr>
+      </w:pPr>
+      <w:r>
+        <w:rPr>
+          <w:b/>
+        </w:rPr>
+        <w:t>void displayNetWorkPlayInput();</w:t>
+      </w:r>
+    </w:p>
+    <w:p/>
+    <w:p>
+      <w:r>
+        <w:t>// Pre: N/A</w:t>
+      </w:r>
+    </w:p>
+    <w:p>
+      <w:r>
+        <w:t>// Post: The Local Play mode was displayed on screen</w:t>
+      </w:r>
+    </w:p>
+    <w:p>
+      <w:r>
+        <w:t>// Clean-Up: N/A</w:t>
+      </w:r>
+    </w:p>
+    <w:p>
+      <w:r>
+        <w:t>// Param N/A</w:t>
+      </w:r>
+    </w:p>
+    <w:p>
+      <w:r>
+        <w:t>// Returns N/A</w:t>
+      </w:r>
+    </w:p>
+    <w:p>
+      <w:pPr>
+        <w:rPr>
+          <w:b/>
+        </w:rPr>
+      </w:pPr>
+      <w:r>
+        <w:rPr>
+          <w:b/>
+        </w:rPr>
+        <w:t>void displayLocalPlayMode();</w:t>
+      </w:r>
+    </w:p>
+    <w:p/>
+    <w:p>
+      <w:pPr>
+        <w:spacing w:line="276" w:lineRule="auto"/>
+      </w:pPr>
+      <w:r>
+        <w:br w:type="page"/>
+      </w:r>
+    </w:p>
+    <w:p>
+      <w:r>
+        <w:lastRenderedPageBreak/>
+        <w:t>// Pre: N/A</w:t>
+      </w:r>
+    </w:p>
+    <w:p>
+      <w:r>
+        <w:t>// Post: The menu for in-game help was displayed on screen</w:t>
+      </w:r>
+    </w:p>
+    <w:p>
+      <w:r>
+        <w:t>// Clean-Up: N/A</w:t>
+      </w:r>
+    </w:p>
+    <w:p>
+      <w:r>
+        <w:t>// Param N/A</w:t>
+      </w:r>
+    </w:p>
+    <w:p>
+      <w:r>
+        <w:t>// Returns N/A</w:t>
+      </w:r>
+    </w:p>
+    <w:p>
+      <w:pPr>
+        <w:rPr>
+          <w:b/>
+        </w:rPr>
+      </w:pPr>
+      <w:r>
+        <w:rPr>
+          <w:b/>
+        </w:rPr>
+        <w:t>void displayInGameHelpMenu();</w:t>
+      </w:r>
+    </w:p>
+    <w:p>
+      <w:pPr>
+        <w:pStyle w:val="Heading7"/>
+        <w:rPr>
+          <w:rFonts w:eastAsia="Arial"/>
+        </w:rPr>
+      </w:pPr>
+      <w:bookmarkStart w:id="4" w:name="_Toc451206673"/>
+      <w:r>
+        <w:rPr>
+          <w:rFonts w:eastAsia="Arial"/>
+        </w:rPr>
+        <w:t>Local Turn</w:t>
+      </w:r>
+      <w:r>
+        <w:rPr>
+          <w:rFonts w:eastAsia="Arial"/>
+        </w:rPr>
+        <w:t>:</w:t>
+      </w:r>
+      <w:bookmarkEnd w:id="4"/>
+    </w:p>
+    <w:p>
+      <w:r>
+        <w:t>// Pre: N/A</w:t>
+      </w:r>
+    </w:p>
+    <w:p>
+      <w:r>
+        <w:t>// Post: N/A</w:t>
+      </w:r>
+    </w:p>
+    <w:p>
+      <w:r>
+        <w:t>// Clean-Up: N/A</w:t>
+      </w:r>
+    </w:p>
+    <w:p>
+      <w:r>
+        <w:t>// Returns: the final turn score</w:t>
+      </w:r>
+    </w:p>
+    <w:p>
+      <w:pPr>
+        <w:rPr>
+          <w:b/>
+        </w:rPr>
+      </w:pPr>
+      <w:r>
+        <w:rPr>
+          <w:b/>
+        </w:rPr>
+        <w:t>unsigned localTurn();</w:t>
+      </w:r>
+    </w:p>
+    <w:p>
+      <w:pPr>
+        <w:pStyle w:val="Heading7"/>
+        <w:rPr>
+          <w:rFonts w:eastAsia="Arial"/>
+        </w:rPr>
+      </w:pPr>
+      <w:bookmarkStart w:id="5" w:name="_Toc451206674"/>
+      <w:r>
+        <w:rPr>
+          <w:rFonts w:eastAsia="Arial"/>
+        </w:rPr>
+        <w:t>Network Turn</w:t>
+      </w:r>
+      <w:r>
+        <w:rPr>
+          <w:rFonts w:eastAsia="Arial"/>
+        </w:rPr>
+        <w:t>:</w:t>
+      </w:r>
+      <w:bookmarkEnd w:id="5"/>
+    </w:p>
+    <w:p>
+      <w:r>
+        <w:t>// Pre: N/A</w:t>
+      </w:r>
+    </w:p>
+    <w:p>
+      <w:r>
+        <w:t>// Post: N/A</w:t>
+      </w:r>
+    </w:p>
+    <w:p>
+      <w:r>
+        <w:t>// Cleanup N/A</w:t>
+      </w:r>
+    </w:p>
+    <w:p>
+      <w:r>
+        <w:t xml:space="preserve">// Return an </w:t>
+      </w:r>
+      <w:r>
         <w:t>unsigned</w:t>
       </w:r>
       <w:r>
+        <w:t xml:space="preserve"> </w:t>
+      </w:r>
+      <w:r>
+        <w:t>of the turn score</w:t>
+      </w:r>
+    </w:p>
+    <w:p>
+      <w:pPr>
         <w:rPr>
           <w:b/>
         </w:rPr>
-        <w:t xml:space="preserve"> gameInit();</w:t>
+      </w:pPr>
+      <w:r>
+        <w:rPr>
+          <w:b/>
+        </w:rPr>
+        <w:t>unsigned</w:t>
+      </w:r>
+      <w:r>
+        <w:rPr>
+          <w:b/>
+        </w:rPr>
+        <w:t xml:space="preserve"> </w:t>
+      </w:r>
+      <w:r>
+        <w:rPr>
+          <w:b/>
+        </w:rPr>
+        <w:t>networkTurn();</w:t>
       </w:r>
     </w:p>
     <w:p>
@@ -2001,12 +2475,12 @@
           <w:rFonts w:eastAsia="Arial"/>
         </w:rPr>
       </w:pPr>
-      <w:bookmarkStart w:id="4" w:name="_Toc451206672"/>
+      <w:bookmarkStart w:id="6" w:name="_Toc451206675"/>
       <w:r>
         <w:rPr>
           <w:rFonts w:eastAsia="Arial"/>
         </w:rPr>
-        <w:t>Input/Output</w:t>
+        <w:t>Dice</w:t>
       </w:r>
       <w:r>
         <w:rPr>
@@ -2014,16 +2488,16 @@
         </w:rPr>
         <w:t>:</w:t>
       </w:r>
-      <w:bookmarkEnd w:id="4"/>
-    </w:p>
-    <w:p>
-      <w:r>
-        <w:t>// Pre: N/A</w:t>
-      </w:r>
-    </w:p>
-    <w:p>
-      <w:r>
-        <w:t>// Post: The screen was-Updated to display new information</w:t>
+      <w:bookmarkEnd w:id="6"/>
+    </w:p>
+    <w:p>
+      <w:r>
+        <w:t>// Pre-Conditions: Must be during a turn</w:t>
+      </w:r>
+    </w:p>
+    <w:p>
+      <w:r>
+        <w:t xml:space="preserve">// Post-Conditions: A random number was generated </w:t>
       </w:r>
     </w:p>
     <w:p>
@@ -2033,17 +2507,7 @@
     </w:p>
     <w:p>
       <w:r>
-        <w:t>// Param name is the player's name</w:t>
-      </w:r>
-    </w:p>
-    <w:p>
-      <w:r>
-        <w:t>// Param userSelection is the user's choice</w:t>
-      </w:r>
-    </w:p>
-    <w:p>
-      <w:r>
-        <w:t>// Returns N/A</w:t>
+        <w:t>// Returns: The random number</w:t>
       </w:r>
     </w:p>
     <w:p>
@@ -2056,288 +2520,7 @@
         <w:rPr>
           <w:b/>
         </w:rPr>
-        <w:t xml:space="preserve">void displayGamePlay(char* name, int userSelection); </w:t>
-      </w:r>
-    </w:p>
-    <w:p/>
-    <w:p>
-      <w:r>
-        <w:t>// Pre: A highscore file exists</w:t>
-      </w:r>
-    </w:p>
-    <w:p>
-      <w:r>
-        <w:t>// Post: The highscore was displayed on the screen</w:t>
-      </w:r>
-    </w:p>
-    <w:p>
-      <w:r>
-        <w:t>// Clean-Up: N/A</w:t>
-      </w:r>
-    </w:p>
-    <w:p>
-      <w:r>
-        <w:t>// Param N/A</w:t>
-      </w:r>
-    </w:p>
-    <w:p>
-      <w:r>
-        <w:t>// Returns N/A</w:t>
-      </w:r>
-    </w:p>
-    <w:p>
-      <w:pPr>
-        <w:rPr>
-          <w:b/>
-        </w:rPr>
-      </w:pPr>
-      <w:r>
-        <w:rPr>
-          <w:b/>
-        </w:rPr>
-        <w:t>void displayHighScore();</w:t>
-      </w:r>
-    </w:p>
-    <w:p/>
-    <w:p>
-      <w:r>
-        <w:t>// Pre: N/A</w:t>
-      </w:r>
-    </w:p>
-    <w:p>
-      <w:r>
-        <w:t>// Post: The main menu was displayed on the screen</w:t>
-      </w:r>
-    </w:p>
-    <w:p>
-      <w:r>
-        <w:t>// Clean-Up: N/A</w:t>
-      </w:r>
-    </w:p>
-    <w:p>
-      <w:r>
-        <w:t>// Param N/A</w:t>
-      </w:r>
-    </w:p>
-    <w:p>
-      <w:r>
-        <w:t>// Returns N/A</w:t>
-      </w:r>
-    </w:p>
-    <w:p>
-      <w:pPr>
-        <w:rPr>
-          <w:b/>
-        </w:rPr>
-      </w:pPr>
-      <w:r>
-        <w:rPr>
-          <w:b/>
-        </w:rPr>
-        <w:t>void displayMainMenu();</w:t>
-      </w:r>
-    </w:p>
-    <w:p/>
-    <w:p>
-      <w:r>
-        <w:t>// Pre: N/A</w:t>
-      </w:r>
-    </w:p>
-    <w:p>
-      <w:r>
-        <w:t>// Post: The help menu was displayed on the screen</w:t>
-      </w:r>
-    </w:p>
-    <w:p>
-      <w:r>
-        <w:t>// Clean-Up: N/A</w:t>
-      </w:r>
-    </w:p>
-    <w:p>
-      <w:r>
-        <w:t>// Param N/A</w:t>
-      </w:r>
-    </w:p>
-    <w:p>
-      <w:r>
-        <w:t>// Returns N/A</w:t>
-      </w:r>
-    </w:p>
-    <w:p>
-      <w:pPr>
-        <w:rPr>
-          <w:b/>
-        </w:rPr>
-      </w:pPr>
-      <w:r>
-        <w:rPr>
-          <w:b/>
-        </w:rPr>
-        <w:t>void displayHelpMenu();</w:t>
-      </w:r>
-    </w:p>
-    <w:p/>
-    <w:p>
-      <w:r>
-        <w:t>// Pre: N/A</w:t>
-      </w:r>
-    </w:p>
-    <w:p>
-      <w:r>
-        <w:t>// Post: The Network Play Mode was displayed on screen</w:t>
-      </w:r>
-    </w:p>
-    <w:p>
-      <w:r>
-        <w:t>// Clean-Up: N/A</w:t>
-      </w:r>
-    </w:p>
-    <w:p>
-      <w:r>
-        <w:t>// Param N/A</w:t>
-      </w:r>
-    </w:p>
-    <w:p>
-      <w:r>
-        <w:t>// Returns N/A</w:t>
-      </w:r>
-    </w:p>
-    <w:p>
-      <w:pPr>
-        <w:rPr>
-          <w:b/>
-        </w:rPr>
-      </w:pPr>
-      <w:r>
-        <w:rPr>
-          <w:b/>
-        </w:rPr>
-        <w:t>void displayNetworkPlayMode();</w:t>
-      </w:r>
-    </w:p>
-    <w:p/>
-    <w:p>
-      <w:r>
-        <w:t>// Pre: N/A</w:t>
-      </w:r>
-    </w:p>
-    <w:p>
-      <w:r>
-        <w:t>// Post: The prompt for network information was displayed on screen</w:t>
-      </w:r>
-    </w:p>
-    <w:p>
-      <w:r>
-        <w:t>// Clean-Up: N/A</w:t>
-      </w:r>
-    </w:p>
-    <w:p>
-      <w:r>
-        <w:t>// Param N/A</w:t>
-      </w:r>
-    </w:p>
-    <w:p>
-      <w:r>
-        <w:t>// Returns N/A</w:t>
-      </w:r>
-    </w:p>
-    <w:p>
-      <w:pPr>
-        <w:rPr>
-          <w:b/>
-        </w:rPr>
-      </w:pPr>
-      <w:r>
-        <w:rPr>
-          <w:b/>
-        </w:rPr>
-        <w:t>void displayNetWorkPlayInput();</w:t>
-      </w:r>
-    </w:p>
-    <w:p/>
-    <w:p>
-      <w:r>
-        <w:t>// Pre: N/A</w:t>
-      </w:r>
-    </w:p>
-    <w:p>
-      <w:r>
-        <w:t>// Post: The Local Play mode was displayed on screen</w:t>
-      </w:r>
-    </w:p>
-    <w:p>
-      <w:r>
-        <w:t>// Clean-Up: N/A</w:t>
-      </w:r>
-    </w:p>
-    <w:p>
-      <w:r>
-        <w:t>// Param N/A</w:t>
-      </w:r>
-    </w:p>
-    <w:p>
-      <w:r>
-        <w:t>// Returns N/A</w:t>
-      </w:r>
-    </w:p>
-    <w:p>
-      <w:pPr>
-        <w:rPr>
-          <w:b/>
-        </w:rPr>
-      </w:pPr>
-      <w:r>
-        <w:rPr>
-          <w:b/>
-        </w:rPr>
-        <w:t>void displayLocalPlayMode();</w:t>
-      </w:r>
-    </w:p>
-    <w:p/>
-    <w:p>
-      <w:pPr>
-        <w:spacing w:line="276" w:lineRule="auto"/>
-      </w:pPr>
-      <w:r>
-        <w:br w:type="page"/>
-      </w:r>
-    </w:p>
-    <w:p>
-      <w:r>
-        <w:t>// Pre: N/A</w:t>
-      </w:r>
-    </w:p>
-    <w:p>
-      <w:r>
-        <w:t>// Post: The menu for in-game help was displayed on screen</w:t>
-      </w:r>
-    </w:p>
-    <w:p>
-      <w:r>
-        <w:t>// Clean-Up: N/A</w:t>
-      </w:r>
-    </w:p>
-    <w:p>
-      <w:r>
-        <w:t>// Param N/A</w:t>
-      </w:r>
-    </w:p>
-    <w:p>
-      <w:r>
-        <w:t>// Returns N/A</w:t>
-      </w:r>
-    </w:p>
-    <w:p>
-      <w:pPr>
-        <w:rPr>
-          <w:b/>
-        </w:rPr>
-      </w:pPr>
-      <w:r>
-        <w:rPr>
-          <w:b/>
-        </w:rPr>
-        <w:t>void displayInGameHelpMenu();</w:t>
+        <w:t>int rollDie();</w:t>
       </w:r>
     </w:p>
     <w:p>
@@ -2347,12 +2530,12 @@
           <w:rFonts w:eastAsia="Arial"/>
         </w:rPr>
       </w:pPr>
-      <w:bookmarkStart w:id="5" w:name="_Toc451206673"/>
+      <w:bookmarkStart w:id="7" w:name="_Toc451206676"/>
       <w:r>
         <w:rPr>
           <w:rFonts w:eastAsia="Arial"/>
         </w:rPr>
-        <w:t>Local Turn</w:t>
+        <w:t>Random</w:t>
       </w:r>
       <w:r>
         <w:rPr>
@@ -2360,193 +2543,7 @@
         </w:rPr>
         <w:t>:</w:t>
       </w:r>
-      <w:bookmarkEnd w:id="5"/>
-    </w:p>
-    <w:p>
-      <w:r>
-        <w:t>// Pre: N/A</w:t>
-      </w:r>
-    </w:p>
-    <w:p>
-      <w:r>
-        <w:t>// Post: N/A</w:t>
-      </w:r>
-    </w:p>
-    <w:p>
-      <w:r>
-        <w:t>// Clean-Up: N/A</w:t>
-      </w:r>
-    </w:p>
-    <w:p>
-      <w:r>
-        <w:t>// Returns: the final turn score</w:t>
-      </w:r>
-    </w:p>
-    <w:p>
-      <w:pPr>
-        <w:rPr>
-          <w:b/>
-        </w:rPr>
-      </w:pPr>
-      <w:r>
-        <w:rPr>
-          <w:b/>
-        </w:rPr>
-        <w:t>unsigned localTurn();</w:t>
-      </w:r>
-    </w:p>
-    <w:p>
-      <w:pPr>
-        <w:pStyle w:val="Heading7"/>
-        <w:rPr>
-          <w:rFonts w:eastAsia="Arial"/>
-        </w:rPr>
-      </w:pPr>
-      <w:bookmarkStart w:id="6" w:name="_Toc451206674"/>
-      <w:r>
-        <w:rPr>
-          <w:rFonts w:eastAsia="Arial"/>
-        </w:rPr>
-        <w:t>Network Turn</w:t>
-      </w:r>
-      <w:r>
-        <w:rPr>
-          <w:rFonts w:eastAsia="Arial"/>
-        </w:rPr>
-        <w:t>:</w:t>
-      </w:r>
-      <w:bookmarkEnd w:id="6"/>
-    </w:p>
-    <w:p>
-      <w:r>
-        <w:t>// Pre: N/A</w:t>
-      </w:r>
-    </w:p>
-    <w:p>
-      <w:r>
-        <w:t>// Post: N/A</w:t>
-      </w:r>
-    </w:p>
-    <w:p>
-      <w:r>
-        <w:t>// Cleanup N/A</w:t>
-      </w:r>
-    </w:p>
-    <w:p>
-      <w:r>
-        <w:t xml:space="preserve">// Return an </w:t>
-      </w:r>
-      <w:r>
-        <w:t>unsigned</w:t>
-      </w:r>
-      <w:r>
-        <w:t xml:space="preserve"> </w:t>
-      </w:r>
-      <w:r>
-        <w:t>of the turn score</w:t>
-      </w:r>
-    </w:p>
-    <w:p>
-      <w:pPr>
-        <w:rPr>
-          <w:b/>
-        </w:rPr>
-      </w:pPr>
-      <w:r>
-        <w:rPr>
-          <w:b/>
-        </w:rPr>
-        <w:t>unsigned</w:t>
-      </w:r>
-      <w:r>
-        <w:rPr>
-          <w:b/>
-        </w:rPr>
-        <w:t xml:space="preserve"> </w:t>
-      </w:r>
-      <w:r>
-        <w:rPr>
-          <w:b/>
-        </w:rPr>
-        <w:t>networkTurn();</w:t>
-      </w:r>
-    </w:p>
-    <w:p>
-      <w:pPr>
-        <w:pStyle w:val="Heading7"/>
-        <w:rPr>
-          <w:rFonts w:eastAsia="Arial"/>
-        </w:rPr>
-      </w:pPr>
-      <w:bookmarkStart w:id="7" w:name="_Toc451206675"/>
-      <w:r>
-        <w:rPr>
-          <w:rFonts w:eastAsia="Arial"/>
-        </w:rPr>
-        <w:t>Dice</w:t>
-      </w:r>
-      <w:r>
-        <w:rPr>
-          <w:rFonts w:eastAsia="Arial"/>
-        </w:rPr>
-        <w:t>:</w:t>
-      </w:r>
       <w:bookmarkEnd w:id="7"/>
-    </w:p>
-    <w:p>
-      <w:r>
-        <w:t>// Pre-Conditions: Must be during a turn</w:t>
-      </w:r>
-    </w:p>
-    <w:p>
-      <w:r>
-        <w:t xml:space="preserve">// Post-Conditions: A random number was generated </w:t>
-      </w:r>
-    </w:p>
-    <w:p>
-      <w:r>
-        <w:t>// Clean-Up: N/A</w:t>
-      </w:r>
-    </w:p>
-    <w:p>
-      <w:r>
-        <w:t>// Returns: The random number</w:t>
-      </w:r>
-    </w:p>
-    <w:p>
-      <w:pPr>
-        <w:rPr>
-          <w:b/>
-        </w:rPr>
-      </w:pPr>
-      <w:r>
-        <w:rPr>
-          <w:b/>
-        </w:rPr>
-        <w:t>int rollDie();</w:t>
-      </w:r>
-    </w:p>
-    <w:p>
-      <w:pPr>
-        <w:pStyle w:val="Heading7"/>
-        <w:rPr>
-          <w:rFonts w:eastAsia="Arial"/>
-        </w:rPr>
-      </w:pPr>
-      <w:bookmarkStart w:id="8" w:name="_Toc451206676"/>
-      <w:r>
-        <w:rPr>
-          <w:rFonts w:eastAsia="Arial"/>
-        </w:rPr>
-        <w:t>Random</w:t>
-      </w:r>
-      <w:r>
-        <w:rPr>
-          <w:rFonts w:eastAsia="Arial"/>
-        </w:rPr>
-        <w:t>:</w:t>
-      </w:r>
-      <w:bookmarkEnd w:id="8"/>
     </w:p>
     <w:p>
       <w:r>
@@ -2642,11 +2639,12 @@
           <w:rFonts w:eastAsia="Arial"/>
         </w:rPr>
       </w:pPr>
-      <w:bookmarkStart w:id="9" w:name="_Toc451206677"/>
+      <w:bookmarkStart w:id="8" w:name="_Toc451206677"/>
       <w:r>
         <w:rPr>
           <w:rFonts w:eastAsia="Arial"/>
         </w:rPr>
+        <w:lastRenderedPageBreak/>
         <w:t>Probability</w:t>
       </w:r>
       <w:r>
@@ -2655,10 +2653,127 @@
         </w:rPr>
         <w:t>:</w:t>
       </w:r>
+      <w:bookmarkEnd w:id="8"/>
+    </w:p>
+    <w:p>
+      <w:r>
+        <w:t>// Pre: N/A</w:t>
+      </w:r>
+    </w:p>
+    <w:p>
+      <w:r>
+        <w:t>// Post: N/A</w:t>
+      </w:r>
+    </w:p>
+    <w:p>
+      <w:r>
+        <w:t>// Clean-Up: N/A</w:t>
+      </w:r>
+    </w:p>
+    <w:p>
+      <w:r>
+        <w:t>// Param sum is the number to check the probability of re-rolling</w:t>
+      </w:r>
+    </w:p>
+    <w:p>
+      <w:r>
+        <w:t>// Returns: the probability of re-rolling sum</w:t>
+      </w:r>
+    </w:p>
+    <w:p>
+      <w:pPr>
+        <w:rPr>
+          <w:b/>
+        </w:rPr>
+      </w:pPr>
+      <w:r>
+        <w:rPr>
+          <w:b/>
+        </w:rPr>
+        <w:t>double getProbability(int sum);</w:t>
+      </w:r>
+    </w:p>
+    <w:p>
+      <w:pPr>
+        <w:pStyle w:val="Heading7"/>
+        <w:rPr>
+          <w:rFonts w:eastAsia="Arial"/>
+        </w:rPr>
+      </w:pPr>
+      <w:bookmarkStart w:id="9" w:name="_Toc451206678"/>
+      <w:r>
+        <w:rPr>
+          <w:rFonts w:eastAsia="Arial"/>
+        </w:rPr>
+        <w:t>Network Protocol</w:t>
+      </w:r>
+      <w:r>
+        <w:rPr>
+          <w:rFonts w:eastAsia="Arial"/>
+        </w:rPr>
+        <w:t>:</w:t>
+      </w:r>
       <w:bookmarkEnd w:id="9"/>
     </w:p>
     <w:p>
       <w:r>
+        <w:t>// Pre: A network game is chosen</w:t>
+      </w:r>
+    </w:p>
+    <w:p>
+      <w:r>
+        <w:t>// Post: A connection to a server was made</w:t>
+      </w:r>
+    </w:p>
+    <w:p>
+      <w:r>
+        <w:t>// Clean-Up: Close connection after the game is finished</w:t>
+      </w:r>
+    </w:p>
+    <w:p>
+      <w:pPr>
+        <w:rPr>
+          <w:b/>
+        </w:rPr>
+      </w:pPr>
+      <w:bookmarkStart w:id="10" w:name="_GoBack"/>
+      <w:bookmarkEnd w:id="10"/>
+      <w:r>
+        <w:rPr>
+          <w:b/>
+        </w:rPr>
+        <w:t>void connectInit(char* IPaddress, int port);</w:t>
+      </w:r>
+    </w:p>
+    <w:p>
+      <w:pPr>
+        <w:pStyle w:val="Heading7"/>
+        <w:rPr>
+          <w:rFonts w:eastAsia="Arial"/>
+        </w:rPr>
+      </w:pPr>
+      <w:bookmarkStart w:id="11" w:name="_Toc451206679"/>
+      <w:r>
+        <w:rPr>
+          <w:rFonts w:eastAsia="Arial"/>
+        </w:rPr>
+        <w:t>Computer Player</w:t>
+      </w:r>
+      <w:r>
+        <w:rPr>
+          <w:rFonts w:eastAsia="Arial"/>
+        </w:rPr>
+        <w:t>:</w:t>
+      </w:r>
+      <w:bookmarkEnd w:id="11"/>
+    </w:p>
+    <w:p>
+      <w:r>
+        <w:t>// Determines the computer player's decision to roll or stop.</w:t>
+      </w:r>
+    </w:p>
+    <w:p>
+      <w:r>
         <w:t>// Pre: N/A</w:t>
       </w:r>
     </w:p>
@@ -2669,17 +2784,12 @@
     </w:p>
     <w:p>
       <w:r>
-        <w:t>// Clean-Up: N/A</w:t>
-      </w:r>
-    </w:p>
-    <w:p>
-      <w:r>
-        <w:t>// Param sum is the number to check the probability of re-rolling</w:t>
-      </w:r>
-    </w:p>
-    <w:p>
-      <w:r>
-        <w:t>// Returns: the probability of re-rolling sum</w:t>
+        <w:t>// Return 0 for stop, or 1 for roll again</w:t>
+      </w:r>
+    </w:p>
+    <w:p>
+      <w:r>
+        <w:t>// Cleanup N/A</w:t>
       </w:r>
     </w:p>
     <w:p>
@@ -2692,9 +2802,48 @@
         <w:rPr>
           <w:b/>
         </w:rPr>
-        <w:t>double getProbability(int sum);</w:t>
-      </w:r>
-    </w:p>
+        <w:t>unsigned getDecision(unsigned round</w:t>
+      </w:r>
+      <w:r>
+        <w:rPr>
+          <w:b/>
+        </w:rPr>
+        <w:t>Number</w:t>
+      </w:r>
+      <w:r>
+        <w:rPr>
+          <w:b/>
+        </w:rPr>
+        <w:t xml:space="preserve">, unsigned turnNumber, </w:t>
+      </w:r>
+    </w:p>
+    <w:p>
+      <w:pPr>
+        <w:rPr>
+          <w:b/>
+        </w:rPr>
+      </w:pPr>
+      <w:r>
+        <w:rPr>
+          <w:b/>
+        </w:rPr>
+        <w:t xml:space="preserve">                     unsigned turnScore, unsigned p1Score,</w:t>
+      </w:r>
+    </w:p>
+    <w:p>
+      <w:pPr>
+        <w:rPr>
+          <w:b/>
+        </w:rPr>
+      </w:pPr>
+      <w:r>
+        <w:rPr>
+          <w:b/>
+        </w:rPr>
+        <w:t xml:space="preserve">                     unsigned p2Score, unsigned probability);</w:t>
+      </w:r>
+    </w:p>
+    <w:p/>
     <w:p>
       <w:pPr>
         <w:pStyle w:val="Heading7"/>
@@ -2702,12 +2851,12 @@
           <w:rFonts w:eastAsia="Arial"/>
         </w:rPr>
       </w:pPr>
-      <w:bookmarkStart w:id="10" w:name="_Toc451206678"/>
+      <w:bookmarkStart w:id="12" w:name="_Toc451206680"/>
       <w:r>
         <w:rPr>
           <w:rFonts w:eastAsia="Arial"/>
         </w:rPr>
-        <w:t>Network Protocol</w:t>
+        <w:t>High Score</w:t>
       </w:r>
       <w:r>
         <w:rPr>
@@ -2715,26 +2864,31 @@
         </w:rPr>
         <w:t>:</w:t>
       </w:r>
-      <w:bookmarkEnd w:id="10"/>
-    </w:p>
-    <w:p>
-      <w:r>
-        <w:t>// Pre: A network game is chosen</w:t>
-      </w:r>
-    </w:p>
-    <w:p>
-      <w:r>
-        <w:t>// Post: A connection to a server was made</w:t>
-      </w:r>
-    </w:p>
-    <w:p>
-      <w:r>
-        <w:t>// Clean-Up: Close connection after the game is finished</w:t>
-      </w:r>
-    </w:p>
-    <w:p>
-      <w:r>
-        <w:t>// Throws: connection error if unable to connect to the server</w:t>
+      <w:bookmarkEnd w:id="12"/>
+    </w:p>
+    <w:p>
+      <w:r>
+        <w:t>// Pre: a file for highscore exists</w:t>
+      </w:r>
+    </w:p>
+    <w:p>
+      <w:r>
+        <w:t>// Post: The highscore was displayed on screen</w:t>
+      </w:r>
+    </w:p>
+    <w:p>
+      <w:r>
+        <w:t>// Clean up: N/A</w:t>
+      </w:r>
+    </w:p>
+    <w:p>
+      <w:r>
+        <w:t>// Param N/A</w:t>
+      </w:r>
+    </w:p>
+    <w:p>
+      <w:r>
+        <w:t>// returns N/A</w:t>
       </w:r>
     </w:p>
     <w:p>
@@ -2747,54 +2901,33 @@
         <w:rPr>
           <w:b/>
         </w:rPr>
-        <w:t>void connectInit(char* IPaddress, int port);</w:t>
-      </w:r>
-    </w:p>
-    <w:p>
-      <w:pPr>
-        <w:pStyle w:val="Heading7"/>
-        <w:rPr>
-          <w:rFonts w:eastAsia="Arial"/>
-        </w:rPr>
-      </w:pPr>
-      <w:bookmarkStart w:id="11" w:name="_Toc451206679"/>
-      <w:r>
-        <w:rPr>
-          <w:rFonts w:eastAsia="Arial"/>
-        </w:rPr>
-        <w:t>Computer Player</w:t>
-      </w:r>
-      <w:r>
-        <w:rPr>
-          <w:rFonts w:eastAsia="Arial"/>
-        </w:rPr>
-        <w:t>:</w:t>
-      </w:r>
-      <w:bookmarkEnd w:id="11"/>
-    </w:p>
-    <w:p>
-      <w:r>
-        <w:t>// Determines the computer player's decision to roll or stop.</w:t>
-      </w:r>
-    </w:p>
-    <w:p>
-      <w:r>
-        <w:t>// Pre: N/A</w:t>
-      </w:r>
-    </w:p>
-    <w:p>
-      <w:r>
-        <w:t>// Post: N/A</w:t>
-      </w:r>
-    </w:p>
-    <w:p>
-      <w:r>
-        <w:t>// Return 0 for stop, or 1 for roll again</w:t>
-      </w:r>
-    </w:p>
-    <w:p>
-      <w:r>
-        <w:t>// Cleanup N/A</w:t>
+        <w:t xml:space="preserve"> void getHighScore();</w:t>
+      </w:r>
+    </w:p>
+    <w:p/>
+    <w:p>
+      <w:r>
+        <w:t>// Pre: a file for highscore exists</w:t>
+      </w:r>
+    </w:p>
+    <w:p>
+      <w:r>
+        <w:t>// Post: The highscore has been amended with new information, if necessary</w:t>
+      </w:r>
+    </w:p>
+    <w:p>
+      <w:r>
+        <w:t>// Clean up: N/A</w:t>
+      </w:r>
+    </w:p>
+    <w:p>
+      <w:r>
+        <w:t>// Param info</w:t>
+      </w:r>
+    </w:p>
+    <w:p>
+      <w:r>
+        <w:t>// returns N/A</w:t>
       </w:r>
     </w:p>
     <w:p>
@@ -2807,144 +2940,6 @@
         <w:rPr>
           <w:b/>
         </w:rPr>
-        <w:t>unsigned getDecision(unsigned round</w:t>
-      </w:r>
-      <w:r>
-        <w:rPr>
-          <w:b/>
-        </w:rPr>
-        <w:t>Number</w:t>
-      </w:r>
-      <w:r>
-        <w:rPr>
-          <w:b/>
-        </w:rPr>
-        <w:t xml:space="preserve">, unsigned turnNumber, </w:t>
-      </w:r>
-    </w:p>
-    <w:p>
-      <w:pPr>
-        <w:rPr>
-          <w:b/>
-        </w:rPr>
-      </w:pPr>
-      <w:r>
-        <w:rPr>
-          <w:b/>
-        </w:rPr>
-        <w:t xml:space="preserve">                     unsigned turnScore, unsigned p1Score,</w:t>
-      </w:r>
-    </w:p>
-    <w:p>
-      <w:pPr>
-        <w:rPr>
-          <w:b/>
-        </w:rPr>
-      </w:pPr>
-      <w:r>
-        <w:rPr>
-          <w:b/>
-        </w:rPr>
-        <w:t xml:space="preserve">                     unsigned p2Score, unsigned probability);</w:t>
-      </w:r>
-    </w:p>
-    <w:p/>
-    <w:p>
-      <w:pPr>
-        <w:pStyle w:val="Heading7"/>
-        <w:rPr>
-          <w:rFonts w:eastAsia="Arial"/>
-        </w:rPr>
-      </w:pPr>
-      <w:bookmarkStart w:id="12" w:name="_Toc451206680"/>
-      <w:r>
-        <w:rPr>
-          <w:rFonts w:eastAsia="Arial"/>
-        </w:rPr>
-        <w:t>High Score</w:t>
-      </w:r>
-      <w:r>
-        <w:rPr>
-          <w:rFonts w:eastAsia="Arial"/>
-        </w:rPr>
-        <w:t>:</w:t>
-      </w:r>
-      <w:bookmarkEnd w:id="12"/>
-    </w:p>
-    <w:p>
-      <w:r>
-        <w:t>// Pre: a file for highscore exists</w:t>
-      </w:r>
-    </w:p>
-    <w:p>
-      <w:r>
-        <w:t>// Post: The highscore was displayed on screen</w:t>
-      </w:r>
-    </w:p>
-    <w:p>
-      <w:r>
-        <w:t>// Clean up: N/A</w:t>
-      </w:r>
-    </w:p>
-    <w:p>
-      <w:r>
-        <w:t>// Param N/A</w:t>
-      </w:r>
-    </w:p>
-    <w:p>
-      <w:r>
-        <w:t>// returns N/A</w:t>
-      </w:r>
-    </w:p>
-    <w:p>
-      <w:pPr>
-        <w:rPr>
-          <w:b/>
-        </w:rPr>
-      </w:pPr>
-      <w:r>
-        <w:rPr>
-          <w:b/>
-        </w:rPr>
-        <w:t xml:space="preserve"> void getHighScore();</w:t>
-      </w:r>
-    </w:p>
-    <w:p/>
-    <w:p>
-      <w:r>
-        <w:t>// Pre: a file for highscore exists</w:t>
-      </w:r>
-    </w:p>
-    <w:p>
-      <w:r>
-        <w:t>// Post: The highscore has been amended with new information, if necessary</w:t>
-      </w:r>
-    </w:p>
-    <w:p>
-      <w:r>
-        <w:t>// Clean up: N/A</w:t>
-      </w:r>
-    </w:p>
-    <w:p>
-      <w:r>
-        <w:t>// Param info</w:t>
-      </w:r>
-    </w:p>
-    <w:p>
-      <w:r>
-        <w:t>// returns N/A</w:t>
-      </w:r>
-    </w:p>
-    <w:p>
-      <w:pPr>
-        <w:rPr>
-          <w:b/>
-        </w:rPr>
-      </w:pPr>
-      <w:r>
-        <w:rPr>
-          <w:b/>
-        </w:rPr>
         <w:t>void amendHighScore(char* name, char* date, unsigned score);</w:t>
       </w:r>
     </w:p>
@@ -2954,6 +2949,7 @@
       </w:pPr>
       <w:bookmarkStart w:id="13" w:name="_Toc451206681"/>
       <w:r>
+        <w:lastRenderedPageBreak/>
         <w:t>Uses Hierarchy</w:t>
       </w:r>
       <w:bookmarkEnd w:id="13"/>
@@ -3176,7 +3172,7 @@
         <w:rStyle w:val="PageNumber"/>
         <w:noProof/>
       </w:rPr>
-      <w:t>5</w:t>
+      <w:t>4</w:t>
     </w:r>
     <w:r>
       <w:rPr>
@@ -4979,7 +4975,7 @@
 </file>
 
 <file path=customXml/itemProps1.xml><?xml version="1.0" encoding="utf-8"?>
-<ds:datastoreItem xmlns:ds="http://schemas.openxmlformats.org/officeDocument/2006/customXml" ds:itemID="{097EDFD9-1303-4C21-98D4-AD998C267BB7}">
+<ds:datastoreItem xmlns:ds="http://schemas.openxmlformats.org/officeDocument/2006/customXml" ds:itemID="{F53FB93F-94EF-4566-ADB8-5C10A7AB46B5}">
   <ds:schemaRefs>
     <ds:schemaRef ds:uri="http://schemas.openxmlformats.org/officeDocument/2006/bibliography"/>
   </ds:schemaRefs>

</xml_diff>

<commit_message>
Game module interface style updated
</commit_message>
<xml_diff>
--- a/Design Documents/Module Guide.docx
+++ b/Design Documents/Module Guide.docx
@@ -1,6 +1,6 @@
 
 <file path=word/document.xml><?xml version="1.0" encoding="utf-8"?>
-<w:document xmlns:wpc="http://schemas.microsoft.com/office/word/2010/wordprocessingCanvas" xmlns:mc="http://schemas.openxmlformats.org/markup-compatibility/2006" xmlns:o="urn:schemas-microsoft-com:office:office" xmlns:r="http://schemas.openxmlformats.org/officeDocument/2006/relationships" xmlns:m="http://schemas.openxmlformats.org/officeDocument/2006/math" xmlns:v="urn:schemas-microsoft-com:vml" xmlns:wp14="http://schemas.microsoft.com/office/word/2010/wordprocessingDrawing" xmlns:wp="http://schemas.openxmlformats.org/drawingml/2006/wordprocessingDrawing" xmlns:w10="urn:schemas-microsoft-com:office:word" xmlns:w="http://schemas.openxmlformats.org/wordprocessingml/2006/main" xmlns:w14="http://schemas.microsoft.com/office/word/2010/wordml" xmlns:w15="http://schemas.microsoft.com/office/word/2012/wordml" xmlns:wpg="http://schemas.microsoft.com/office/word/2010/wordprocessingGroup" xmlns:wpi="http://schemas.microsoft.com/office/word/2010/wordprocessingInk" xmlns:wne="http://schemas.microsoft.com/office/word/2006/wordml" xmlns:wps="http://schemas.microsoft.com/office/word/2010/wordprocessingShape" mc:Ignorable="w14 w15 wp14">
+<w:document xmlns:wpc="http://schemas.microsoft.com/office/word/2010/wordprocessingCanvas" xmlns:mo="http://schemas.microsoft.com/office/mac/office/2008/main" xmlns:mc="http://schemas.openxmlformats.org/markup-compatibility/2006" xmlns:mv="urn:schemas-microsoft-com:mac:vml" xmlns:o="urn:schemas-microsoft-com:office:office" xmlns:r="http://schemas.openxmlformats.org/officeDocument/2006/relationships" xmlns:m="http://schemas.openxmlformats.org/officeDocument/2006/math" xmlns:v="urn:schemas-microsoft-com:vml" xmlns:wp14="http://schemas.microsoft.com/office/word/2010/wordprocessingDrawing" xmlns:wp="http://schemas.openxmlformats.org/drawingml/2006/wordprocessingDrawing" xmlns:w10="urn:schemas-microsoft-com:office:word" xmlns:w="http://schemas.openxmlformats.org/wordprocessingml/2006/main" xmlns:w14="http://schemas.microsoft.com/office/word/2010/wordml" xmlns:w15="http://schemas.microsoft.com/office/word/2012/wordml" xmlns:wpg="http://schemas.microsoft.com/office/word/2010/wordprocessingGroup" xmlns:wpi="http://schemas.microsoft.com/office/word/2010/wordprocessingInk" xmlns:wne="http://schemas.microsoft.com/office/word/2006/wordml" xmlns:wps="http://schemas.microsoft.com/office/word/2010/wordprocessingShape" mc:Ignorable="w14 w15 wp14">
   <w:background w:color="FFFFFF"/>
   <w:body>
     <w:p>
@@ -50,7 +50,6 @@
           <w:noProof/>
           <w:sz w:val="32"/>
           <w:szCs w:val="32"/>
-          <w:lang w:val="en-CA" w:eastAsia="en-CA"/>
         </w:rPr>
         <w:drawing>
           <wp:anchor distT="0" distB="0" distL="114300" distR="114300" simplePos="0" relativeHeight="251664384" behindDoc="1" locked="0" layoutInCell="1" allowOverlap="1" wp14:anchorId="65583B7B" wp14:editId="04B876A5">
@@ -1944,26 +1943,41 @@
     </w:p>
     <w:p>
       <w:r>
+        <w:t xml:space="preserve">// </w:t>
+      </w:r>
+      <w:r>
         <w:t>Pre: randomInit() has been called once</w:t>
       </w:r>
     </w:p>
     <w:p>
       <w:r>
+        <w:t xml:space="preserve">// </w:t>
+      </w:r>
+      <w:r>
         <w:t>Post: N/A</w:t>
       </w:r>
     </w:p>
     <w:p>
       <w:r>
+        <w:t xml:space="preserve">// </w:t>
+      </w:r>
+      <w:r>
         <w:t>Clean-Up: N/A</w:t>
       </w:r>
     </w:p>
     <w:p>
       <w:r>
+        <w:t xml:space="preserve">// </w:t>
+      </w:r>
+      <w:r>
         <w:t>Param: player is a pointer to an unsigned variable</w:t>
       </w:r>
     </w:p>
     <w:p>
       <w:r>
+        <w:t xml:space="preserve">// </w:t>
+      </w:r>
+      <w:r>
         <w:t>Return: the winning score of the game</w:t>
       </w:r>
       <w:r>
@@ -1991,6 +2005,20 @@
     </w:p>
     <w:p>
       <w:pPr>
+        <w:spacing w:line="276" w:lineRule="auto"/>
+        <w:rPr>
+          <w:b/>
+        </w:rPr>
+      </w:pPr>
+      <w:r>
+        <w:rPr>
+          <w:b/>
+        </w:rPr>
+        <w:br w:type="page"/>
+      </w:r>
+    </w:p>
+    <w:p>
+      <w:pPr>
         <w:pStyle w:val="Heading7"/>
         <w:rPr>
           <w:rFonts w:eastAsia="Arial"/>
@@ -2001,6 +2029,7 @@
         <w:rPr>
           <w:rFonts w:eastAsia="Arial"/>
         </w:rPr>
+        <w:lastRenderedPageBreak/>
         <w:t>Input/Output</w:t>
       </w:r>
       <w:r>
@@ -2012,13 +2041,14 @@
       <w:bookmarkEnd w:id="3"/>
     </w:p>
     <w:p>
+      <w:bookmarkStart w:id="4" w:name="_Toc451206673"/>
       <w:r>
         <w:t>// Pre: N/A</w:t>
       </w:r>
     </w:p>
     <w:p>
       <w:r>
-        <w:t>// Post: The screen was-Updated to display new information</w:t>
+        <w:t>// Post: The screen was updated to display new information</w:t>
       </w:r>
     </w:p>
     <w:p>
@@ -2028,12 +2058,157 @@
     </w:p>
     <w:p>
       <w:r>
-        <w:t>// Param name is the player's name</w:t>
-      </w:r>
-    </w:p>
-    <w:p>
-      <w:r>
-        <w:t>// Param userSelection is the user's choice</w:t>
+        <w:t>// Param: name is a pointer to player's name</w:t>
+      </w:r>
+    </w:p>
+    <w:p>
+      <w:r>
+        <w:t>// Param: firstRoll displays the value of the firstRoll</w:t>
+      </w:r>
+    </w:p>
+    <w:p>
+      <w:r>
+        <w:t xml:space="preserve">// Param: round displays the number of round </w:t>
+      </w:r>
+    </w:p>
+    <w:p>
+      <w:r>
+        <w:t>// Param: roundScore displays the current round score</w:t>
+      </w:r>
+    </w:p>
+    <w:p>
+      <w:r>
+        <w:t>// Param: die1 displays the first die</w:t>
+      </w:r>
+    </w:p>
+    <w:p>
+      <w:r>
+        <w:t>// Param: die1 displays the second die</w:t>
+      </w:r>
+    </w:p>
+    <w:p>
+      <w:r>
+        <w:t>// Param: score displays the player's score</w:t>
+      </w:r>
+    </w:p>
+    <w:p>
+      <w:r>
+        <w:t>// Param: opponentScore displays the opponent's score</w:t>
+      </w:r>
+    </w:p>
+    <w:p>
+      <w:r>
+        <w:t>// Returns: 1 for roll, 2 for stop, 3 for probably, 4 for help, 0 for forfeit</w:t>
+      </w:r>
+    </w:p>
+    <w:p>
+      <w:pPr>
+        <w:rPr>
+          <w:b/>
+        </w:rPr>
+      </w:pPr>
+      <w:r>
+        <w:rPr>
+          <w:b/>
+        </w:rPr>
+        <w:t>void displayTurn(char* name, unsi</w:t>
+      </w:r>
+      <w:r>
+        <w:rPr>
+          <w:b/>
+        </w:rPr>
+        <w:t>gned firstRoll, unsigned round,</w:t>
+      </w:r>
+    </w:p>
+    <w:p>
+      <w:pPr>
+        <w:rPr>
+          <w:b/>
+        </w:rPr>
+      </w:pPr>
+      <w:r>
+        <w:rPr>
+          <w:b/>
+        </w:rPr>
+        <w:tab/>
+      </w:r>
+      <w:r>
+        <w:rPr>
+          <w:b/>
+        </w:rPr>
+        <w:tab/>
+      </w:r>
+      <w:r>
+        <w:rPr>
+          <w:b/>
+        </w:rPr>
+        <w:t>unsigned roundScore</w:t>
+      </w:r>
+      <w:r>
+        <w:rPr>
+          <w:b/>
+        </w:rPr>
+        <w:t>, unsigned die1, unsigned die2,</w:t>
+      </w:r>
+    </w:p>
+    <w:p>
+      <w:pPr>
+        <w:rPr>
+          <w:b/>
+        </w:rPr>
+      </w:pPr>
+      <w:r>
+        <w:rPr>
+          <w:b/>
+        </w:rPr>
+        <w:tab/>
+      </w:r>
+      <w:r>
+        <w:rPr>
+          <w:b/>
+        </w:rPr>
+        <w:tab/>
+      </w:r>
+      <w:r>
+        <w:rPr>
+          <w:b/>
+        </w:rPr>
+        <w:t xml:space="preserve">unsigned </w:t>
+      </w:r>
+      <w:r>
+        <w:rPr>
+          <w:b/>
+        </w:rPr>
+        <w:t>gameS</w:t>
+      </w:r>
+      <w:bookmarkStart w:id="5" w:name="_GoBack"/>
+      <w:bookmarkEnd w:id="5"/>
+      <w:r>
+        <w:rPr>
+          <w:b/>
+        </w:rPr>
+        <w:t xml:space="preserve">core, unsigned opponentScore); </w:t>
+      </w:r>
+    </w:p>
+    <w:p/>
+    <w:p>
+      <w:r>
+        <w:t>// Pre: N/A</w:t>
+      </w:r>
+    </w:p>
+    <w:p>
+      <w:r>
+        <w:t>// Post: The rules was displayed on the screen</w:t>
+      </w:r>
+    </w:p>
+    <w:p>
+      <w:r>
+        <w:t>// Clean-Up: N/A</w:t>
+      </w:r>
+    </w:p>
+    <w:p>
+      <w:r>
+        <w:t>// Param N/A</w:t>
       </w:r>
     </w:p>
     <w:p>
@@ -2051,13 +2226,12 @@
         <w:rPr>
           <w:b/>
         </w:rPr>
-        <w:t xml:space="preserve">void displayGamePlay(char* name, int userSelection); </w:t>
+        <w:t>void displayRules();</w:t>
       </w:r>
     </w:p>
     <w:p/>
     <w:p>
       <w:r>
-        <w:lastRenderedPageBreak/>
         <w:t>// Pre: A highscore file exists</w:t>
       </w:r>
     </w:p>
@@ -2102,7 +2276,13 @@
     </w:p>
     <w:p>
       <w:r>
-        <w:t>// Post: The main menu was displayed on the screen</w:t>
+        <w:t>// Post: The main menu was displayed on the scree</w:t>
+      </w:r>
+      <w:r>
+        <w:t xml:space="preserve">n and the user selected a game </w:t>
+      </w:r>
+      <w:r>
+        <w:t>type</w:t>
       </w:r>
     </w:p>
     <w:p>
@@ -2117,179 +2297,22 @@
     </w:p>
     <w:p>
       <w:r>
-        <w:t>// Returns N/A</w:t>
-      </w:r>
-    </w:p>
-    <w:p>
-      <w:pPr>
-        <w:rPr>
-          <w:b/>
-        </w:rPr>
-      </w:pPr>
-      <w:r>
-        <w:rPr>
-          <w:b/>
-        </w:rPr>
-        <w:t>void displayMainMenu();</w:t>
-      </w:r>
-    </w:p>
-    <w:p/>
-    <w:p>
-      <w:r>
-        <w:t>// Pre: N/A</w:t>
-      </w:r>
-    </w:p>
-    <w:p>
-      <w:r>
-        <w:t>// Post: The help menu was displayed on the screen</w:t>
-      </w:r>
-    </w:p>
-    <w:p>
-      <w:r>
-        <w:t>// Clean-Up: N/A</w:t>
-      </w:r>
-    </w:p>
-    <w:p>
-      <w:r>
-        <w:t>// Param N/A</w:t>
-      </w:r>
-    </w:p>
-    <w:p>
-      <w:r>
-        <w:t>// Returns N/A</w:t>
-      </w:r>
-    </w:p>
-    <w:p>
-      <w:pPr>
-        <w:rPr>
-          <w:b/>
-        </w:rPr>
-      </w:pPr>
-      <w:r>
-        <w:rPr>
-          <w:b/>
-        </w:rPr>
-        <w:t>void displayHelpMenu();</w:t>
-      </w:r>
-    </w:p>
-    <w:p/>
-    <w:p>
-      <w:r>
-        <w:t>// Pre: N/A</w:t>
-      </w:r>
-    </w:p>
-    <w:p>
-      <w:r>
-        <w:t>// Post: The Network Play Mode was displayed on screen</w:t>
-      </w:r>
-    </w:p>
-    <w:p>
-      <w:r>
-        <w:t>// Clean-Up: N/A</w:t>
-      </w:r>
-    </w:p>
-    <w:p>
-      <w:r>
-        <w:t>// Param N/A</w:t>
-      </w:r>
-    </w:p>
-    <w:p>
-      <w:r>
-        <w:t>// Returns N/A</w:t>
-      </w:r>
-    </w:p>
-    <w:p>
-      <w:pPr>
-        <w:rPr>
-          <w:b/>
-        </w:rPr>
-      </w:pPr>
-      <w:r>
-        <w:rPr>
-          <w:b/>
-        </w:rPr>
-        <w:t>void displayNetworkPlayMode();</w:t>
-      </w:r>
-    </w:p>
-    <w:p/>
-    <w:p>
-      <w:r>
-        <w:t>// Pre: N/A</w:t>
-      </w:r>
-    </w:p>
-    <w:p>
-      <w:r>
-        <w:t>// Post: The prompt for network information was displayed on screen</w:t>
-      </w:r>
-    </w:p>
-    <w:p>
-      <w:r>
-        <w:t>// Clean-Up: N/A</w:t>
-      </w:r>
-    </w:p>
-    <w:p>
-      <w:r>
-        <w:t>// Param N/A</w:t>
-      </w:r>
-    </w:p>
-    <w:p>
-      <w:r>
-        <w:t>// Returns N/A</w:t>
-      </w:r>
-    </w:p>
-    <w:p>
-      <w:pPr>
-        <w:rPr>
-          <w:b/>
-        </w:rPr>
-      </w:pPr>
-      <w:r>
-        <w:rPr>
-          <w:b/>
-        </w:rPr>
-        <w:t>void displayNetWorkPlayInput();</w:t>
-      </w:r>
-    </w:p>
-    <w:p/>
-    <w:p>
-      <w:r>
-        <w:t>// Pre: N/A</w:t>
-      </w:r>
-    </w:p>
-    <w:p>
-      <w:r>
-        <w:t>// Post: The Local Play mode was displayed on screen</w:t>
-      </w:r>
-    </w:p>
-    <w:p>
-      <w:r>
-        <w:t>// Clean-Up: N/A</w:t>
-      </w:r>
-    </w:p>
-    <w:p>
-      <w:r>
-        <w:t>// Param N/A</w:t>
-      </w:r>
-    </w:p>
-    <w:p>
-      <w:r>
-        <w:t>// Returns N/A</w:t>
-      </w:r>
-    </w:p>
-    <w:p>
-      <w:pPr>
-        <w:rPr>
-          <w:b/>
-        </w:rPr>
-      </w:pPr>
-      <w:r>
-        <w:rPr>
-          <w:b/>
-        </w:rPr>
-        <w:t>void displayLocalPlayMode();</w:t>
-      </w:r>
-    </w:p>
-    <w:p/>
+        <w:t xml:space="preserve">// Returns: 1 for local play, 2 for network play </w:t>
+      </w:r>
+    </w:p>
+    <w:p>
+      <w:pPr>
+        <w:rPr>
+          <w:b/>
+        </w:rPr>
+      </w:pPr>
+      <w:r>
+        <w:rPr>
+          <w:b/>
+        </w:rPr>
+        <w:t>unsigned displayMainMenu();</w:t>
+      </w:r>
+    </w:p>
     <w:p>
       <w:pPr>
         <w:spacing w:line="276" w:lineRule="auto"/>
@@ -2306,6 +2329,187 @@
     </w:p>
     <w:p>
       <w:r>
+        <w:t>// Post: The Network Selection Mode was displayed on screen</w:t>
+      </w:r>
+    </w:p>
+    <w:p>
+      <w:r>
+        <w:t>// Clean-Up: N/A</w:t>
+      </w:r>
+    </w:p>
+    <w:p>
+      <w:r>
+        <w:t>// Param: N/A</w:t>
+      </w:r>
+    </w:p>
+    <w:p>
+      <w:r>
+        <w:t>// Returns: 1 for human player, 2 for computer player, 0 to previous menu</w:t>
+      </w:r>
+    </w:p>
+    <w:p>
+      <w:pPr>
+        <w:rPr>
+          <w:b/>
+        </w:rPr>
+      </w:pPr>
+      <w:r>
+        <w:rPr>
+          <w:b/>
+        </w:rPr>
+        <w:t>unsigned displayNetworkSelectMode();</w:t>
+      </w:r>
+    </w:p>
+    <w:p/>
+    <w:p>
+      <w:r>
+        <w:t>// Pre: N/A</w:t>
+      </w:r>
+    </w:p>
+    <w:p>
+      <w:r>
+        <w:t>// Post: The prompt for network information was display</w:t>
+      </w:r>
+      <w:r>
+        <w:t>ed on screen, and IPaddress and</w:t>
+      </w:r>
+    </w:p>
+    <w:p>
+      <w:r>
+        <w:t>//</w:t>
+      </w:r>
+      <w:r>
+        <w:tab/>
+        <w:t xml:space="preserve"> </w:t>
+      </w:r>
+      <w:r>
+        <w:t>port variables were updated</w:t>
+      </w:r>
+    </w:p>
+    <w:p>
+      <w:r>
+        <w:t>// Clean-Up: N/A</w:t>
+      </w:r>
+    </w:p>
+    <w:p>
+      <w:r>
+        <w:t xml:space="preserve">// Param: IPaddress pointer to the variable holding the ipaddress </w:t>
+      </w:r>
+    </w:p>
+    <w:p>
+      <w:r>
+        <w:t>// Param: port pointer to the variable holding the port</w:t>
+      </w:r>
+    </w:p>
+    <w:p>
+      <w:r>
+        <w:t>// Returns: N/A</w:t>
+      </w:r>
+    </w:p>
+    <w:p>
+      <w:pPr>
+        <w:rPr>
+          <w:b/>
+        </w:rPr>
+      </w:pPr>
+      <w:r>
+        <w:rPr>
+          <w:b/>
+        </w:rPr>
+        <w:t>void displayNetWorkPlayInput(char* IPaddress, unsigned* port);</w:t>
+      </w:r>
+    </w:p>
+    <w:p/>
+    <w:p>
+      <w:r>
+        <w:t>// Pre: N/A</w:t>
+      </w:r>
+    </w:p>
+    <w:p>
+      <w:r>
+        <w:t>// Post: The Local Play mode was displayed on screen</w:t>
+      </w:r>
+    </w:p>
+    <w:p>
+      <w:r>
+        <w:t>// Clean-Up: N/A</w:t>
+      </w:r>
+    </w:p>
+    <w:p>
+      <w:r>
+        <w:t>// Param: N/A</w:t>
+      </w:r>
+    </w:p>
+    <w:p>
+      <w:r>
+        <w:t>// Returns: 1 for single player, 2 for multiplayer, 0 to return to previous menu</w:t>
+      </w:r>
+    </w:p>
+    <w:p>
+      <w:pPr>
+        <w:rPr>
+          <w:b/>
+        </w:rPr>
+      </w:pPr>
+      <w:r>
+        <w:rPr>
+          <w:b/>
+        </w:rPr>
+        <w:t>unsigned displayLocalSelectOpponent();</w:t>
+      </w:r>
+    </w:p>
+    <w:p/>
+    <w:p>
+      <w:r>
+        <w:t>// Pre: N/A</w:t>
+      </w:r>
+    </w:p>
+    <w:p>
+      <w:r>
+        <w:t xml:space="preserve">// Post: The player names were assigned to the given char* </w:t>
+      </w:r>
+    </w:p>
+    <w:p>
+      <w:r>
+        <w:t>// Clean-Up: N/A</w:t>
+      </w:r>
+    </w:p>
+    <w:p>
+      <w:r>
+        <w:t>// Param: player1 is a pointer to player 1's name</w:t>
+      </w:r>
+    </w:p>
+    <w:p>
+      <w:r>
+        <w:t>// Param: player2 is a pointer to player 2's name</w:t>
+      </w:r>
+    </w:p>
+    <w:p>
+      <w:r>
+        <w:t>// Returns: N/A</w:t>
+      </w:r>
+    </w:p>
+    <w:p>
+      <w:pPr>
+        <w:rPr>
+          <w:b/>
+        </w:rPr>
+      </w:pPr>
+      <w:r>
+        <w:rPr>
+          <w:b/>
+        </w:rPr>
+        <w:t>void displayLocalPlayGetName(char* player1, char* player2);</w:t>
+      </w:r>
+    </w:p>
+    <w:p/>
+    <w:p>
+      <w:r>
+        <w:t>// Pre: N/A</w:t>
+      </w:r>
+    </w:p>
+    <w:p>
+      <w:r>
         <w:t>// Post: The menu for in-game help was displayed on screen</w:t>
       </w:r>
     </w:p>
@@ -2335,286 +2539,6 @@
           <w:b/>
         </w:rPr>
         <w:t>void displayInGameHelpMenu();</w:t>
-      </w:r>
-    </w:p>
-    <w:p>
-      <w:pPr>
-        <w:pStyle w:val="Heading7"/>
-        <w:rPr>
-          <w:rFonts w:eastAsia="Arial"/>
-        </w:rPr>
-      </w:pPr>
-      <w:bookmarkStart w:id="4" w:name="_Toc451206673"/>
-      <w:r>
-        <w:rPr>
-          <w:rFonts w:eastAsia="Arial"/>
-        </w:rPr>
-        <w:t>Local Turn</w:t>
-      </w:r>
-      <w:r>
-        <w:rPr>
-          <w:rFonts w:eastAsia="Arial"/>
-        </w:rPr>
-        <w:t>:</w:t>
-      </w:r>
-      <w:bookmarkEnd w:id="4"/>
-    </w:p>
-    <w:p>
-      <w:r>
-        <w:t>// Pre: N/A</w:t>
-      </w:r>
-    </w:p>
-    <w:p>
-      <w:r>
-        <w:t>// Post: N/A</w:t>
-      </w:r>
-    </w:p>
-    <w:p>
-      <w:r>
-        <w:t>// Clean-Up: N/A</w:t>
-      </w:r>
-    </w:p>
-    <w:p>
-      <w:r>
-        <w:t>// Returns: the final turn score</w:t>
-      </w:r>
-    </w:p>
-    <w:p>
-      <w:pPr>
-        <w:rPr>
-          <w:b/>
-        </w:rPr>
-      </w:pPr>
-      <w:r>
-        <w:rPr>
-          <w:b/>
-        </w:rPr>
-        <w:t>unsigned localTurn();</w:t>
-      </w:r>
-    </w:p>
-    <w:p>
-      <w:pPr>
-        <w:pStyle w:val="Heading7"/>
-        <w:rPr>
-          <w:rFonts w:eastAsia="Arial"/>
-        </w:rPr>
-      </w:pPr>
-      <w:bookmarkStart w:id="5" w:name="_Toc451206674"/>
-      <w:r>
-        <w:rPr>
-          <w:rFonts w:eastAsia="Arial"/>
-        </w:rPr>
-        <w:t>Network Turn</w:t>
-      </w:r>
-      <w:r>
-        <w:rPr>
-          <w:rFonts w:eastAsia="Arial"/>
-        </w:rPr>
-        <w:t>:</w:t>
-      </w:r>
-      <w:bookmarkEnd w:id="5"/>
-    </w:p>
-    <w:p>
-      <w:r>
-        <w:t>// Pre: N/A</w:t>
-      </w:r>
-    </w:p>
-    <w:p>
-      <w:r>
-        <w:t>// Post: N/A</w:t>
-      </w:r>
-    </w:p>
-    <w:p>
-      <w:r>
-        <w:t>// Cleanup N/A</w:t>
-      </w:r>
-    </w:p>
-    <w:p>
-      <w:r>
-        <w:t xml:space="preserve">// Return an </w:t>
-      </w:r>
-      <w:r>
-        <w:t>unsigned</w:t>
-      </w:r>
-      <w:r>
-        <w:t xml:space="preserve"> </w:t>
-      </w:r>
-      <w:r>
-        <w:t>of the turn score</w:t>
-      </w:r>
-    </w:p>
-    <w:p>
-      <w:pPr>
-        <w:rPr>
-          <w:b/>
-        </w:rPr>
-      </w:pPr>
-      <w:r>
-        <w:rPr>
-          <w:b/>
-        </w:rPr>
-        <w:t>unsigned</w:t>
-      </w:r>
-      <w:r>
-        <w:rPr>
-          <w:b/>
-        </w:rPr>
-        <w:t xml:space="preserve"> </w:t>
-      </w:r>
-      <w:r>
-        <w:rPr>
-          <w:b/>
-        </w:rPr>
-        <w:t>networkTurn();</w:t>
-      </w:r>
-    </w:p>
-    <w:p>
-      <w:pPr>
-        <w:pStyle w:val="Heading7"/>
-        <w:rPr>
-          <w:rFonts w:eastAsia="Arial"/>
-        </w:rPr>
-      </w:pPr>
-      <w:bookmarkStart w:id="6" w:name="_Toc451206675"/>
-      <w:r>
-        <w:rPr>
-          <w:rFonts w:eastAsia="Arial"/>
-        </w:rPr>
-        <w:t>Dice</w:t>
-      </w:r>
-      <w:r>
-        <w:rPr>
-          <w:rFonts w:eastAsia="Arial"/>
-        </w:rPr>
-        <w:t>:</w:t>
-      </w:r>
-      <w:bookmarkEnd w:id="6"/>
-    </w:p>
-    <w:p>
-      <w:r>
-        <w:t>// Pre-Conditions: Must be during a turn</w:t>
-      </w:r>
-    </w:p>
-    <w:p>
-      <w:r>
-        <w:t xml:space="preserve">// Post-Conditions: A random number was generated </w:t>
-      </w:r>
-    </w:p>
-    <w:p>
-      <w:r>
-        <w:t>// Clean-Up: N/A</w:t>
-      </w:r>
-    </w:p>
-    <w:p>
-      <w:r>
-        <w:t>// Returns: The random number</w:t>
-      </w:r>
-    </w:p>
-    <w:p>
-      <w:pPr>
-        <w:rPr>
-          <w:b/>
-        </w:rPr>
-      </w:pPr>
-      <w:r>
-        <w:rPr>
-          <w:b/>
-        </w:rPr>
-        <w:t>int rollDie();</w:t>
-      </w:r>
-    </w:p>
-    <w:p>
-      <w:pPr>
-        <w:pStyle w:val="Heading7"/>
-        <w:rPr>
-          <w:rFonts w:eastAsia="Arial"/>
-        </w:rPr>
-      </w:pPr>
-      <w:bookmarkStart w:id="7" w:name="_Toc451206676"/>
-      <w:r>
-        <w:rPr>
-          <w:rFonts w:eastAsia="Arial"/>
-        </w:rPr>
-        <w:t>Random</w:t>
-      </w:r>
-      <w:r>
-        <w:rPr>
-          <w:rFonts w:eastAsia="Arial"/>
-        </w:rPr>
-        <w:t>:</w:t>
-      </w:r>
-      <w:bookmarkEnd w:id="7"/>
-    </w:p>
-    <w:p>
-      <w:r>
-        <w:t>// Generate a randomized integer value between the given parameters</w:t>
-      </w:r>
-    </w:p>
-    <w:p>
-      <w:r>
-        <w:t>// Pre: randomInit has been called once, and min &lt; max</w:t>
-      </w:r>
-    </w:p>
-    <w:p>
-      <w:r>
-        <w:t>// Post: N/A</w:t>
-      </w:r>
-    </w:p>
-    <w:p>
-      <w:r>
-        <w:t>// Clean-Up: N/A</w:t>
-      </w:r>
-    </w:p>
-    <w:p>
-      <w:r>
-        <w:t>// Returns: an integer in the set [min,max]</w:t>
-      </w:r>
-    </w:p>
-    <w:p>
-      <w:pPr>
-        <w:rPr>
-          <w:b/>
-        </w:rPr>
-      </w:pPr>
-      <w:r>
-        <w:rPr>
-          <w:b/>
-        </w:rPr>
-        <w:t>int getRandomInt(int min, int max);</w:t>
-      </w:r>
-    </w:p>
-    <w:p/>
-    <w:p>
-      <w:r>
-        <w:t>// Initializes the random module, must be called before any other functions</w:t>
-      </w:r>
-    </w:p>
-    <w:p>
-      <w:r>
-        <w:t>// Pre: N/A</w:t>
-      </w:r>
-    </w:p>
-    <w:p>
-      <w:r>
-        <w:t>// Post: N/A</w:t>
-      </w:r>
-    </w:p>
-    <w:p>
-      <w:r>
-        <w:t>// Clean-Up: N/A</w:t>
-      </w:r>
-    </w:p>
-    <w:p>
-      <w:pPr>
-        <w:rPr>
-          <w:b/>
-        </w:rPr>
-      </w:pPr>
-      <w:r>
-        <w:rPr>
-          <w:b/>
-        </w:rPr>
-        <w:t>void randomInit();</w:t>
       </w:r>
     </w:p>
     <w:p>
@@ -2639,12 +2563,291 @@
           <w:rFonts w:eastAsia="Arial"/>
         </w:rPr>
       </w:pPr>
-      <w:bookmarkStart w:id="8" w:name="_Toc451206677"/>
       <w:r>
         <w:rPr>
           <w:rFonts w:eastAsia="Arial"/>
         </w:rPr>
         <w:lastRenderedPageBreak/>
+        <w:t>Local Turn</w:t>
+      </w:r>
+      <w:r>
+        <w:rPr>
+          <w:rFonts w:eastAsia="Arial"/>
+        </w:rPr>
+        <w:t>:</w:t>
+      </w:r>
+      <w:bookmarkEnd w:id="4"/>
+    </w:p>
+    <w:p>
+      <w:r>
+        <w:t>// Pre: N/A</w:t>
+      </w:r>
+    </w:p>
+    <w:p>
+      <w:r>
+        <w:t>// Post: N/A</w:t>
+      </w:r>
+    </w:p>
+    <w:p>
+      <w:r>
+        <w:t>// Clean-Up: N/A</w:t>
+      </w:r>
+    </w:p>
+    <w:p>
+      <w:r>
+        <w:t>// Returns: the final turn score</w:t>
+      </w:r>
+    </w:p>
+    <w:p>
+      <w:pPr>
+        <w:rPr>
+          <w:b/>
+        </w:rPr>
+      </w:pPr>
+      <w:r>
+        <w:rPr>
+          <w:b/>
+        </w:rPr>
+        <w:t>unsigned localTurn();</w:t>
+      </w:r>
+    </w:p>
+    <w:p>
+      <w:pPr>
+        <w:pStyle w:val="Heading7"/>
+        <w:rPr>
+          <w:rFonts w:eastAsia="Arial"/>
+        </w:rPr>
+      </w:pPr>
+      <w:bookmarkStart w:id="6" w:name="_Toc451206674"/>
+      <w:r>
+        <w:rPr>
+          <w:rFonts w:eastAsia="Arial"/>
+        </w:rPr>
+        <w:t>Network Turn</w:t>
+      </w:r>
+      <w:r>
+        <w:rPr>
+          <w:rFonts w:eastAsia="Arial"/>
+        </w:rPr>
+        <w:t>:</w:t>
+      </w:r>
+      <w:bookmarkEnd w:id="6"/>
+    </w:p>
+    <w:p>
+      <w:r>
+        <w:t>// Pre: N/A</w:t>
+      </w:r>
+    </w:p>
+    <w:p>
+      <w:r>
+        <w:t>// Post: N/A</w:t>
+      </w:r>
+    </w:p>
+    <w:p>
+      <w:r>
+        <w:t>// Cleanup N/A</w:t>
+      </w:r>
+    </w:p>
+    <w:p>
+      <w:r>
+        <w:t xml:space="preserve">// Return an </w:t>
+      </w:r>
+      <w:r>
+        <w:t>unsigned</w:t>
+      </w:r>
+      <w:r>
+        <w:t xml:space="preserve"> </w:t>
+      </w:r>
+      <w:r>
+        <w:t>of the turn score</w:t>
+      </w:r>
+    </w:p>
+    <w:p>
+      <w:pPr>
+        <w:rPr>
+          <w:b/>
+        </w:rPr>
+      </w:pPr>
+      <w:r>
+        <w:rPr>
+          <w:b/>
+        </w:rPr>
+        <w:t>unsigned</w:t>
+      </w:r>
+      <w:r>
+        <w:rPr>
+          <w:b/>
+        </w:rPr>
+        <w:t xml:space="preserve"> </w:t>
+      </w:r>
+      <w:r>
+        <w:rPr>
+          <w:b/>
+        </w:rPr>
+        <w:t>networkTurn();</w:t>
+      </w:r>
+    </w:p>
+    <w:p>
+      <w:pPr>
+        <w:pStyle w:val="Heading7"/>
+        <w:rPr>
+          <w:rFonts w:eastAsia="Arial"/>
+        </w:rPr>
+      </w:pPr>
+      <w:bookmarkStart w:id="7" w:name="_Toc451206675"/>
+      <w:r>
+        <w:rPr>
+          <w:rFonts w:eastAsia="Arial"/>
+        </w:rPr>
+        <w:t>Dice</w:t>
+      </w:r>
+      <w:r>
+        <w:rPr>
+          <w:rFonts w:eastAsia="Arial"/>
+        </w:rPr>
+        <w:t>:</w:t>
+      </w:r>
+      <w:bookmarkEnd w:id="7"/>
+    </w:p>
+    <w:p>
+      <w:r>
+        <w:t>// Pre-Conditions: Must be during a turn</w:t>
+      </w:r>
+    </w:p>
+    <w:p>
+      <w:r>
+        <w:t xml:space="preserve">// Post-Conditions: A random number was generated </w:t>
+      </w:r>
+    </w:p>
+    <w:p>
+      <w:r>
+        <w:t>// Clean-Up: N/A</w:t>
+      </w:r>
+    </w:p>
+    <w:p>
+      <w:r>
+        <w:t>// Returns: The random number</w:t>
+      </w:r>
+    </w:p>
+    <w:p>
+      <w:pPr>
+        <w:rPr>
+          <w:b/>
+        </w:rPr>
+      </w:pPr>
+      <w:r>
+        <w:rPr>
+          <w:b/>
+        </w:rPr>
+        <w:t>int rollDie();</w:t>
+      </w:r>
+    </w:p>
+    <w:p>
+      <w:pPr>
+        <w:pStyle w:val="Heading7"/>
+        <w:rPr>
+          <w:rFonts w:eastAsia="Arial"/>
+        </w:rPr>
+      </w:pPr>
+      <w:bookmarkStart w:id="8" w:name="_Toc451206676"/>
+      <w:r>
+        <w:rPr>
+          <w:rFonts w:eastAsia="Arial"/>
+        </w:rPr>
+        <w:t>Random</w:t>
+      </w:r>
+      <w:r>
+        <w:rPr>
+          <w:rFonts w:eastAsia="Arial"/>
+        </w:rPr>
+        <w:t>:</w:t>
+      </w:r>
+      <w:bookmarkEnd w:id="8"/>
+    </w:p>
+    <w:p>
+      <w:r>
+        <w:t>// Generate a randomized integer value between the given parameters</w:t>
+      </w:r>
+    </w:p>
+    <w:p>
+      <w:r>
+        <w:t>// Pre: randomInit has been called once, and min &lt; max</w:t>
+      </w:r>
+    </w:p>
+    <w:p>
+      <w:r>
+        <w:t>// Post: N/A</w:t>
+      </w:r>
+    </w:p>
+    <w:p>
+      <w:r>
+        <w:t>// Clean-Up: N/A</w:t>
+      </w:r>
+    </w:p>
+    <w:p>
+      <w:r>
+        <w:t>// Returns: an integer in the set [min,max]</w:t>
+      </w:r>
+    </w:p>
+    <w:p>
+      <w:pPr>
+        <w:rPr>
+          <w:b/>
+        </w:rPr>
+      </w:pPr>
+      <w:r>
+        <w:rPr>
+          <w:b/>
+        </w:rPr>
+        <w:t>int getRandomInt(int min, int max);</w:t>
+      </w:r>
+    </w:p>
+    <w:p/>
+    <w:p>
+      <w:r>
+        <w:t>// Initializes the random module, must be called before any other functions</w:t>
+      </w:r>
+    </w:p>
+    <w:p>
+      <w:r>
+        <w:t>// Pre: N/A</w:t>
+      </w:r>
+    </w:p>
+    <w:p>
+      <w:r>
+        <w:t>// Post: N/A</w:t>
+      </w:r>
+    </w:p>
+    <w:p>
+      <w:r>
+        <w:t>// Clean-Up: N/A</w:t>
+      </w:r>
+    </w:p>
+    <w:p>
+      <w:pPr>
+        <w:rPr>
+          <w:b/>
+        </w:rPr>
+      </w:pPr>
+      <w:r>
+        <w:rPr>
+          <w:b/>
+        </w:rPr>
+        <w:t>void randomInit();</w:t>
+      </w:r>
+    </w:p>
+    <w:p>
+      <w:pPr>
+        <w:pStyle w:val="Heading7"/>
+        <w:rPr>
+          <w:rFonts w:eastAsia="Arial"/>
+        </w:rPr>
+      </w:pPr>
+      <w:bookmarkStart w:id="9" w:name="_Toc451206677"/>
+      <w:r>
+        <w:rPr>
+          <w:rFonts w:eastAsia="Arial"/>
+        </w:rPr>
         <w:t>Probability</w:t>
       </w:r>
       <w:r>
@@ -2653,7 +2856,7 @@
         </w:rPr>
         <w:t>:</w:t>
       </w:r>
-      <w:bookmarkEnd w:id="8"/>
+      <w:bookmarkEnd w:id="9"/>
     </w:p>
     <w:p>
       <w:r>
@@ -2695,16 +2898,31 @@
     </w:p>
     <w:p>
       <w:pPr>
+        <w:spacing w:line="276" w:lineRule="auto"/>
+        <w:rPr>
+          <w:b/>
+        </w:rPr>
+      </w:pPr>
+      <w:r>
+        <w:rPr>
+          <w:b/>
+        </w:rPr>
+        <w:br w:type="page"/>
+      </w:r>
+    </w:p>
+    <w:p>
+      <w:pPr>
         <w:pStyle w:val="Heading7"/>
         <w:rPr>
           <w:rFonts w:eastAsia="Arial"/>
         </w:rPr>
       </w:pPr>
-      <w:bookmarkStart w:id="9" w:name="_Toc451206678"/>
+      <w:bookmarkStart w:id="10" w:name="_Toc451206678"/>
       <w:r>
         <w:rPr>
           <w:rFonts w:eastAsia="Arial"/>
         </w:rPr>
+        <w:lastRenderedPageBreak/>
         <w:t>Network Protocol</w:t>
       </w:r>
       <w:r>
@@ -2713,7 +2931,7 @@
         </w:rPr>
         <w:t>:</w:t>
       </w:r>
-      <w:bookmarkEnd w:id="9"/>
+      <w:bookmarkEnd w:id="10"/>
     </w:p>
     <w:p>
       <w:r>
@@ -2736,8 +2954,6 @@
           <w:b/>
         </w:rPr>
       </w:pPr>
-      <w:bookmarkStart w:id="10" w:name="_GoBack"/>
-      <w:bookmarkEnd w:id="10"/>
       <w:r>
         <w:rPr>
           <w:b/>
@@ -2827,23 +3043,46 @@
         <w:rPr>
           <w:b/>
         </w:rPr>
-        <w:t xml:space="preserve">                     unsigned turnScore, unsigned p1Score,</w:t>
-      </w:r>
-    </w:p>
-    <w:p>
-      <w:pPr>
-        <w:rPr>
-          <w:b/>
-        </w:rPr>
-      </w:pPr>
-      <w:r>
-        <w:rPr>
-          <w:b/>
-        </w:rPr>
-        <w:t xml:space="preserve">                     unsigned p2Score, unsigned probability);</w:t>
-      </w:r>
-    </w:p>
-    <w:p/>
+        <w:tab/>
+      </w:r>
+      <w:r>
+        <w:rPr>
+          <w:b/>
+        </w:rPr>
+        <w:tab/>
+      </w:r>
+      <w:r>
+        <w:rPr>
+          <w:b/>
+        </w:rPr>
+        <w:t>unsigned turnScore, unsigned p1Score,</w:t>
+      </w:r>
+    </w:p>
+    <w:p>
+      <w:pPr>
+        <w:rPr>
+          <w:b/>
+        </w:rPr>
+      </w:pPr>
+      <w:r>
+        <w:rPr>
+          <w:b/>
+        </w:rPr>
+        <w:tab/>
+      </w:r>
+      <w:r>
+        <w:rPr>
+          <w:b/>
+        </w:rPr>
+        <w:tab/>
+      </w:r>
+      <w:r>
+        <w:rPr>
+          <w:b/>
+        </w:rPr>
+        <w:t>unsigned p2Score, unsigned probability);</w:t>
+      </w:r>
+    </w:p>
     <w:p>
       <w:pPr>
         <w:pStyle w:val="Heading7"/>
@@ -2958,7 +3197,6 @@
       <w:r>
         <w:rPr>
           <w:noProof/>
-          <w:lang w:val="en-CA" w:eastAsia="en-CA"/>
         </w:rPr>
         <w:drawing>
           <wp:inline distT="0" distB="0" distL="0" distR="0" wp14:anchorId="66018AE0" wp14:editId="66B5B008">
@@ -3016,7 +3254,7 @@
 </file>
 
 <file path=word/endnotes.xml><?xml version="1.0" encoding="utf-8"?>
-<w:endnotes xmlns:wpc="http://schemas.microsoft.com/office/word/2010/wordprocessingCanvas" xmlns:mc="http://schemas.openxmlformats.org/markup-compatibility/2006" xmlns:o="urn:schemas-microsoft-com:office:office" xmlns:r="http://schemas.openxmlformats.org/officeDocument/2006/relationships" xmlns:m="http://schemas.openxmlformats.org/officeDocument/2006/math" xmlns:v="urn:schemas-microsoft-com:vml" xmlns:wp14="http://schemas.microsoft.com/office/word/2010/wordprocessingDrawing" xmlns:wp="http://schemas.openxmlformats.org/drawingml/2006/wordprocessingDrawing" xmlns:w10="urn:schemas-microsoft-com:office:word" xmlns:w="http://schemas.openxmlformats.org/wordprocessingml/2006/main" xmlns:w14="http://schemas.microsoft.com/office/word/2010/wordml" xmlns:w15="http://schemas.microsoft.com/office/word/2012/wordml" xmlns:wpg="http://schemas.microsoft.com/office/word/2010/wordprocessingGroup" xmlns:wpi="http://schemas.microsoft.com/office/word/2010/wordprocessingInk" xmlns:wne="http://schemas.microsoft.com/office/word/2006/wordml" xmlns:wps="http://schemas.microsoft.com/office/word/2010/wordprocessingShape" mc:Ignorable="w14 w15 wp14">
+<w:endnotes xmlns:wpc="http://schemas.microsoft.com/office/word/2010/wordprocessingCanvas" xmlns:mo="http://schemas.microsoft.com/office/mac/office/2008/main" xmlns:mc="http://schemas.openxmlformats.org/markup-compatibility/2006" xmlns:mv="urn:schemas-microsoft-com:mac:vml" xmlns:o="urn:schemas-microsoft-com:office:office" xmlns:r="http://schemas.openxmlformats.org/officeDocument/2006/relationships" xmlns:m="http://schemas.openxmlformats.org/officeDocument/2006/math" xmlns:v="urn:schemas-microsoft-com:vml" xmlns:wp14="http://schemas.microsoft.com/office/word/2010/wordprocessingDrawing" xmlns:wp="http://schemas.openxmlformats.org/drawingml/2006/wordprocessingDrawing" xmlns:w10="urn:schemas-microsoft-com:office:word" xmlns:w="http://schemas.openxmlformats.org/wordprocessingml/2006/main" xmlns:w14="http://schemas.microsoft.com/office/word/2010/wordml" xmlns:w15="http://schemas.microsoft.com/office/word/2012/wordml" xmlns:wpg="http://schemas.microsoft.com/office/word/2010/wordprocessingGroup" xmlns:wpi="http://schemas.microsoft.com/office/word/2010/wordprocessingInk" xmlns:wne="http://schemas.microsoft.com/office/word/2006/wordml" xmlns:wps="http://schemas.microsoft.com/office/word/2010/wordprocessingShape" mc:Ignorable="w14 w15 wp14">
   <w:endnote w:type="separator" w:id="-1">
     <w:p>
       <w:r>
@@ -3035,7 +3273,7 @@
 </file>
 
 <file path=word/footnotes.xml><?xml version="1.0" encoding="utf-8"?>
-<w:footnotes xmlns:wpc="http://schemas.microsoft.com/office/word/2010/wordprocessingCanvas" xmlns:mc="http://schemas.openxmlformats.org/markup-compatibility/2006" xmlns:o="urn:schemas-microsoft-com:office:office" xmlns:r="http://schemas.openxmlformats.org/officeDocument/2006/relationships" xmlns:m="http://schemas.openxmlformats.org/officeDocument/2006/math" xmlns:v="urn:schemas-microsoft-com:vml" xmlns:wp14="http://schemas.microsoft.com/office/word/2010/wordprocessingDrawing" xmlns:wp="http://schemas.openxmlformats.org/drawingml/2006/wordprocessingDrawing" xmlns:w10="urn:schemas-microsoft-com:office:word" xmlns:w="http://schemas.openxmlformats.org/wordprocessingml/2006/main" xmlns:w14="http://schemas.microsoft.com/office/word/2010/wordml" xmlns:w15="http://schemas.microsoft.com/office/word/2012/wordml" xmlns:wpg="http://schemas.microsoft.com/office/word/2010/wordprocessingGroup" xmlns:wpi="http://schemas.microsoft.com/office/word/2010/wordprocessingInk" xmlns:wne="http://schemas.microsoft.com/office/word/2006/wordml" xmlns:wps="http://schemas.microsoft.com/office/word/2010/wordprocessingShape" mc:Ignorable="w14 w15 wp14">
+<w:footnotes xmlns:wpc="http://schemas.microsoft.com/office/word/2010/wordprocessingCanvas" xmlns:mo="http://schemas.microsoft.com/office/mac/office/2008/main" xmlns:mc="http://schemas.openxmlformats.org/markup-compatibility/2006" xmlns:mv="urn:schemas-microsoft-com:mac:vml" xmlns:o="urn:schemas-microsoft-com:office:office" xmlns:r="http://schemas.openxmlformats.org/officeDocument/2006/relationships" xmlns:m="http://schemas.openxmlformats.org/officeDocument/2006/math" xmlns:v="urn:schemas-microsoft-com:vml" xmlns:wp14="http://schemas.microsoft.com/office/word/2010/wordprocessingDrawing" xmlns:wp="http://schemas.openxmlformats.org/drawingml/2006/wordprocessingDrawing" xmlns:w10="urn:schemas-microsoft-com:office:word" xmlns:w="http://schemas.openxmlformats.org/wordprocessingml/2006/main" xmlns:w14="http://schemas.microsoft.com/office/word/2010/wordml" xmlns:w15="http://schemas.microsoft.com/office/word/2012/wordml" xmlns:wpg="http://schemas.microsoft.com/office/word/2010/wordprocessingGroup" xmlns:wpi="http://schemas.microsoft.com/office/word/2010/wordprocessingInk" xmlns:wne="http://schemas.microsoft.com/office/word/2006/wordml" xmlns:wps="http://schemas.microsoft.com/office/word/2010/wordprocessingShape" mc:Ignorable="w14 w15 wp14">
   <w:footnote w:type="separator" w:id="-1">
     <w:p>
       <w:r>
@@ -3054,7 +3292,7 @@
 </file>
 
 <file path=word/header1.xml><?xml version="1.0" encoding="utf-8"?>
-<w:hdr xmlns:wpc="http://schemas.microsoft.com/office/word/2010/wordprocessingCanvas" xmlns:mc="http://schemas.openxmlformats.org/markup-compatibility/2006" xmlns:o="urn:schemas-microsoft-com:office:office" xmlns:r="http://schemas.openxmlformats.org/officeDocument/2006/relationships" xmlns:m="http://schemas.openxmlformats.org/officeDocument/2006/math" xmlns:v="urn:schemas-microsoft-com:vml" xmlns:wp14="http://schemas.microsoft.com/office/word/2010/wordprocessingDrawing" xmlns:wp="http://schemas.openxmlformats.org/drawingml/2006/wordprocessingDrawing" xmlns:w10="urn:schemas-microsoft-com:office:word" xmlns:w="http://schemas.openxmlformats.org/wordprocessingml/2006/main" xmlns:w14="http://schemas.microsoft.com/office/word/2010/wordml" xmlns:w15="http://schemas.microsoft.com/office/word/2012/wordml" xmlns:wpg="http://schemas.microsoft.com/office/word/2010/wordprocessingGroup" xmlns:wpi="http://schemas.microsoft.com/office/word/2010/wordprocessingInk" xmlns:wne="http://schemas.microsoft.com/office/word/2006/wordml" xmlns:wps="http://schemas.microsoft.com/office/word/2010/wordprocessingShape" mc:Ignorable="w14 w15 wp14">
+<w:hdr xmlns:wpc="http://schemas.microsoft.com/office/word/2010/wordprocessingCanvas" xmlns:mo="http://schemas.microsoft.com/office/mac/office/2008/main" xmlns:mc="http://schemas.openxmlformats.org/markup-compatibility/2006" xmlns:mv="urn:schemas-microsoft-com:mac:vml" xmlns:o="urn:schemas-microsoft-com:office:office" xmlns:r="http://schemas.openxmlformats.org/officeDocument/2006/relationships" xmlns:m="http://schemas.openxmlformats.org/officeDocument/2006/math" xmlns:v="urn:schemas-microsoft-com:vml" xmlns:wp14="http://schemas.microsoft.com/office/word/2010/wordprocessingDrawing" xmlns:wp="http://schemas.openxmlformats.org/drawingml/2006/wordprocessingDrawing" xmlns:w10="urn:schemas-microsoft-com:office:word" xmlns:w="http://schemas.openxmlformats.org/wordprocessingml/2006/main" xmlns:w14="http://schemas.microsoft.com/office/word/2010/wordml" xmlns:w15="http://schemas.microsoft.com/office/word/2012/wordml" xmlns:wpg="http://schemas.microsoft.com/office/word/2010/wordprocessingGroup" xmlns:wpi="http://schemas.microsoft.com/office/word/2010/wordprocessingInk" xmlns:wne="http://schemas.microsoft.com/office/word/2006/wordml" xmlns:wps="http://schemas.microsoft.com/office/word/2010/wordprocessingShape" mc:Ignorable="w14 w15 wp14">
   <w:p>
     <w:pPr>
       <w:pStyle w:val="Header"/>
@@ -3120,7 +3358,7 @@
 </file>
 
 <file path=word/header2.xml><?xml version="1.0" encoding="utf-8"?>
-<w:hdr xmlns:wpc="http://schemas.microsoft.com/office/word/2010/wordprocessingCanvas" xmlns:mc="http://schemas.openxmlformats.org/markup-compatibility/2006" xmlns:o="urn:schemas-microsoft-com:office:office" xmlns:r="http://schemas.openxmlformats.org/officeDocument/2006/relationships" xmlns:m="http://schemas.openxmlformats.org/officeDocument/2006/math" xmlns:v="urn:schemas-microsoft-com:vml" xmlns:wp14="http://schemas.microsoft.com/office/word/2010/wordprocessingDrawing" xmlns:wp="http://schemas.openxmlformats.org/drawingml/2006/wordprocessingDrawing" xmlns:w10="urn:schemas-microsoft-com:office:word" xmlns:w="http://schemas.openxmlformats.org/wordprocessingml/2006/main" xmlns:w14="http://schemas.microsoft.com/office/word/2010/wordml" xmlns:w15="http://schemas.microsoft.com/office/word/2012/wordml" xmlns:wpg="http://schemas.microsoft.com/office/word/2010/wordprocessingGroup" xmlns:wpi="http://schemas.microsoft.com/office/word/2010/wordprocessingInk" xmlns:wne="http://schemas.microsoft.com/office/word/2006/wordml" xmlns:wps="http://schemas.microsoft.com/office/word/2010/wordprocessingShape" mc:Ignorable="w14 w15 wp14">
+<w:hdr xmlns:wpc="http://schemas.microsoft.com/office/word/2010/wordprocessingCanvas" xmlns:mo="http://schemas.microsoft.com/office/mac/office/2008/main" xmlns:mc="http://schemas.openxmlformats.org/markup-compatibility/2006" xmlns:mv="urn:schemas-microsoft-com:mac:vml" xmlns:o="urn:schemas-microsoft-com:office:office" xmlns:r="http://schemas.openxmlformats.org/officeDocument/2006/relationships" xmlns:m="http://schemas.openxmlformats.org/officeDocument/2006/math" xmlns:v="urn:schemas-microsoft-com:vml" xmlns:wp14="http://schemas.microsoft.com/office/word/2010/wordprocessingDrawing" xmlns:wp="http://schemas.openxmlformats.org/drawingml/2006/wordprocessingDrawing" xmlns:w10="urn:schemas-microsoft-com:office:word" xmlns:w="http://schemas.openxmlformats.org/wordprocessingml/2006/main" xmlns:w14="http://schemas.microsoft.com/office/word/2010/wordml" xmlns:w15="http://schemas.microsoft.com/office/word/2012/wordml" xmlns:wpg="http://schemas.microsoft.com/office/word/2010/wordprocessingGroup" xmlns:wpi="http://schemas.microsoft.com/office/word/2010/wordprocessingInk" xmlns:wne="http://schemas.microsoft.com/office/word/2006/wordml" xmlns:wps="http://schemas.microsoft.com/office/word/2010/wordprocessingShape" mc:Ignorable="w14 w15 wp14">
   <w:p>
     <w:pPr>
       <w:pStyle w:val="Header"/>
@@ -3140,7 +3378,7 @@
 </file>
 
 <file path=word/header3.xml><?xml version="1.0" encoding="utf-8"?>
-<w:hdr xmlns:wpc="http://schemas.microsoft.com/office/word/2010/wordprocessingCanvas" xmlns:mc="http://schemas.openxmlformats.org/markup-compatibility/2006" xmlns:o="urn:schemas-microsoft-com:office:office" xmlns:r="http://schemas.openxmlformats.org/officeDocument/2006/relationships" xmlns:m="http://schemas.openxmlformats.org/officeDocument/2006/math" xmlns:v="urn:schemas-microsoft-com:vml" xmlns:wp14="http://schemas.microsoft.com/office/word/2010/wordprocessingDrawing" xmlns:wp="http://schemas.openxmlformats.org/drawingml/2006/wordprocessingDrawing" xmlns:w10="urn:schemas-microsoft-com:office:word" xmlns:w="http://schemas.openxmlformats.org/wordprocessingml/2006/main" xmlns:w14="http://schemas.microsoft.com/office/word/2010/wordml" xmlns:w15="http://schemas.microsoft.com/office/word/2012/wordml" xmlns:wpg="http://schemas.microsoft.com/office/word/2010/wordprocessingGroup" xmlns:wpi="http://schemas.microsoft.com/office/word/2010/wordprocessingInk" xmlns:wne="http://schemas.microsoft.com/office/word/2006/wordml" xmlns:wps="http://schemas.microsoft.com/office/word/2010/wordprocessingShape" mc:Ignorable="w14 w15 wp14">
+<w:hdr xmlns:wpc="http://schemas.microsoft.com/office/word/2010/wordprocessingCanvas" xmlns:mo="http://schemas.microsoft.com/office/mac/office/2008/main" xmlns:mc="http://schemas.openxmlformats.org/markup-compatibility/2006" xmlns:mv="urn:schemas-microsoft-com:mac:vml" xmlns:o="urn:schemas-microsoft-com:office:office" xmlns:r="http://schemas.openxmlformats.org/officeDocument/2006/relationships" xmlns:m="http://schemas.openxmlformats.org/officeDocument/2006/math" xmlns:v="urn:schemas-microsoft-com:vml" xmlns:wp14="http://schemas.microsoft.com/office/word/2010/wordprocessingDrawing" xmlns:wp="http://schemas.openxmlformats.org/drawingml/2006/wordprocessingDrawing" xmlns:w10="urn:schemas-microsoft-com:office:word" xmlns:w="http://schemas.openxmlformats.org/wordprocessingml/2006/main" xmlns:w14="http://schemas.microsoft.com/office/word/2010/wordml" xmlns:w15="http://schemas.microsoft.com/office/word/2012/wordml" xmlns:wpg="http://schemas.microsoft.com/office/word/2010/wordprocessingGroup" xmlns:wpi="http://schemas.microsoft.com/office/word/2010/wordprocessingInk" xmlns:wne="http://schemas.microsoft.com/office/word/2006/wordml" xmlns:wps="http://schemas.microsoft.com/office/word/2010/wordprocessingShape" mc:Ignorable="w14 w15 wp14">
   <w:p>
     <w:pPr>
       <w:pStyle w:val="Header"/>
@@ -3172,7 +3410,7 @@
         <w:rStyle w:val="PageNumber"/>
         <w:noProof/>
       </w:rPr>
-      <w:t>4</w:t>
+      <w:t>2</w:t>
     </w:r>
     <w:r>
       <w:rPr>
@@ -3226,8 +3464,8 @@
 </file>
 
 <file path=word/numbering.xml><?xml version="1.0" encoding="utf-8"?>
-<w:numbering xmlns:wpc="http://schemas.microsoft.com/office/word/2010/wordprocessingCanvas" xmlns:mc="http://schemas.openxmlformats.org/markup-compatibility/2006" xmlns:o="urn:schemas-microsoft-com:office:office" xmlns:r="http://schemas.openxmlformats.org/officeDocument/2006/relationships" xmlns:m="http://schemas.openxmlformats.org/officeDocument/2006/math" xmlns:v="urn:schemas-microsoft-com:vml" xmlns:wp14="http://schemas.microsoft.com/office/word/2010/wordprocessingDrawing" xmlns:wp="http://schemas.openxmlformats.org/drawingml/2006/wordprocessingDrawing" xmlns:w10="urn:schemas-microsoft-com:office:word" xmlns:w="http://schemas.openxmlformats.org/wordprocessingml/2006/main" xmlns:w14="http://schemas.microsoft.com/office/word/2010/wordml" xmlns:w15="http://schemas.microsoft.com/office/word/2012/wordml" xmlns:wpg="http://schemas.microsoft.com/office/word/2010/wordprocessingGroup" xmlns:wpi="http://schemas.microsoft.com/office/word/2010/wordprocessingInk" xmlns:wne="http://schemas.microsoft.com/office/word/2006/wordml" xmlns:wps="http://schemas.microsoft.com/office/word/2010/wordprocessingShape" mc:Ignorable="w14 w15 wp14">
-  <w:abstractNum w:abstractNumId="0" w15:restartNumberingAfterBreak="0">
+<w:numbering xmlns:wpc="http://schemas.microsoft.com/office/word/2010/wordprocessingCanvas" xmlns:mo="http://schemas.microsoft.com/office/mac/office/2008/main" xmlns:mc="http://schemas.openxmlformats.org/markup-compatibility/2006" xmlns:mv="urn:schemas-microsoft-com:mac:vml" xmlns:o="urn:schemas-microsoft-com:office:office" xmlns:r="http://schemas.openxmlformats.org/officeDocument/2006/relationships" xmlns:m="http://schemas.openxmlformats.org/officeDocument/2006/math" xmlns:v="urn:schemas-microsoft-com:vml" xmlns:wp14="http://schemas.microsoft.com/office/word/2010/wordprocessingDrawing" xmlns:wp="http://schemas.openxmlformats.org/drawingml/2006/wordprocessingDrawing" xmlns:w10="urn:schemas-microsoft-com:office:word" xmlns:w="http://schemas.openxmlformats.org/wordprocessingml/2006/main" xmlns:w14="http://schemas.microsoft.com/office/word/2010/wordml" xmlns:w15="http://schemas.microsoft.com/office/word/2012/wordml" xmlns:wpg="http://schemas.microsoft.com/office/word/2010/wordprocessingGroup" xmlns:wpi="http://schemas.microsoft.com/office/word/2010/wordprocessingInk" xmlns:wne="http://schemas.microsoft.com/office/word/2006/wordml" xmlns:wps="http://schemas.microsoft.com/office/word/2010/wordprocessingShape" mc:Ignorable="w14 w15 wp14">
+  <w:abstractNum w:abstractNumId="0">
     <w:nsid w:val="FFFFFF1D"/>
     <w:multiLevelType w:val="multilevel"/>
     <w:tmpl w:val="E71CD2E2"/>
@@ -3367,7 +3605,7 @@
       </w:rPr>
     </w:lvl>
   </w:abstractNum>
-  <w:abstractNum w:abstractNumId="1" w15:restartNumberingAfterBreak="0">
+  <w:abstractNum w:abstractNumId="1">
     <w:nsid w:val="27D966C6"/>
     <w:multiLevelType w:val="hybridMultilevel"/>
     <w:tmpl w:val="A6D0016A"/>
@@ -3457,7 +3695,7 @@
       </w:pPr>
     </w:lvl>
   </w:abstractNum>
-  <w:abstractNum w:abstractNumId="2" w15:restartNumberingAfterBreak="0">
+  <w:abstractNum w:abstractNumId="2">
     <w:nsid w:val="4D395838"/>
     <w:multiLevelType w:val="hybridMultilevel"/>
     <w:tmpl w:val="28E42F1A"/>
@@ -3543,7 +3781,7 @@
       </w:pPr>
     </w:lvl>
   </w:abstractNum>
-  <w:abstractNum w:abstractNumId="3" w15:restartNumberingAfterBreak="0">
+  <w:abstractNum w:abstractNumId="3">
     <w:nsid w:val="52A133D1"/>
     <w:multiLevelType w:val="hybridMultilevel"/>
     <w:tmpl w:val="2554899C"/>
@@ -3656,7 +3894,7 @@
       </w:rPr>
     </w:lvl>
   </w:abstractNum>
-  <w:abstractNum w:abstractNumId="4" w15:restartNumberingAfterBreak="0">
+  <w:abstractNum w:abstractNumId="4">
     <w:nsid w:val="564722A1"/>
     <w:multiLevelType w:val="hybridMultilevel"/>
     <w:tmpl w:val="4E4067EC"/>
@@ -3746,7 +3984,7 @@
       </w:pPr>
     </w:lvl>
   </w:abstractNum>
-  <w:abstractNum w:abstractNumId="5" w15:restartNumberingAfterBreak="0">
+  <w:abstractNum w:abstractNumId="5">
     <w:nsid w:val="77F7186F"/>
     <w:multiLevelType w:val="hybridMultilevel"/>
     <w:tmpl w:val="40EE41FA"/>
@@ -3898,7 +4136,7 @@
       </w:pPr>
     </w:pPrDefault>
   </w:docDefaults>
-  <w:latentStyles w:defLockedState="0" w:defUIPriority="99" w:defSemiHidden="0" w:defUnhideWhenUsed="0" w:defQFormat="0" w:count="371">
+  <w:latentStyles w:defLockedState="0" w:defUIPriority="99" w:defSemiHidden="0" w:defUnhideWhenUsed="0" w:defQFormat="0" w:count="380">
     <w:lsdException w:name="Normal" w:uiPriority="0" w:qFormat="1"/>
     <w:lsdException w:name="heading 1" w:uiPriority="9" w:qFormat="1"/>
     <w:lsdException w:name="heading 2" w:semiHidden="1" w:uiPriority="9" w:unhideWhenUsed="1" w:qFormat="1"/>
@@ -4611,6 +4849,7 @@
       <w:spacing w:line="240" w:lineRule="auto"/>
     </w:pPr>
     <w:tblPr>
+      <w:tblInd w:w="0" w:type="dxa"/>
       <w:tblBorders>
         <w:top w:val="single" w:sz="4" w:space="0" w:color="auto"/>
         <w:left w:val="single" w:sz="4" w:space="0" w:color="auto"/>
@@ -4619,6 +4858,12 @@
         <w:insideH w:val="single" w:sz="4" w:space="0" w:color="auto"/>
         <w:insideV w:val="single" w:sz="4" w:space="0" w:color="auto"/>
       </w:tblBorders>
+      <w:tblCellMar>
+        <w:top w:w="0" w:type="dxa"/>
+        <w:left w:w="108" w:type="dxa"/>
+        <w:bottom w:w="0" w:type="dxa"/>
+        <w:right w:w="108" w:type="dxa"/>
+      </w:tblCellMar>
     </w:tblPr>
   </w:style>
   <w:style w:type="table" w:styleId="GridTable1Light">
@@ -4632,6 +4877,7 @@
     <w:tblPr>
       <w:tblStyleRowBandSize w:val="1"/>
       <w:tblStyleColBandSize w:val="1"/>
+      <w:tblInd w:w="0" w:type="dxa"/>
       <w:tblBorders>
         <w:top w:val="single" w:sz="4" w:space="0" w:color="999999" w:themeColor="text1" w:themeTint="66"/>
         <w:left w:val="single" w:sz="4" w:space="0" w:color="999999" w:themeColor="text1" w:themeTint="66"/>
@@ -4640,6 +4886,12 @@
         <w:insideH w:val="single" w:sz="4" w:space="0" w:color="999999" w:themeColor="text1" w:themeTint="66"/>
         <w:insideV w:val="single" w:sz="4" w:space="0" w:color="999999" w:themeColor="text1" w:themeTint="66"/>
       </w:tblBorders>
+      <w:tblCellMar>
+        <w:top w:w="0" w:type="dxa"/>
+        <w:left w:w="108" w:type="dxa"/>
+        <w:bottom w:w="0" w:type="dxa"/>
+        <w:right w:w="108" w:type="dxa"/>
+      </w:tblCellMar>
     </w:tblPr>
     <w:tblStylePr w:type="firstRow">
       <w:rPr>
@@ -4975,7 +5227,7 @@
 </file>
 
 <file path=customXml/itemProps1.xml><?xml version="1.0" encoding="utf-8"?>
-<ds:datastoreItem xmlns:ds="http://schemas.openxmlformats.org/officeDocument/2006/customXml" ds:itemID="{F53FB93F-94EF-4566-ADB8-5C10A7AB46B5}">
+<ds:datastoreItem xmlns:ds="http://schemas.openxmlformats.org/officeDocument/2006/customXml" ds:itemID="{94E72785-ACA3-AA42-A712-86C358054072}">
   <ds:schemaRefs>
     <ds:schemaRef ds:uri="http://schemas.openxmlformats.org/officeDocument/2006/bibliography"/>
   </ds:schemaRefs>

</xml_diff>

<commit_message>
final module guide v1
</commit_message>
<xml_diff>
--- a/Design Documents/Module Guide.docx
+++ b/Design Documents/Module Guide.docx
@@ -165,19 +165,9 @@
       <w:pPr>
         <w:jc w:val="right"/>
       </w:pPr>
-      <w:proofErr w:type="spellStart"/>
-      <w:r>
-        <w:t>Sheryll</w:t>
-      </w:r>
-      <w:proofErr w:type="spellEnd"/>
-      <w:r>
-        <w:t xml:space="preserve"> </w:t>
-      </w:r>
-      <w:proofErr w:type="spellStart"/>
-      <w:r>
-        <w:t>Tabamo</w:t>
-      </w:r>
-      <w:proofErr w:type="spellEnd"/>
+      <w:r>
+        <w:t>Sheryll Tabamo</w:t>
+      </w:r>
     </w:p>
     <w:p>
       <w:r>
@@ -224,9 +214,6 @@
               <w:rFonts w:asciiTheme="minorHAnsi" w:eastAsiaTheme="minorEastAsia" w:hAnsiTheme="minorHAnsi" w:cstheme="minorBidi"/>
               <w:noProof/>
               <w:color w:val="auto"/>
-              <w:sz w:val="22"/>
-              <w:szCs w:val="22"/>
-              <w:lang w:val="en-CA" w:eastAsia="en-CA"/>
             </w:rPr>
           </w:pPr>
           <w:r>
@@ -238,7 +225,7 @@
           <w:r>
             <w:fldChar w:fldCharType="separate"/>
           </w:r>
-          <w:hyperlink w:anchor="_Toc451206669" w:history="1">
+          <w:hyperlink w:anchor="_Toc451320735" w:history="1">
             <w:r>
               <w:rPr>
                 <w:rStyle w:val="Hyperlink"/>
@@ -265,7 +252,7 @@
                 <w:noProof/>
                 <w:webHidden/>
               </w:rPr>
-              <w:instrText xml:space="preserve"> PAGEREF _Toc451206669 \h </w:instrText>
+              <w:instrText xml:space="preserve"> PAGEREF _Toc451320735 \h </w:instrText>
             </w:r>
             <w:r>
               <w:rPr>
@@ -306,12 +293,9 @@
               <w:rFonts w:asciiTheme="minorHAnsi" w:eastAsiaTheme="minorEastAsia" w:hAnsiTheme="minorHAnsi" w:cstheme="minorBidi"/>
               <w:noProof/>
               <w:color w:val="auto"/>
-              <w:sz w:val="22"/>
-              <w:szCs w:val="22"/>
-              <w:lang w:val="en-CA" w:eastAsia="en-CA"/>
             </w:rPr>
           </w:pPr>
-          <w:hyperlink w:anchor="_Toc451206670" w:history="1">
+          <w:hyperlink w:anchor="_Toc451320736" w:history="1">
             <w:r>
               <w:rPr>
                 <w:rStyle w:val="Hyperlink"/>
@@ -338,7 +322,7 @@
                 <w:noProof/>
                 <w:webHidden/>
               </w:rPr>
-              <w:instrText xml:space="preserve"> PAGEREF _Toc451206670 \h </w:instrText>
+              <w:instrText xml:space="preserve"> PAGEREF _Toc451320736 \h </w:instrText>
             </w:r>
             <w:r>
               <w:rPr>
@@ -379,12 +363,9 @@
               <w:rFonts w:asciiTheme="minorHAnsi" w:eastAsiaTheme="minorEastAsia" w:hAnsiTheme="minorHAnsi" w:cstheme="minorBidi"/>
               <w:noProof/>
               <w:color w:val="auto"/>
-              <w:sz w:val="22"/>
-              <w:szCs w:val="22"/>
-              <w:lang w:val="en-CA" w:eastAsia="en-CA"/>
             </w:rPr>
           </w:pPr>
-          <w:hyperlink w:anchor="_Toc451206671" w:history="1">
+          <w:hyperlink w:anchor="_Toc451320737" w:history="1">
             <w:r>
               <w:rPr>
                 <w:rStyle w:val="Hyperlink"/>
@@ -411,7 +392,7 @@
                 <w:noProof/>
                 <w:webHidden/>
               </w:rPr>
-              <w:instrText xml:space="preserve"> PAGEREF _Toc451206671 \h </w:instrText>
+              <w:instrText xml:space="preserve"> PAGEREF _Toc451320737 \h </w:instrText>
             </w:r>
             <w:r>
               <w:rPr>
@@ -452,12 +433,9 @@
               <w:rFonts w:asciiTheme="minorHAnsi" w:eastAsiaTheme="minorEastAsia" w:hAnsiTheme="minorHAnsi" w:cstheme="minorBidi"/>
               <w:noProof/>
               <w:color w:val="auto"/>
-              <w:sz w:val="22"/>
-              <w:szCs w:val="22"/>
-              <w:lang w:val="en-CA" w:eastAsia="en-CA"/>
             </w:rPr>
           </w:pPr>
-          <w:hyperlink w:anchor="_Toc451206672" w:history="1">
+          <w:hyperlink w:anchor="_Toc451320738" w:history="1">
             <w:r>
               <w:rPr>
                 <w:rStyle w:val="Hyperlink"/>
@@ -484,7 +462,7 @@
                 <w:noProof/>
                 <w:webHidden/>
               </w:rPr>
-              <w:instrText xml:space="preserve"> PAGEREF _Toc451206672 \h </w:instrText>
+              <w:instrText xml:space="preserve"> PAGEREF _Toc451320738 \h </w:instrText>
             </w:r>
             <w:r>
               <w:rPr>
@@ -504,7 +482,7 @@
                 <w:noProof/>
                 <w:webHidden/>
               </w:rPr>
-              <w:t>1</w:t>
+              <w:t>2</w:t>
             </w:r>
             <w:r>
               <w:rPr>
@@ -525,12 +503,9 @@
               <w:rFonts w:asciiTheme="minorHAnsi" w:eastAsiaTheme="minorEastAsia" w:hAnsiTheme="minorHAnsi" w:cstheme="minorBidi"/>
               <w:noProof/>
               <w:color w:val="auto"/>
-              <w:sz w:val="22"/>
-              <w:szCs w:val="22"/>
-              <w:lang w:val="en-CA" w:eastAsia="en-CA"/>
             </w:rPr>
           </w:pPr>
-          <w:hyperlink w:anchor="_Toc451206673" w:history="1">
+          <w:hyperlink w:anchor="_Toc451320739" w:history="1">
             <w:r>
               <w:rPr>
                 <w:rStyle w:val="Hyperlink"/>
@@ -557,7 +532,7 @@
                 <w:noProof/>
                 <w:webHidden/>
               </w:rPr>
-              <w:instrText xml:space="preserve"> PAGEREF _Toc451206673 \h </w:instrText>
+              <w:instrText xml:space="preserve"> PAGEREF _Toc451320739 \h </w:instrText>
             </w:r>
             <w:r>
               <w:rPr>
@@ -577,7 +552,7 @@
                 <w:noProof/>
                 <w:webHidden/>
               </w:rPr>
-              <w:t>3</w:t>
+              <w:t>4</w:t>
             </w:r>
             <w:r>
               <w:rPr>
@@ -598,12 +573,9 @@
               <w:rFonts w:asciiTheme="minorHAnsi" w:eastAsiaTheme="minorEastAsia" w:hAnsiTheme="minorHAnsi" w:cstheme="minorBidi"/>
               <w:noProof/>
               <w:color w:val="auto"/>
-              <w:sz w:val="22"/>
-              <w:szCs w:val="22"/>
-              <w:lang w:val="en-CA" w:eastAsia="en-CA"/>
             </w:rPr>
           </w:pPr>
-          <w:hyperlink w:anchor="_Toc451206674" w:history="1">
+          <w:hyperlink w:anchor="_Toc451320740" w:history="1">
             <w:r>
               <w:rPr>
                 <w:rStyle w:val="Hyperlink"/>
@@ -630,7 +602,7 @@
                 <w:noProof/>
                 <w:webHidden/>
               </w:rPr>
-              <w:instrText xml:space="preserve"> PAGEREF _Toc451206674 \h </w:instrText>
+              <w:instrText xml:space="preserve"> PAGEREF _Toc451320740 \h </w:instrText>
             </w:r>
             <w:r>
               <w:rPr>
@@ -650,7 +622,7 @@
                 <w:noProof/>
                 <w:webHidden/>
               </w:rPr>
-              <w:t>3</w:t>
+              <w:t>4</w:t>
             </w:r>
             <w:r>
               <w:rPr>
@@ -671,12 +643,9 @@
               <w:rFonts w:asciiTheme="minorHAnsi" w:eastAsiaTheme="minorEastAsia" w:hAnsiTheme="minorHAnsi" w:cstheme="minorBidi"/>
               <w:noProof/>
               <w:color w:val="auto"/>
-              <w:sz w:val="22"/>
-              <w:szCs w:val="22"/>
-              <w:lang w:val="en-CA" w:eastAsia="en-CA"/>
             </w:rPr>
           </w:pPr>
-          <w:hyperlink w:anchor="_Toc451206675" w:history="1">
+          <w:hyperlink w:anchor="_Toc451320741" w:history="1">
             <w:r>
               <w:rPr>
                 <w:rStyle w:val="Hyperlink"/>
@@ -703,7 +672,7 @@
                 <w:noProof/>
                 <w:webHidden/>
               </w:rPr>
-              <w:instrText xml:space="preserve"> PAGEREF _Toc451206675 \h </w:instrText>
+              <w:instrText xml:space="preserve"> PAGEREF _Toc451320741 \h </w:instrText>
             </w:r>
             <w:r>
               <w:rPr>
@@ -723,7 +692,7 @@
                 <w:noProof/>
                 <w:webHidden/>
               </w:rPr>
-              <w:t>3</w:t>
+              <w:t>4</w:t>
             </w:r>
             <w:r>
               <w:rPr>
@@ -744,12 +713,9 @@
               <w:rFonts w:asciiTheme="minorHAnsi" w:eastAsiaTheme="minorEastAsia" w:hAnsiTheme="minorHAnsi" w:cstheme="minorBidi"/>
               <w:noProof/>
               <w:color w:val="auto"/>
-              <w:sz w:val="22"/>
-              <w:szCs w:val="22"/>
-              <w:lang w:val="en-CA" w:eastAsia="en-CA"/>
             </w:rPr>
           </w:pPr>
-          <w:hyperlink w:anchor="_Toc451206676" w:history="1">
+          <w:hyperlink w:anchor="_Toc451320742" w:history="1">
             <w:r>
               <w:rPr>
                 <w:rStyle w:val="Hyperlink"/>
@@ -776,7 +742,7 @@
                 <w:noProof/>
                 <w:webHidden/>
               </w:rPr>
-              <w:instrText xml:space="preserve"> PAGEREF _Toc451206676 \h </w:instrText>
+              <w:instrText xml:space="preserve"> PAGEREF _Toc451320742 \h </w:instrText>
             </w:r>
             <w:r>
               <w:rPr>
@@ -796,7 +762,7 @@
                 <w:noProof/>
                 <w:webHidden/>
               </w:rPr>
-              <w:t>3</w:t>
+              <w:t>4</w:t>
             </w:r>
             <w:r>
               <w:rPr>
@@ -817,12 +783,9 @@
               <w:rFonts w:asciiTheme="minorHAnsi" w:eastAsiaTheme="minorEastAsia" w:hAnsiTheme="minorHAnsi" w:cstheme="minorBidi"/>
               <w:noProof/>
               <w:color w:val="auto"/>
-              <w:sz w:val="22"/>
-              <w:szCs w:val="22"/>
-              <w:lang w:val="en-CA" w:eastAsia="en-CA"/>
             </w:rPr>
           </w:pPr>
-          <w:hyperlink w:anchor="_Toc451206677" w:history="1">
+          <w:hyperlink w:anchor="_Toc451320743" w:history="1">
             <w:r>
               <w:rPr>
                 <w:rStyle w:val="Hyperlink"/>
@@ -849,7 +812,7 @@
                 <w:noProof/>
                 <w:webHidden/>
               </w:rPr>
-              <w:instrText xml:space="preserve"> PAGEREF _Toc451206677 \h </w:instrText>
+              <w:instrText xml:space="preserve"> PAGEREF _Toc451320743 \h </w:instrText>
             </w:r>
             <w:r>
               <w:rPr>
@@ -890,12 +853,9 @@
               <w:rFonts w:asciiTheme="minorHAnsi" w:eastAsiaTheme="minorEastAsia" w:hAnsiTheme="minorHAnsi" w:cstheme="minorBidi"/>
               <w:noProof/>
               <w:color w:val="auto"/>
-              <w:sz w:val="22"/>
-              <w:szCs w:val="22"/>
-              <w:lang w:val="en-CA" w:eastAsia="en-CA"/>
             </w:rPr>
           </w:pPr>
-          <w:hyperlink w:anchor="_Toc451206678" w:history="1">
+          <w:hyperlink w:anchor="_Toc451320744" w:history="1">
             <w:r>
               <w:rPr>
                 <w:rStyle w:val="Hyperlink"/>
@@ -922,7 +882,7 @@
                 <w:noProof/>
                 <w:webHidden/>
               </w:rPr>
-              <w:instrText xml:space="preserve"> PAGEREF _Toc451206678 \h </w:instrText>
+              <w:instrText xml:space="preserve"> PAGEREF _Toc451320744 \h </w:instrText>
             </w:r>
             <w:r>
               <w:rPr>
@@ -942,7 +902,7 @@
                 <w:noProof/>
                 <w:webHidden/>
               </w:rPr>
-              <w:t>4</w:t>
+              <w:t>5</w:t>
             </w:r>
             <w:r>
               <w:rPr>
@@ -963,12 +923,9 @@
               <w:rFonts w:asciiTheme="minorHAnsi" w:eastAsiaTheme="minorEastAsia" w:hAnsiTheme="minorHAnsi" w:cstheme="minorBidi"/>
               <w:noProof/>
               <w:color w:val="auto"/>
-              <w:sz w:val="22"/>
-              <w:szCs w:val="22"/>
-              <w:lang w:val="en-CA" w:eastAsia="en-CA"/>
             </w:rPr>
           </w:pPr>
-          <w:hyperlink w:anchor="_Toc451206679" w:history="1">
+          <w:hyperlink w:anchor="_Toc451320745" w:history="1">
             <w:r>
               <w:rPr>
                 <w:rStyle w:val="Hyperlink"/>
@@ -995,7 +952,7 @@
                 <w:noProof/>
                 <w:webHidden/>
               </w:rPr>
-              <w:instrText xml:space="preserve"> PAGEREF _Toc451206679 \h </w:instrText>
+              <w:instrText xml:space="preserve"> PAGEREF _Toc451320745 \h </w:instrText>
             </w:r>
             <w:r>
               <w:rPr>
@@ -1015,7 +972,7 @@
                 <w:noProof/>
                 <w:webHidden/>
               </w:rPr>
-              <w:t>4</w:t>
+              <w:t>5</w:t>
             </w:r>
             <w:r>
               <w:rPr>
@@ -1036,12 +993,9 @@
               <w:rFonts w:asciiTheme="minorHAnsi" w:eastAsiaTheme="minorEastAsia" w:hAnsiTheme="minorHAnsi" w:cstheme="minorBidi"/>
               <w:noProof/>
               <w:color w:val="auto"/>
-              <w:sz w:val="22"/>
-              <w:szCs w:val="22"/>
-              <w:lang w:val="en-CA" w:eastAsia="en-CA"/>
             </w:rPr>
           </w:pPr>
-          <w:hyperlink w:anchor="_Toc451206680" w:history="1">
+          <w:hyperlink w:anchor="_Toc451320746" w:history="1">
             <w:r>
               <w:rPr>
                 <w:rStyle w:val="Hyperlink"/>
@@ -1068,7 +1022,7 @@
                 <w:noProof/>
                 <w:webHidden/>
               </w:rPr>
-              <w:instrText xml:space="preserve"> PAGEREF _Toc451206680 \h </w:instrText>
+              <w:instrText xml:space="preserve"> PAGEREF _Toc451320746 \h </w:instrText>
             </w:r>
             <w:r>
               <w:rPr>
@@ -1088,7 +1042,7 @@
                 <w:noProof/>
                 <w:webHidden/>
               </w:rPr>
-              <w:t>4</w:t>
+              <w:t>5</w:t>
             </w:r>
             <w:r>
               <w:rPr>
@@ -1109,12 +1063,9 @@
               <w:rFonts w:asciiTheme="minorHAnsi" w:eastAsiaTheme="minorEastAsia" w:hAnsiTheme="minorHAnsi" w:cstheme="minorBidi"/>
               <w:noProof/>
               <w:color w:val="auto"/>
-              <w:sz w:val="22"/>
-              <w:szCs w:val="22"/>
-              <w:lang w:val="en-CA" w:eastAsia="en-CA"/>
             </w:rPr>
           </w:pPr>
-          <w:hyperlink w:anchor="_Toc451206681" w:history="1">
+          <w:hyperlink w:anchor="_Toc451320747" w:history="1">
             <w:r>
               <w:rPr>
                 <w:rStyle w:val="Hyperlink"/>
@@ -1141,7 +1092,7 @@
                 <w:noProof/>
                 <w:webHidden/>
               </w:rPr>
-              <w:instrText xml:space="preserve"> PAGEREF _Toc451206681 \h </w:instrText>
+              <w:instrText xml:space="preserve"> PAGEREF _Toc451320747 \h </w:instrText>
             </w:r>
             <w:r>
               <w:rPr>
@@ -1161,7 +1112,7 @@
                 <w:noProof/>
                 <w:webHidden/>
               </w:rPr>
-              <w:t>5</w:t>
+              <w:t>6</w:t>
             </w:r>
             <w:r>
               <w:rPr>
@@ -1204,7 +1155,7 @@
         <w:pStyle w:val="Heading1"/>
         <w:spacing w:before="0"/>
       </w:pPr>
-      <w:bookmarkStart w:id="0" w:name="_Toc451206669"/>
+      <w:bookmarkStart w:id="0" w:name="_Toc451320735"/>
       <w:r>
         <w:lastRenderedPageBreak/>
         <w:t>Module Breakdown</w:t>
@@ -1318,13 +1269,8 @@
             <w:pPr>
               <w:cnfStyle w:val="000000000000" w:firstRow="0" w:lastRow="0" w:firstColumn="0" w:lastColumn="0" w:oddVBand="0" w:evenVBand="0" w:oddHBand="0" w:evenHBand="0" w:firstRowFirstColumn="0" w:firstRowLastColumn="0" w:lastRowFirstColumn="0" w:lastRowLastColumn="0"/>
             </w:pPr>
-            <w:proofErr w:type="spellStart"/>
-            <w:r>
-              <w:t>Sheryll</w:t>
-            </w:r>
-            <w:proofErr w:type="spellEnd"/>
-            <w:r>
-              <w:t xml:space="preserve"> T</w:t>
+            <w:r>
+              <w:t>Sheryll T</w:t>
             </w:r>
           </w:p>
         </w:tc>
@@ -1413,11 +1359,9 @@
             <w:vAlign w:val="center"/>
           </w:tcPr>
           <w:p>
-            <w:proofErr w:type="spellStart"/>
             <w:r>
               <w:t>Input/Output</w:t>
             </w:r>
-            <w:proofErr w:type="spellEnd"/>
           </w:p>
         </w:tc>
         <w:tc>
@@ -1429,13 +1373,8 @@
             <w:pPr>
               <w:cnfStyle w:val="000000000000" w:firstRow="0" w:lastRow="0" w:firstColumn="0" w:lastColumn="0" w:oddVBand="0" w:evenVBand="0" w:oddHBand="0" w:evenHBand="0" w:firstRowFirstColumn="0" w:firstRowLastColumn="0" w:lastRowFirstColumn="0" w:lastRowLastColumn="0"/>
             </w:pPr>
-            <w:proofErr w:type="spellStart"/>
-            <w:r>
-              <w:t>Sheryll</w:t>
-            </w:r>
-            <w:proofErr w:type="spellEnd"/>
-            <w:r>
-              <w:t xml:space="preserve"> </w:t>
+            <w:r>
+              <w:t xml:space="preserve">Sheryll </w:t>
             </w:r>
             <w:r>
               <w:t>T</w:t>
@@ -1566,13 +1505,8 @@
             <w:pPr>
               <w:cnfStyle w:val="000000000000" w:firstRow="0" w:lastRow="0" w:firstColumn="0" w:lastColumn="0" w:oddVBand="0" w:evenVBand="0" w:oddHBand="0" w:evenHBand="0" w:firstRowFirstColumn="0" w:firstRowLastColumn="0" w:lastRowFirstColumn="0" w:lastRowLastColumn="0"/>
             </w:pPr>
-            <w:proofErr w:type="spellStart"/>
-            <w:r>
-              <w:t>Sheryll</w:t>
-            </w:r>
-            <w:proofErr w:type="spellEnd"/>
-            <w:r>
-              <w:t xml:space="preserve"> T</w:t>
+            <w:r>
+              <w:t>Sheryll T</w:t>
             </w:r>
           </w:p>
         </w:tc>
@@ -1683,13 +1617,8 @@
             <w:pPr>
               <w:cnfStyle w:val="000000000000" w:firstRow="0" w:lastRow="0" w:firstColumn="0" w:lastColumn="0" w:oddVBand="0" w:evenVBand="0" w:oddHBand="0" w:evenHBand="0" w:firstRowFirstColumn="0" w:firstRowLastColumn="0" w:lastRowFirstColumn="0" w:lastRowLastColumn="0"/>
             </w:pPr>
-            <w:proofErr w:type="spellStart"/>
-            <w:r>
-              <w:t>Sheryll</w:t>
-            </w:r>
-            <w:proofErr w:type="spellEnd"/>
-            <w:r>
-              <w:t xml:space="preserve"> T</w:t>
+            <w:r>
+              <w:t>Sheryll T</w:t>
             </w:r>
           </w:p>
         </w:tc>
@@ -1730,13 +1659,8 @@
             <w:pPr>
               <w:cnfStyle w:val="000000000000" w:firstRow="0" w:lastRow="0" w:firstColumn="0" w:lastColumn="0" w:oddVBand="0" w:evenVBand="0" w:oddHBand="0" w:evenHBand="0" w:firstRowFirstColumn="0" w:firstRowLastColumn="0" w:lastRowFirstColumn="0" w:lastRowLastColumn="0"/>
             </w:pPr>
-            <w:proofErr w:type="spellStart"/>
-            <w:r>
-              <w:t>Sheryll</w:t>
-            </w:r>
-            <w:proofErr w:type="spellEnd"/>
-            <w:r>
-              <w:t xml:space="preserve"> T</w:t>
+            <w:r>
+              <w:t>Sheryll T</w:t>
             </w:r>
           </w:p>
         </w:tc>
@@ -1877,13 +1801,8 @@
             <w:pPr>
               <w:cnfStyle w:val="000000000000" w:firstRow="0" w:lastRow="0" w:firstColumn="0" w:lastColumn="0" w:oddVBand="0" w:evenVBand="0" w:oddHBand="0" w:evenHBand="0" w:firstRowFirstColumn="0" w:firstRowLastColumn="0" w:lastRowFirstColumn="0" w:lastRowLastColumn="0"/>
             </w:pPr>
-            <w:proofErr w:type="spellStart"/>
-            <w:r>
-              <w:t>Sheryll</w:t>
-            </w:r>
-            <w:proofErr w:type="spellEnd"/>
-            <w:r>
-              <w:t xml:space="preserve"> T</w:t>
+            <w:r>
+              <w:t>Sheryll T</w:t>
             </w:r>
           </w:p>
         </w:tc>
@@ -1924,13 +1843,8 @@
             <w:pPr>
               <w:cnfStyle w:val="000000000000" w:firstRow="0" w:lastRow="0" w:firstColumn="0" w:lastColumn="0" w:oddVBand="0" w:evenVBand="0" w:oddHBand="0" w:evenHBand="0" w:firstRowFirstColumn="0" w:firstRowLastColumn="0" w:lastRowFirstColumn="0" w:lastRowLastColumn="0"/>
             </w:pPr>
-            <w:proofErr w:type="spellStart"/>
-            <w:r>
-              <w:t>Sheryll</w:t>
-            </w:r>
-            <w:proofErr w:type="spellEnd"/>
-            <w:r>
-              <w:t xml:space="preserve"> T</w:t>
+            <w:r>
+              <w:t>Sheryll T</w:t>
             </w:r>
           </w:p>
         </w:tc>
@@ -1969,7 +1883,7 @@
       <w:pPr>
         <w:pStyle w:val="Heading1"/>
       </w:pPr>
-      <w:bookmarkStart w:id="1" w:name="_Toc451206670"/>
+      <w:bookmarkStart w:id="1" w:name="_Toc451320736"/>
       <w:r>
         <w:t>Module Interfaces</w:t>
       </w:r>
@@ -1979,7 +1893,7 @@
       <w:pPr>
         <w:pStyle w:val="Heading7"/>
       </w:pPr>
-      <w:bookmarkStart w:id="2" w:name="_Toc451206671"/>
+      <w:bookmarkStart w:id="2" w:name="_Toc451320737"/>
       <w:r>
         <w:t>Game</w:t>
       </w:r>
@@ -1993,20 +1907,7 @@
         <w:t xml:space="preserve">// </w:t>
       </w:r>
       <w:r>
-        <w:t xml:space="preserve">Pre: </w:t>
-      </w:r>
-      <w:proofErr w:type="spellStart"/>
-      <w:proofErr w:type="gramStart"/>
-      <w:r>
-        <w:t>randomInit</w:t>
-      </w:r>
-      <w:proofErr w:type="spellEnd"/>
-      <w:r>
-        <w:t>(</w:t>
-      </w:r>
-      <w:proofErr w:type="gramEnd"/>
-      <w:r>
-        <w:t>) has been called once</w:t>
+        <w:t>Pre: randomInit() has been called once</w:t>
       </w:r>
     </w:p>
     <w:p>
@@ -2029,13 +1930,8 @@
       <w:r>
         <w:t xml:space="preserve">// </w:t>
       </w:r>
-      <w:proofErr w:type="spellStart"/>
-      <w:r>
-        <w:t>Param</w:t>
-      </w:r>
-      <w:proofErr w:type="spellEnd"/>
-      <w:r>
-        <w:t>: player is a pointer to an unsigned variable</w:t>
+      <w:r>
+        <w:t>Param: player is a pointer to an unsigned variable</w:t>
       </w:r>
     </w:p>
     <w:p>
@@ -2065,29 +1961,7 @@
         <w:rPr>
           <w:b/>
         </w:rPr>
-        <w:t xml:space="preserve"> </w:t>
-      </w:r>
-      <w:proofErr w:type="spellStart"/>
-      <w:proofErr w:type="gramStart"/>
-      <w:r>
-        <w:rPr>
-          <w:b/>
-        </w:rPr>
-        <w:t>gameInit</w:t>
-      </w:r>
-      <w:proofErr w:type="spellEnd"/>
-      <w:r>
-        <w:rPr>
-          <w:b/>
-        </w:rPr>
-        <w:t>(</w:t>
-      </w:r>
-      <w:proofErr w:type="gramEnd"/>
-      <w:r>
-        <w:rPr>
-          <w:b/>
-        </w:rPr>
-        <w:t>);</w:t>
+        <w:t xml:space="preserve"> gameInit();</w:t>
       </w:r>
     </w:p>
     <w:p>
@@ -2111,7 +1985,7 @@
           <w:rFonts w:eastAsia="Arial"/>
         </w:rPr>
       </w:pPr>
-      <w:bookmarkStart w:id="3" w:name="_Toc451206672"/>
+      <w:bookmarkStart w:id="3" w:name="_Toc451320738"/>
       <w:r>
         <w:rPr>
           <w:rFonts w:eastAsia="Arial"/>
@@ -2128,7 +2002,6 @@
       <w:bookmarkEnd w:id="3"/>
     </w:p>
     <w:p>
-      <w:bookmarkStart w:id="4" w:name="_Toc451206673"/>
       <w:r>
         <w:t>// Pre: N/A</w:t>
       </w:r>
@@ -2145,151 +2018,42 @@
     </w:p>
     <w:p>
       <w:r>
-        <w:t xml:space="preserve">// </w:t>
-      </w:r>
-      <w:proofErr w:type="spellStart"/>
-      <w:r>
-        <w:t>Param</w:t>
-      </w:r>
-      <w:proofErr w:type="spellEnd"/>
-      <w:r>
-        <w:t>: name is a pointer to player's name</w:t>
-      </w:r>
-    </w:p>
-    <w:p>
-      <w:r>
-        <w:t xml:space="preserve">// </w:t>
-      </w:r>
-      <w:proofErr w:type="spellStart"/>
-      <w:r>
-        <w:t>Param</w:t>
-      </w:r>
-      <w:proofErr w:type="spellEnd"/>
-      <w:r>
-        <w:t xml:space="preserve">: </w:t>
-      </w:r>
-      <w:proofErr w:type="spellStart"/>
-      <w:r>
-        <w:t>firstRoll</w:t>
-      </w:r>
-      <w:proofErr w:type="spellEnd"/>
-      <w:r>
-        <w:t xml:space="preserve"> displays the value of the </w:t>
-      </w:r>
-      <w:proofErr w:type="spellStart"/>
-      <w:r>
-        <w:t>firstRoll</w:t>
-      </w:r>
-      <w:proofErr w:type="spellEnd"/>
-    </w:p>
-    <w:p>
-      <w:r>
-        <w:t xml:space="preserve">// </w:t>
-      </w:r>
-      <w:proofErr w:type="spellStart"/>
-      <w:r>
-        <w:t>Param</w:t>
-      </w:r>
-      <w:proofErr w:type="spellEnd"/>
-      <w:r>
-        <w:t xml:space="preserve">: round displays the number of round </w:t>
-      </w:r>
-    </w:p>
-    <w:p>
-      <w:r>
-        <w:t xml:space="preserve">// </w:t>
-      </w:r>
-      <w:proofErr w:type="spellStart"/>
-      <w:r>
-        <w:t>Param</w:t>
-      </w:r>
-      <w:proofErr w:type="spellEnd"/>
-      <w:r>
-        <w:t xml:space="preserve">: </w:t>
-      </w:r>
-      <w:proofErr w:type="spellStart"/>
-      <w:r>
-        <w:t>roundScore</w:t>
-      </w:r>
-      <w:proofErr w:type="spellEnd"/>
-      <w:r>
-        <w:t xml:space="preserve"> displays the current round score</w:t>
-      </w:r>
-    </w:p>
-    <w:p>
-      <w:r>
-        <w:t xml:space="preserve">// </w:t>
-      </w:r>
-      <w:proofErr w:type="spellStart"/>
-      <w:r>
-        <w:t>Param</w:t>
-      </w:r>
-      <w:proofErr w:type="spellEnd"/>
-      <w:r>
-        <w:t xml:space="preserve">: </w:t>
-      </w:r>
-      <w:proofErr w:type="spellStart"/>
-      <w:r>
-        <w:t>die1</w:t>
-      </w:r>
-      <w:proofErr w:type="spellEnd"/>
-      <w:r>
-        <w:t xml:space="preserve"> displays the first die</w:t>
-      </w:r>
-    </w:p>
-    <w:p>
-      <w:r>
-        <w:t xml:space="preserve">// </w:t>
-      </w:r>
-      <w:proofErr w:type="spellStart"/>
-      <w:r>
-        <w:t>Param</w:t>
-      </w:r>
-      <w:proofErr w:type="spellEnd"/>
-      <w:r>
-        <w:t xml:space="preserve">: </w:t>
-      </w:r>
-      <w:proofErr w:type="spellStart"/>
-      <w:r>
-        <w:t>die1</w:t>
-      </w:r>
-      <w:proofErr w:type="spellEnd"/>
-      <w:r>
-        <w:t xml:space="preserve"> displays the second die</w:t>
-      </w:r>
-    </w:p>
-    <w:p>
-      <w:r>
-        <w:t xml:space="preserve">// </w:t>
-      </w:r>
-      <w:proofErr w:type="spellStart"/>
-      <w:r>
-        <w:t>Param</w:t>
-      </w:r>
-      <w:proofErr w:type="spellEnd"/>
-      <w:r>
-        <w:t>: score displays the player's score</w:t>
-      </w:r>
-    </w:p>
-    <w:p>
-      <w:r>
-        <w:t xml:space="preserve">// </w:t>
-      </w:r>
-      <w:proofErr w:type="spellStart"/>
-      <w:r>
-        <w:t>Param</w:t>
-      </w:r>
-      <w:proofErr w:type="spellEnd"/>
-      <w:r>
-        <w:t xml:space="preserve">: </w:t>
-      </w:r>
-      <w:proofErr w:type="spellStart"/>
-      <w:r>
-        <w:t>opponentScore</w:t>
-      </w:r>
-      <w:proofErr w:type="spellEnd"/>
-      <w:r>
-        <w:t xml:space="preserve"> displays the opponent's score</w:t>
+        <w:t>// Param: name is a pointer to player's name</w:t>
+      </w:r>
+    </w:p>
+    <w:p>
+      <w:r>
+        <w:t>// Param: firstRoll displays the value of the firstRoll</w:t>
+      </w:r>
+    </w:p>
+    <w:p>
+      <w:r>
+        <w:t xml:space="preserve">// Param: round displays the number of round </w:t>
+      </w:r>
+    </w:p>
+    <w:p>
+      <w:r>
+        <w:t>// Param: roundScore displays the current round score</w:t>
+      </w:r>
+    </w:p>
+    <w:p>
+      <w:r>
+        <w:t>// Param: die1 displays the first die</w:t>
+      </w:r>
+    </w:p>
+    <w:p>
+      <w:r>
+        <w:t>// Param: die1 displays the second die</w:t>
+      </w:r>
+    </w:p>
+    <w:p>
+      <w:r>
+        <w:t>// Param: score displays the player's score</w:t>
+      </w:r>
+    </w:p>
+    <w:p>
+      <w:r>
+        <w:t>// Param: opponentScore displays the opponent's score</w:t>
       </w:r>
     </w:p>
     <w:p>
@@ -2307,43 +2071,27 @@
         <w:rPr>
           <w:b/>
         </w:rPr>
-        <w:t xml:space="preserve">void </w:t>
-      </w:r>
-      <w:proofErr w:type="spellStart"/>
-      <w:proofErr w:type="gramStart"/>
-      <w:r>
-        <w:rPr>
-          <w:b/>
-        </w:rPr>
-        <w:t>displayTurn</w:t>
-      </w:r>
-      <w:proofErr w:type="spellEnd"/>
-      <w:r>
-        <w:rPr>
-          <w:b/>
-        </w:rPr>
-        <w:t>(</w:t>
-      </w:r>
-      <w:proofErr w:type="gramEnd"/>
-      <w:r>
-        <w:rPr>
-          <w:b/>
-        </w:rPr>
-        <w:t xml:space="preserve">char* name, unsigned </w:t>
-      </w:r>
-      <w:proofErr w:type="spellStart"/>
-      <w:r>
-        <w:rPr>
-          <w:b/>
-        </w:rPr>
-        <w:t>firstRoll</w:t>
-      </w:r>
-      <w:proofErr w:type="spellEnd"/>
-      <w:r>
-        <w:rPr>
-          <w:b/>
-        </w:rPr>
-        <w:t>, unsigned round,</w:t>
+        <w:t>void displayTurn(char* name, unsigned firstRoll, unsigned round,</w:t>
+      </w:r>
+    </w:p>
+    <w:p>
+      <w:pPr>
+        <w:rPr>
+          <w:b/>
+        </w:rPr>
+      </w:pPr>
+      <w:r>
+        <w:rPr>
+          <w:b/>
+        </w:rPr>
+        <w:tab/>
+      </w:r>
+      <w:r>
+        <w:rPr>
+          <w:b/>
+        </w:rPr>
+        <w:tab/>
+        <w:t>unsigned roundScore, unsigned die1, unsigned die2,</w:t>
       </w:r>
     </w:p>
     <w:p>
@@ -2365,69 +2113,6 @@
         <w:tab/>
         <w:t xml:space="preserve">unsigned </w:t>
       </w:r>
-      <w:proofErr w:type="spellStart"/>
-      <w:r>
-        <w:rPr>
-          <w:b/>
-        </w:rPr>
-        <w:t>roundScore</w:t>
-      </w:r>
-      <w:proofErr w:type="spellEnd"/>
-      <w:r>
-        <w:rPr>
-          <w:b/>
-        </w:rPr>
-        <w:t xml:space="preserve">, unsigned </w:t>
-      </w:r>
-      <w:proofErr w:type="spellStart"/>
-      <w:r>
-        <w:rPr>
-          <w:b/>
-        </w:rPr>
-        <w:t>die1</w:t>
-      </w:r>
-      <w:proofErr w:type="spellEnd"/>
-      <w:r>
-        <w:rPr>
-          <w:b/>
-        </w:rPr>
-        <w:t xml:space="preserve">, unsigned </w:t>
-      </w:r>
-      <w:proofErr w:type="spellStart"/>
-      <w:r>
-        <w:rPr>
-          <w:b/>
-        </w:rPr>
-        <w:t>die2</w:t>
-      </w:r>
-      <w:proofErr w:type="spellEnd"/>
-      <w:r>
-        <w:rPr>
-          <w:b/>
-        </w:rPr>
-        <w:t>,</w:t>
-      </w:r>
-    </w:p>
-    <w:p>
-      <w:pPr>
-        <w:rPr>
-          <w:b/>
-        </w:rPr>
-      </w:pPr>
-      <w:r>
-        <w:rPr>
-          <w:b/>
-        </w:rPr>
-        <w:tab/>
-      </w:r>
-      <w:r>
-        <w:rPr>
-          <w:b/>
-        </w:rPr>
-        <w:tab/>
-        <w:t xml:space="preserve">unsigned </w:t>
-      </w:r>
-      <w:proofErr w:type="spellStart"/>
       <w:r>
         <w:rPr>
           <w:b/>
@@ -2438,29 +2123,10 @@
         <w:rPr>
           <w:b/>
         </w:rPr>
-        <w:t>core</w:t>
-      </w:r>
-      <w:proofErr w:type="spellEnd"/>
-      <w:r>
-        <w:rPr>
-          <w:b/>
-        </w:rPr>
-        <w:t xml:space="preserve">, unsigned </w:t>
-      </w:r>
-      <w:proofErr w:type="spellStart"/>
-      <w:r>
-        <w:rPr>
-          <w:b/>
-        </w:rPr>
-        <w:t>opponentScore</w:t>
-      </w:r>
-      <w:proofErr w:type="spellEnd"/>
-      <w:r>
-        <w:rPr>
-          <w:b/>
-        </w:rPr>
-        <w:t xml:space="preserve">); </w:t>
-      </w:r>
+        <w:t>core, unsigned opponentScore);</w:t>
+      </w:r>
+      <w:bookmarkStart w:id="4" w:name="_GoBack"/>
+      <w:bookmarkEnd w:id="4"/>
     </w:p>
     <w:p/>
     <w:p>
@@ -2480,15 +2146,7 @@
     </w:p>
     <w:p>
       <w:r>
-        <w:t xml:space="preserve">// </w:t>
-      </w:r>
-      <w:proofErr w:type="spellStart"/>
-      <w:r>
-        <w:t>Param</w:t>
-      </w:r>
-      <w:proofErr w:type="spellEnd"/>
-      <w:r>
-        <w:t xml:space="preserve"> N/A</w:t>
+        <w:t>// Param N/A</w:t>
       </w:r>
     </w:p>
     <w:p>
@@ -2506,56 +2164,18 @@
         <w:rPr>
           <w:b/>
         </w:rPr>
-        <w:t xml:space="preserve">void </w:t>
-      </w:r>
-      <w:proofErr w:type="spellStart"/>
-      <w:proofErr w:type="gramStart"/>
-      <w:r>
-        <w:rPr>
-          <w:b/>
-        </w:rPr>
-        <w:t>displayRules</w:t>
-      </w:r>
-      <w:proofErr w:type="spellEnd"/>
-      <w:r>
-        <w:rPr>
-          <w:b/>
-        </w:rPr>
-        <w:t>(</w:t>
-      </w:r>
-      <w:proofErr w:type="gramEnd"/>
-      <w:r>
-        <w:rPr>
-          <w:b/>
-        </w:rPr>
-        <w:t>);</w:t>
+        <w:t>void displayRules();</w:t>
       </w:r>
     </w:p>
     <w:p/>
     <w:p>
       <w:r>
-        <w:t xml:space="preserve">// Pre: A </w:t>
-      </w:r>
-      <w:proofErr w:type="spellStart"/>
-      <w:r>
-        <w:t>highscore</w:t>
-      </w:r>
-      <w:proofErr w:type="spellEnd"/>
-      <w:r>
-        <w:t xml:space="preserve"> file exists</w:t>
-      </w:r>
-    </w:p>
-    <w:p>
-      <w:r>
-        <w:t xml:space="preserve">// Post: The </w:t>
-      </w:r>
-      <w:proofErr w:type="spellStart"/>
-      <w:r>
-        <w:t>highscore</w:t>
-      </w:r>
-      <w:proofErr w:type="spellEnd"/>
-      <w:r>
-        <w:t xml:space="preserve"> was displayed on the screen</w:t>
+        <w:t>// Pre: A highscore file exists</w:t>
+      </w:r>
+    </w:p>
+    <w:p>
+      <w:r>
+        <w:t>// Post: The highscore was displayed on the screen</w:t>
       </w:r>
     </w:p>
     <w:p>
@@ -2565,15 +2185,7 @@
     </w:p>
     <w:p>
       <w:r>
-        <w:t xml:space="preserve">// </w:t>
-      </w:r>
-      <w:proofErr w:type="spellStart"/>
-      <w:r>
-        <w:t>Param</w:t>
-      </w:r>
-      <w:proofErr w:type="spellEnd"/>
-      <w:r>
-        <w:t xml:space="preserve"> N/A</w:t>
+        <w:t>// Param N/A</w:t>
       </w:r>
     </w:p>
     <w:p>
@@ -2591,29 +2203,7 @@
         <w:rPr>
           <w:b/>
         </w:rPr>
-        <w:t xml:space="preserve">void </w:t>
-      </w:r>
-      <w:proofErr w:type="spellStart"/>
-      <w:proofErr w:type="gramStart"/>
-      <w:r>
-        <w:rPr>
-          <w:b/>
-        </w:rPr>
-        <w:t>displayHighScore</w:t>
-      </w:r>
-      <w:proofErr w:type="spellEnd"/>
-      <w:r>
-        <w:rPr>
-          <w:b/>
-        </w:rPr>
-        <w:t>(</w:t>
-      </w:r>
-      <w:proofErr w:type="gramEnd"/>
-      <w:r>
-        <w:rPr>
-          <w:b/>
-        </w:rPr>
-        <w:t>);</w:t>
+        <w:t>void displayHighScore();</w:t>
       </w:r>
     </w:p>
     <w:p/>
@@ -2640,15 +2230,7 @@
     </w:p>
     <w:p>
       <w:r>
-        <w:t xml:space="preserve">// </w:t>
-      </w:r>
-      <w:proofErr w:type="spellStart"/>
-      <w:r>
-        <w:t>Param</w:t>
-      </w:r>
-      <w:proofErr w:type="spellEnd"/>
-      <w:r>
-        <w:t xml:space="preserve"> N/A</w:t>
+        <w:t>// Param N/A</w:t>
       </w:r>
     </w:p>
     <w:p>
@@ -2666,29 +2248,7 @@
         <w:rPr>
           <w:b/>
         </w:rPr>
-        <w:t xml:space="preserve">unsigned </w:t>
-      </w:r>
-      <w:proofErr w:type="spellStart"/>
-      <w:proofErr w:type="gramStart"/>
-      <w:r>
-        <w:rPr>
-          <w:b/>
-        </w:rPr>
-        <w:t>displayMainMenu</w:t>
-      </w:r>
-      <w:proofErr w:type="spellEnd"/>
-      <w:r>
-        <w:rPr>
-          <w:b/>
-        </w:rPr>
-        <w:t>(</w:t>
-      </w:r>
-      <w:proofErr w:type="gramEnd"/>
-      <w:r>
-        <w:rPr>
-          <w:b/>
-        </w:rPr>
-        <w:t>);</w:t>
+        <w:t>unsigned displayMainMenu();</w:t>
       </w:r>
     </w:p>
     <w:p>
@@ -2717,15 +2277,7 @@
     </w:p>
     <w:p>
       <w:r>
-        <w:t xml:space="preserve">// </w:t>
-      </w:r>
-      <w:proofErr w:type="spellStart"/>
-      <w:r>
-        <w:t>Param</w:t>
-      </w:r>
-      <w:proofErr w:type="spellEnd"/>
-      <w:r>
-        <w:t>: N/A</w:t>
+        <w:t>// Param: N/A</w:t>
       </w:r>
     </w:p>
     <w:p>
@@ -2743,29 +2295,7 @@
         <w:rPr>
           <w:b/>
         </w:rPr>
-        <w:t xml:space="preserve">unsigned </w:t>
-      </w:r>
-      <w:proofErr w:type="spellStart"/>
-      <w:proofErr w:type="gramStart"/>
-      <w:r>
-        <w:rPr>
-          <w:b/>
-        </w:rPr>
-        <w:t>displayNetworkSelectMode</w:t>
-      </w:r>
-      <w:proofErr w:type="spellEnd"/>
-      <w:r>
-        <w:rPr>
-          <w:b/>
-        </w:rPr>
-        <w:t>(</w:t>
-      </w:r>
-      <w:proofErr w:type="gramEnd"/>
-      <w:r>
-        <w:rPr>
-          <w:b/>
-        </w:rPr>
-        <w:t>);</w:t>
+        <w:t>unsigned displayNetworkSelectMode();</w:t>
       </w:r>
     </w:p>
     <w:p/>
@@ -2779,15 +2309,7 @@
         <w:t>// Post: The prompt for network information was display</w:t>
       </w:r>
       <w:r>
-        <w:t xml:space="preserve">ed on screen, and </w:t>
-      </w:r>
-      <w:proofErr w:type="spellStart"/>
-      <w:r>
-        <w:t>IPaddress</w:t>
-      </w:r>
-      <w:proofErr w:type="spellEnd"/>
-      <w:r>
-        <w:t xml:space="preserve"> and</w:t>
+        <w:t>ed on screen, and IPaddress and</w:t>
       </w:r>
     </w:p>
     <w:p>
@@ -2809,44 +2331,12 @@
     </w:p>
     <w:p>
       <w:r>
-        <w:t xml:space="preserve">// </w:t>
-      </w:r>
-      <w:proofErr w:type="spellStart"/>
-      <w:r>
-        <w:t>Param</w:t>
-      </w:r>
-      <w:proofErr w:type="spellEnd"/>
-      <w:r>
-        <w:t xml:space="preserve">: </w:t>
-      </w:r>
-      <w:proofErr w:type="spellStart"/>
-      <w:r>
-        <w:t>IPaddress</w:t>
-      </w:r>
-      <w:proofErr w:type="spellEnd"/>
-      <w:r>
-        <w:t xml:space="preserve"> pointer to the variable holding the </w:t>
-      </w:r>
-      <w:proofErr w:type="spellStart"/>
-      <w:r>
-        <w:t>ipaddress</w:t>
-      </w:r>
-      <w:proofErr w:type="spellEnd"/>
-      <w:r>
-        <w:t xml:space="preserve"> </w:t>
-      </w:r>
-    </w:p>
-    <w:p>
-      <w:r>
-        <w:t xml:space="preserve">// </w:t>
-      </w:r>
-      <w:proofErr w:type="spellStart"/>
-      <w:r>
-        <w:t>Param</w:t>
-      </w:r>
-      <w:proofErr w:type="spellEnd"/>
-      <w:r>
-        <w:t>: port pointer to the variable holding the port</w:t>
+        <w:t xml:space="preserve">// Param: IPaddress pointer to the variable holding the ipaddress </w:t>
+      </w:r>
+    </w:p>
+    <w:p>
+      <w:r>
+        <w:t>// Param: port pointer to the variable holding the port</w:t>
       </w:r>
     </w:p>
     <w:p>
@@ -2864,43 +2354,7 @@
         <w:rPr>
           <w:b/>
         </w:rPr>
-        <w:t xml:space="preserve">void </w:t>
-      </w:r>
-      <w:proofErr w:type="spellStart"/>
-      <w:proofErr w:type="gramStart"/>
-      <w:r>
-        <w:rPr>
-          <w:b/>
-        </w:rPr>
-        <w:t>displayNetWorkPlayInput</w:t>
-      </w:r>
-      <w:proofErr w:type="spellEnd"/>
-      <w:r>
-        <w:rPr>
-          <w:b/>
-        </w:rPr>
-        <w:t>(</w:t>
-      </w:r>
-      <w:proofErr w:type="gramEnd"/>
-      <w:r>
-        <w:rPr>
-          <w:b/>
-        </w:rPr>
-        <w:t xml:space="preserve">char* </w:t>
-      </w:r>
-      <w:proofErr w:type="spellStart"/>
-      <w:r>
-        <w:rPr>
-          <w:b/>
-        </w:rPr>
-        <w:t>IPaddress</w:t>
-      </w:r>
-      <w:proofErr w:type="spellEnd"/>
-      <w:r>
-        <w:rPr>
-          <w:b/>
-        </w:rPr>
-        <w:t>, unsigned* port);</w:t>
+        <w:t>void displayNetWorkPlayInput(char* IPaddress, unsigned* port);</w:t>
       </w:r>
     </w:p>
     <w:p/>
@@ -2921,15 +2375,7 @@
     </w:p>
     <w:p>
       <w:r>
-        <w:t xml:space="preserve">// </w:t>
-      </w:r>
-      <w:proofErr w:type="spellStart"/>
-      <w:r>
-        <w:t>Param</w:t>
-      </w:r>
-      <w:proofErr w:type="spellEnd"/>
-      <w:r>
-        <w:t>: N/A</w:t>
+        <w:t>// Param: N/A</w:t>
       </w:r>
     </w:p>
     <w:p>
@@ -2947,29 +2393,7 @@
         <w:rPr>
           <w:b/>
         </w:rPr>
-        <w:t xml:space="preserve">unsigned </w:t>
-      </w:r>
-      <w:proofErr w:type="spellStart"/>
-      <w:proofErr w:type="gramStart"/>
-      <w:r>
-        <w:rPr>
-          <w:b/>
-        </w:rPr>
-        <w:t>displayLocalSelectOpponent</w:t>
-      </w:r>
-      <w:proofErr w:type="spellEnd"/>
-      <w:r>
-        <w:rPr>
-          <w:b/>
-        </w:rPr>
-        <w:t>(</w:t>
-      </w:r>
-      <w:proofErr w:type="gramEnd"/>
-      <w:r>
-        <w:rPr>
-          <w:b/>
-        </w:rPr>
-        <w:t>);</w:t>
+        <w:t>unsigned displayLocalSelectOpponent();</w:t>
       </w:r>
     </w:p>
     <w:p/>
@@ -2990,44 +2414,12 @@
     </w:p>
     <w:p>
       <w:r>
-        <w:t xml:space="preserve">// </w:t>
-      </w:r>
-      <w:proofErr w:type="spellStart"/>
-      <w:r>
-        <w:t>Param</w:t>
-      </w:r>
-      <w:proofErr w:type="spellEnd"/>
-      <w:r>
-        <w:t xml:space="preserve">: </w:t>
-      </w:r>
-      <w:proofErr w:type="spellStart"/>
-      <w:r>
-        <w:t>player1</w:t>
-      </w:r>
-      <w:proofErr w:type="spellEnd"/>
-      <w:r>
-        <w:t xml:space="preserve"> is a pointer to player 1's name</w:t>
-      </w:r>
-    </w:p>
-    <w:p>
-      <w:r>
-        <w:t xml:space="preserve">// </w:t>
-      </w:r>
-      <w:proofErr w:type="spellStart"/>
-      <w:r>
-        <w:t>Param</w:t>
-      </w:r>
-      <w:proofErr w:type="spellEnd"/>
-      <w:r>
-        <w:t xml:space="preserve">: </w:t>
-      </w:r>
-      <w:proofErr w:type="spellStart"/>
-      <w:r>
-        <w:t>player2</w:t>
-      </w:r>
-      <w:proofErr w:type="spellEnd"/>
-      <w:r>
-        <w:t xml:space="preserve"> is a pointer to player 2's name</w:t>
+        <w:t>// Param: player1 is a pointer to player 1's name</w:t>
+      </w:r>
+    </w:p>
+    <w:p>
+      <w:r>
+        <w:t>// Param: player2 is a pointer to player 2's name</w:t>
       </w:r>
     </w:p>
     <w:p>
@@ -3045,57 +2437,7 @@
         <w:rPr>
           <w:b/>
         </w:rPr>
-        <w:t xml:space="preserve">void </w:t>
-      </w:r>
-      <w:proofErr w:type="spellStart"/>
-      <w:proofErr w:type="gramStart"/>
-      <w:r>
-        <w:rPr>
-          <w:b/>
-        </w:rPr>
-        <w:t>displayLocalPlayGetName</w:t>
-      </w:r>
-      <w:proofErr w:type="spellEnd"/>
-      <w:r>
-        <w:rPr>
-          <w:b/>
-        </w:rPr>
-        <w:t>(</w:t>
-      </w:r>
-      <w:proofErr w:type="gramEnd"/>
-      <w:r>
-        <w:rPr>
-          <w:b/>
-        </w:rPr>
-        <w:t xml:space="preserve">char* </w:t>
-      </w:r>
-      <w:proofErr w:type="spellStart"/>
-      <w:r>
-        <w:rPr>
-          <w:b/>
-        </w:rPr>
-        <w:t>player1</w:t>
-      </w:r>
-      <w:proofErr w:type="spellEnd"/>
-      <w:r>
-        <w:rPr>
-          <w:b/>
-        </w:rPr>
-        <w:t xml:space="preserve">, char* </w:t>
-      </w:r>
-      <w:proofErr w:type="spellStart"/>
-      <w:r>
-        <w:rPr>
-          <w:b/>
-        </w:rPr>
-        <w:t>player2</w:t>
-      </w:r>
-      <w:proofErr w:type="spellEnd"/>
-      <w:r>
-        <w:rPr>
-          <w:b/>
-        </w:rPr>
-        <w:t>);</w:t>
+        <w:t>void displayLocalPlayGetName(char* player1, char* player2);</w:t>
       </w:r>
     </w:p>
     <w:p/>
@@ -3116,15 +2458,7 @@
     </w:p>
     <w:p>
       <w:r>
-        <w:t xml:space="preserve">// </w:t>
-      </w:r>
-      <w:proofErr w:type="spellStart"/>
-      <w:r>
-        <w:t>Param</w:t>
-      </w:r>
-      <w:proofErr w:type="spellEnd"/>
-      <w:r>
-        <w:t xml:space="preserve"> N/A</w:t>
+        <w:t>// Param N/A</w:t>
       </w:r>
     </w:p>
     <w:p>
@@ -3142,29 +2476,7 @@
         <w:rPr>
           <w:b/>
         </w:rPr>
-        <w:t xml:space="preserve">void </w:t>
-      </w:r>
-      <w:proofErr w:type="spellStart"/>
-      <w:proofErr w:type="gramStart"/>
-      <w:r>
-        <w:rPr>
-          <w:b/>
-        </w:rPr>
-        <w:t>displayInGameHelpMenu</w:t>
-      </w:r>
-      <w:proofErr w:type="spellEnd"/>
-      <w:r>
-        <w:rPr>
-          <w:b/>
-        </w:rPr>
-        <w:t>(</w:t>
-      </w:r>
-      <w:proofErr w:type="gramEnd"/>
-      <w:r>
-        <w:rPr>
-          <w:b/>
-        </w:rPr>
-        <w:t>);</w:t>
+        <w:t>void displayInGameHelpMenu();</w:t>
       </w:r>
     </w:p>
     <w:p>
@@ -3189,6 +2501,7 @@
           <w:rFonts w:eastAsia="Arial"/>
         </w:rPr>
       </w:pPr>
+      <w:bookmarkStart w:id="5" w:name="_Toc451320739"/>
       <w:r>
         <w:rPr>
           <w:rFonts w:eastAsia="Arial"/>
@@ -3202,7 +2515,7 @@
         </w:rPr>
         <w:t>:</w:t>
       </w:r>
-      <w:bookmarkEnd w:id="4"/>
+      <w:bookmarkEnd w:id="5"/>
     </w:p>
     <w:p>
       <w:r>
@@ -3234,29 +2547,7 @@
         <w:rPr>
           <w:b/>
         </w:rPr>
-        <w:t xml:space="preserve">unsigned </w:t>
-      </w:r>
-      <w:proofErr w:type="spellStart"/>
-      <w:proofErr w:type="gramStart"/>
-      <w:r>
-        <w:rPr>
-          <w:b/>
-        </w:rPr>
-        <w:t>localTurn</w:t>
-      </w:r>
-      <w:proofErr w:type="spellEnd"/>
-      <w:r>
-        <w:rPr>
-          <w:b/>
-        </w:rPr>
-        <w:t>(</w:t>
-      </w:r>
-      <w:proofErr w:type="gramEnd"/>
-      <w:r>
-        <w:rPr>
-          <w:b/>
-        </w:rPr>
-        <w:t>);</w:t>
+        <w:t>unsigned localTurn();</w:t>
       </w:r>
     </w:p>
     <w:p>
@@ -3266,7 +2557,7 @@
           <w:rFonts w:eastAsia="Arial"/>
         </w:rPr>
       </w:pPr>
-      <w:bookmarkStart w:id="5" w:name="_Toc451206674"/>
+      <w:bookmarkStart w:id="6" w:name="_Toc451320740"/>
       <w:r>
         <w:rPr>
           <w:rFonts w:eastAsia="Arial"/>
@@ -3279,7 +2570,7 @@
         </w:rPr>
         <w:t>:</w:t>
       </w:r>
-      <w:bookmarkEnd w:id="5"/>
+      <w:bookmarkEnd w:id="6"/>
     </w:p>
     <w:p>
       <w:r>
@@ -3328,27 +2619,11 @@
         </w:rPr>
         <w:t xml:space="preserve"> </w:t>
       </w:r>
-      <w:proofErr w:type="spellStart"/>
-      <w:proofErr w:type="gramStart"/>
-      <w:r>
-        <w:rPr>
-          <w:b/>
-        </w:rPr>
-        <w:t>networkTurn</w:t>
-      </w:r>
-      <w:proofErr w:type="spellEnd"/>
-      <w:r>
-        <w:rPr>
-          <w:b/>
-        </w:rPr>
-        <w:t>(</w:t>
-      </w:r>
-      <w:proofErr w:type="gramEnd"/>
-      <w:r>
-        <w:rPr>
-          <w:b/>
-        </w:rPr>
-        <w:t>);</w:t>
+      <w:r>
+        <w:rPr>
+          <w:b/>
+        </w:rPr>
+        <w:t>networkTurn();</w:t>
       </w:r>
     </w:p>
     <w:p>
@@ -3358,7 +2633,7 @@
           <w:rFonts w:eastAsia="Arial"/>
         </w:rPr>
       </w:pPr>
-      <w:bookmarkStart w:id="6" w:name="_Toc451206675"/>
+      <w:bookmarkStart w:id="7" w:name="_Toc451320741"/>
       <w:r>
         <w:rPr>
           <w:rFonts w:eastAsia="Arial"/>
@@ -3371,7 +2646,7 @@
         </w:rPr>
         <w:t>:</w:t>
       </w:r>
-      <w:bookmarkEnd w:id="6"/>
+      <w:bookmarkEnd w:id="7"/>
     </w:p>
     <w:p>
       <w:r>
@@ -3399,41 +2674,11 @@
           <w:b/>
         </w:rPr>
       </w:pPr>
-      <w:proofErr w:type="spellStart"/>
-      <w:r>
-        <w:rPr>
-          <w:b/>
-        </w:rPr>
-        <w:t>int</w:t>
-      </w:r>
-      <w:proofErr w:type="spellEnd"/>
-      <w:r>
-        <w:rPr>
-          <w:b/>
-        </w:rPr>
-        <w:t xml:space="preserve"> </w:t>
-      </w:r>
-      <w:proofErr w:type="spellStart"/>
-      <w:proofErr w:type="gramStart"/>
-      <w:r>
-        <w:rPr>
-          <w:b/>
-        </w:rPr>
-        <w:t>rollDie</w:t>
-      </w:r>
-      <w:proofErr w:type="spellEnd"/>
-      <w:r>
-        <w:rPr>
-          <w:b/>
-        </w:rPr>
-        <w:t>(</w:t>
-      </w:r>
-      <w:proofErr w:type="gramEnd"/>
-      <w:r>
-        <w:rPr>
-          <w:b/>
-        </w:rPr>
-        <w:t>);</w:t>
+      <w:r>
+        <w:rPr>
+          <w:b/>
+        </w:rPr>
+        <w:t>int rollDie();</w:t>
       </w:r>
     </w:p>
     <w:p>
@@ -3443,7 +2688,7 @@
           <w:rFonts w:eastAsia="Arial"/>
         </w:rPr>
       </w:pPr>
-      <w:bookmarkStart w:id="7" w:name="_Toc451206676"/>
+      <w:bookmarkStart w:id="8" w:name="_Toc451320742"/>
       <w:r>
         <w:rPr>
           <w:rFonts w:eastAsia="Arial"/>
@@ -3456,7 +2701,7 @@
         </w:rPr>
         <w:t>:</w:t>
       </w:r>
-      <w:bookmarkEnd w:id="7"/>
+      <w:bookmarkEnd w:id="8"/>
     </w:p>
     <w:p>
       <w:r>
@@ -3465,15 +2710,7 @@
     </w:p>
     <w:p>
       <w:r>
-        <w:t xml:space="preserve">// Pre: </w:t>
-      </w:r>
-      <w:proofErr w:type="spellStart"/>
-      <w:r>
-        <w:t>randomInit</w:t>
-      </w:r>
-      <w:proofErr w:type="spellEnd"/>
-      <w:r>
-        <w:t xml:space="preserve"> has been called once, and min &lt; max</w:t>
+        <w:t>// Pre: randomInit has been called once, and min &lt; max</w:t>
       </w:r>
     </w:p>
     <w:p>
@@ -3488,82 +2725,20 @@
     </w:p>
     <w:p>
       <w:r>
-        <w:t>// Returns: an integer in the set [</w:t>
-      </w:r>
-      <w:proofErr w:type="spellStart"/>
-      <w:proofErr w:type="gramStart"/>
-      <w:r>
-        <w:t>min,max</w:t>
-      </w:r>
-      <w:proofErr w:type="spellEnd"/>
-      <w:proofErr w:type="gramEnd"/>
-      <w:r>
-        <w:t>]</w:t>
-      </w:r>
-    </w:p>
-    <w:p>
-      <w:pPr>
-        <w:rPr>
-          <w:b/>
-        </w:rPr>
-      </w:pPr>
-      <w:proofErr w:type="spellStart"/>
-      <w:r>
-        <w:rPr>
-          <w:b/>
-        </w:rPr>
-        <w:t>int</w:t>
-      </w:r>
-      <w:proofErr w:type="spellEnd"/>
-      <w:r>
-        <w:rPr>
-          <w:b/>
-        </w:rPr>
-        <w:t xml:space="preserve"> </w:t>
-      </w:r>
-      <w:proofErr w:type="spellStart"/>
-      <w:proofErr w:type="gramStart"/>
-      <w:r>
-        <w:rPr>
-          <w:b/>
-        </w:rPr>
-        <w:t>getRandomInt</w:t>
-      </w:r>
-      <w:proofErr w:type="spellEnd"/>
-      <w:r>
-        <w:rPr>
-          <w:b/>
-        </w:rPr>
-        <w:t>(</w:t>
-      </w:r>
-      <w:proofErr w:type="spellStart"/>
-      <w:proofErr w:type="gramEnd"/>
-      <w:r>
-        <w:rPr>
-          <w:b/>
-        </w:rPr>
-        <w:t>int</w:t>
-      </w:r>
-      <w:proofErr w:type="spellEnd"/>
-      <w:r>
-        <w:rPr>
-          <w:b/>
-        </w:rPr>
-        <w:t xml:space="preserve"> min, </w:t>
-      </w:r>
-      <w:proofErr w:type="spellStart"/>
-      <w:r>
-        <w:rPr>
-          <w:b/>
-        </w:rPr>
-        <w:t>int</w:t>
-      </w:r>
-      <w:proofErr w:type="spellEnd"/>
-      <w:r>
-        <w:rPr>
-          <w:b/>
-        </w:rPr>
-        <w:t xml:space="preserve"> max);</w:t>
+        <w:t>// Returns: an integer in the set [min,max]</w:t>
+      </w:r>
+    </w:p>
+    <w:p>
+      <w:pPr>
+        <w:rPr>
+          <w:b/>
+        </w:rPr>
+      </w:pPr>
+      <w:r>
+        <w:rPr>
+          <w:b/>
+        </w:rPr>
+        <w:t>int getRandomInt(int min, int max);</w:t>
       </w:r>
     </w:p>
     <w:p/>
@@ -3597,29 +2772,7 @@
         <w:rPr>
           <w:b/>
         </w:rPr>
-        <w:t xml:space="preserve">void </w:t>
-      </w:r>
-      <w:proofErr w:type="spellStart"/>
-      <w:proofErr w:type="gramStart"/>
-      <w:r>
-        <w:rPr>
-          <w:b/>
-        </w:rPr>
-        <w:t>randomInit</w:t>
-      </w:r>
-      <w:proofErr w:type="spellEnd"/>
-      <w:r>
-        <w:rPr>
-          <w:b/>
-        </w:rPr>
-        <w:t>(</w:t>
-      </w:r>
-      <w:proofErr w:type="gramEnd"/>
-      <w:r>
-        <w:rPr>
-          <w:b/>
-        </w:rPr>
-        <w:t>);</w:t>
+        <w:t>void randomInit();</w:t>
       </w:r>
     </w:p>
     <w:p>
@@ -3629,7 +2782,7 @@
           <w:rFonts w:eastAsia="Arial"/>
         </w:rPr>
       </w:pPr>
-      <w:bookmarkStart w:id="8" w:name="_Toc451206677"/>
+      <w:bookmarkStart w:id="9" w:name="_Toc451320743"/>
       <w:r>
         <w:rPr>
           <w:rFonts w:eastAsia="Arial"/>
@@ -3642,7 +2795,7 @@
         </w:rPr>
         <w:t>:</w:t>
       </w:r>
-      <w:bookmarkEnd w:id="8"/>
+      <w:bookmarkEnd w:id="9"/>
     </w:p>
     <w:p>
       <w:r>
@@ -3661,15 +2814,7 @@
     </w:p>
     <w:p>
       <w:r>
-        <w:t xml:space="preserve">// </w:t>
-      </w:r>
-      <w:proofErr w:type="spellStart"/>
-      <w:r>
-        <w:t>Param</w:t>
-      </w:r>
-      <w:proofErr w:type="spellEnd"/>
-      <w:r>
-        <w:t xml:space="preserve"> sum is the number to check the probability of re-rolling</w:t>
+        <w:t>// Param sum is the number to check the probability of re-rolling</w:t>
       </w:r>
     </w:p>
     <w:p>
@@ -3687,37 +2832,7 @@
         <w:rPr>
           <w:b/>
         </w:rPr>
-        <w:t xml:space="preserve">double </w:t>
-      </w:r>
-      <w:proofErr w:type="spellStart"/>
-      <w:proofErr w:type="gramStart"/>
-      <w:r>
-        <w:rPr>
-          <w:b/>
-        </w:rPr>
-        <w:t>getProbability</w:t>
-      </w:r>
-      <w:proofErr w:type="spellEnd"/>
-      <w:r>
-        <w:rPr>
-          <w:b/>
-        </w:rPr>
-        <w:t>(</w:t>
-      </w:r>
-      <w:proofErr w:type="spellStart"/>
-      <w:proofErr w:type="gramEnd"/>
-      <w:r>
-        <w:rPr>
-          <w:b/>
-        </w:rPr>
-        <w:t>int</w:t>
-      </w:r>
-      <w:proofErr w:type="spellEnd"/>
-      <w:r>
-        <w:rPr>
-          <w:b/>
-        </w:rPr>
-        <w:t xml:space="preserve"> sum);</w:t>
+        <w:t>double getProbability(int sum);</w:t>
       </w:r>
     </w:p>
     <w:p>
@@ -3741,7 +2856,7 @@
           <w:rFonts w:eastAsia="Arial"/>
         </w:rPr>
       </w:pPr>
-      <w:bookmarkStart w:id="9" w:name="_Toc451206678"/>
+      <w:bookmarkStart w:id="10" w:name="_Toc451320744"/>
       <w:r>
         <w:rPr>
           <w:rFonts w:eastAsia="Arial"/>
@@ -3755,7 +2870,7 @@
         </w:rPr>
         <w:t>:</w:t>
       </w:r>
-      <w:bookmarkEnd w:id="9"/>
+      <w:bookmarkEnd w:id="10"/>
     </w:p>
     <w:p>
       <w:r>
@@ -3782,57 +2897,7 @@
         <w:rPr>
           <w:b/>
         </w:rPr>
-        <w:t xml:space="preserve">void </w:t>
-      </w:r>
-      <w:proofErr w:type="spellStart"/>
-      <w:proofErr w:type="gramStart"/>
-      <w:r>
-        <w:rPr>
-          <w:b/>
-        </w:rPr>
-        <w:t>connectInit</w:t>
-      </w:r>
-      <w:proofErr w:type="spellEnd"/>
-      <w:r>
-        <w:rPr>
-          <w:b/>
-        </w:rPr>
-        <w:t>(</w:t>
-      </w:r>
-      <w:proofErr w:type="gramEnd"/>
-      <w:r>
-        <w:rPr>
-          <w:b/>
-        </w:rPr>
-        <w:t xml:space="preserve">char* </w:t>
-      </w:r>
-      <w:proofErr w:type="spellStart"/>
-      <w:r>
-        <w:rPr>
-          <w:b/>
-        </w:rPr>
-        <w:t>IPaddress</w:t>
-      </w:r>
-      <w:proofErr w:type="spellEnd"/>
-      <w:r>
-        <w:rPr>
-          <w:b/>
-        </w:rPr>
-        <w:t xml:space="preserve">, </w:t>
-      </w:r>
-      <w:proofErr w:type="spellStart"/>
-      <w:r>
-        <w:rPr>
-          <w:b/>
-        </w:rPr>
-        <w:t>int</w:t>
-      </w:r>
-      <w:proofErr w:type="spellEnd"/>
-      <w:r>
-        <w:rPr>
-          <w:b/>
-        </w:rPr>
-        <w:t xml:space="preserve"> port);</w:t>
+        <w:t>void connectInit(char* IPaddress, int port);</w:t>
       </w:r>
     </w:p>
     <w:p>
@@ -3842,7 +2907,7 @@
           <w:rFonts w:eastAsia="Arial"/>
         </w:rPr>
       </w:pPr>
-      <w:bookmarkStart w:id="10" w:name="_Toc451206679"/>
+      <w:bookmarkStart w:id="11" w:name="_Toc451320745"/>
       <w:r>
         <w:rPr>
           <w:rFonts w:eastAsia="Arial"/>
@@ -3855,7 +2920,7 @@
         </w:rPr>
         <w:t>:</w:t>
       </w:r>
-      <w:bookmarkEnd w:id="10"/>
+      <w:bookmarkEnd w:id="11"/>
     </w:p>
     <w:p>
       <w:r>
@@ -3892,36 +2957,7 @@
         <w:rPr>
           <w:b/>
         </w:rPr>
-        <w:t xml:space="preserve">unsigned </w:t>
-      </w:r>
-      <w:proofErr w:type="spellStart"/>
-      <w:proofErr w:type="gramStart"/>
-      <w:r>
-        <w:rPr>
-          <w:b/>
-        </w:rPr>
-        <w:t>getDecision</w:t>
-      </w:r>
-      <w:proofErr w:type="spellEnd"/>
-      <w:r>
-        <w:rPr>
-          <w:b/>
-        </w:rPr>
-        <w:t>(</w:t>
-      </w:r>
-      <w:proofErr w:type="gramEnd"/>
-      <w:r>
-        <w:rPr>
-          <w:b/>
-        </w:rPr>
-        <w:t xml:space="preserve">unsigned </w:t>
-      </w:r>
-      <w:proofErr w:type="spellStart"/>
-      <w:r>
-        <w:rPr>
-          <w:b/>
-        </w:rPr>
-        <w:t>round</w:t>
+        <w:t>unsigned getDecision(unsigned round</w:t>
       </w:r>
       <w:r>
         <w:rPr>
@@ -3929,26 +2965,11 @@
         </w:rPr>
         <w:t>Number</w:t>
       </w:r>
-      <w:proofErr w:type="spellEnd"/>
-      <w:r>
-        <w:rPr>
-          <w:b/>
-        </w:rPr>
-        <w:t xml:space="preserve">, unsigned </w:t>
-      </w:r>
-      <w:proofErr w:type="spellStart"/>
-      <w:r>
-        <w:rPr>
-          <w:b/>
-        </w:rPr>
-        <w:t>turnNumber</w:t>
-      </w:r>
-      <w:proofErr w:type="spellEnd"/>
-      <w:r>
-        <w:rPr>
-          <w:b/>
-        </w:rPr>
-        <w:t xml:space="preserve">, </w:t>
+      <w:r>
+        <w:rPr>
+          <w:b/>
+        </w:rPr>
+        <w:t xml:space="preserve">, unsigned turnNumber, </w:t>
       </w:r>
     </w:p>
     <w:p>
@@ -3973,35 +2994,7 @@
         <w:rPr>
           <w:b/>
         </w:rPr>
-        <w:t xml:space="preserve">unsigned </w:t>
-      </w:r>
-      <w:proofErr w:type="spellStart"/>
-      <w:r>
-        <w:rPr>
-          <w:b/>
-        </w:rPr>
-        <w:t>turnScore</w:t>
-      </w:r>
-      <w:proofErr w:type="spellEnd"/>
-      <w:r>
-        <w:rPr>
-          <w:b/>
-        </w:rPr>
-        <w:t xml:space="preserve">, unsigned </w:t>
-      </w:r>
-      <w:proofErr w:type="spellStart"/>
-      <w:r>
-        <w:rPr>
-          <w:b/>
-        </w:rPr>
-        <w:t>p1Score</w:t>
-      </w:r>
-      <w:proofErr w:type="spellEnd"/>
-      <w:r>
-        <w:rPr>
-          <w:b/>
-        </w:rPr>
-        <w:t>,</w:t>
+        <w:t>unsigned turnScore, unsigned p1Score,</w:t>
       </w:r>
     </w:p>
     <w:p>
@@ -4026,21 +3019,7 @@
         <w:rPr>
           <w:b/>
         </w:rPr>
-        <w:t xml:space="preserve">unsigned </w:t>
-      </w:r>
-      <w:proofErr w:type="spellStart"/>
-      <w:r>
-        <w:rPr>
-          <w:b/>
-        </w:rPr>
-        <w:t>p2Score</w:t>
-      </w:r>
-      <w:proofErr w:type="spellEnd"/>
-      <w:r>
-        <w:rPr>
-          <w:b/>
-        </w:rPr>
-        <w:t>, unsigned probability);</w:t>
+        <w:t>unsigned p2Score, unsigned probability);</w:t>
       </w:r>
     </w:p>
     <w:p>
@@ -4050,7 +3029,7 @@
           <w:rFonts w:eastAsia="Arial"/>
         </w:rPr>
       </w:pPr>
-      <w:bookmarkStart w:id="11" w:name="_Toc451206680"/>
+      <w:bookmarkStart w:id="12" w:name="_Toc451320746"/>
       <w:r>
         <w:rPr>
           <w:rFonts w:eastAsia="Arial"/>
@@ -4063,439 +3042,113 @@
         </w:rPr>
         <w:t>:</w:t>
       </w:r>
-      <w:bookmarkEnd w:id="11"/>
+      <w:bookmarkEnd w:id="12"/>
+    </w:p>
+    <w:p>
+      <w:r>
+        <w:t>// Pre: a file for highscore exists</w:t>
+      </w:r>
+    </w:p>
+    <w:p>
+      <w:r>
+        <w:t>// Post: The highscore was displayed on screen</w:t>
+      </w:r>
+    </w:p>
+    <w:p>
+      <w:r>
+        <w:t>// Clean up: N/A</w:t>
+      </w:r>
+    </w:p>
+    <w:p>
+      <w:r>
+        <w:t>// Param N/A</w:t>
+      </w:r>
+    </w:p>
+    <w:p>
+      <w:r>
+        <w:t>// returns N/A</w:t>
+      </w:r>
+    </w:p>
+    <w:p>
+      <w:pPr>
+        <w:rPr>
+          <w:b/>
+        </w:rPr>
+      </w:pPr>
+      <w:r>
+        <w:rPr>
+          <w:b/>
+        </w:rPr>
+        <w:t>void getHighScore();</w:t>
+      </w:r>
+    </w:p>
+    <w:p/>
+    <w:p>
+      <w:r>
+        <w:t>// Pre: a file for highscore exists</w:t>
+      </w:r>
+    </w:p>
+    <w:p>
+      <w:r>
+        <w:t>// Post: The highscore has been amended with new information, if necessary</w:t>
+      </w:r>
+    </w:p>
+    <w:p>
+      <w:r>
+        <w:t>// Clean up: N/A</w:t>
+      </w:r>
+    </w:p>
+    <w:p>
+      <w:r>
+        <w:t>// Param:  name a pointer to the player's name</w:t>
+      </w:r>
+    </w:p>
+    <w:p>
+      <w:r>
+        <w:t>// Param:  date a pointer to the date of the game play</w:t>
+      </w:r>
+    </w:p>
+    <w:p>
+      <w:r>
+        <w:t xml:space="preserve">// Param:  score takes in the value of the player’s score </w:t>
+      </w:r>
+    </w:p>
+    <w:p>
+      <w:r>
+        <w:t>// Returns: N/A</w:t>
+      </w:r>
+    </w:p>
+    <w:p>
+      <w:pPr>
+        <w:rPr>
+          <w:b/>
+        </w:rPr>
+      </w:pPr>
+      <w:r>
+        <w:rPr>
+          <w:b/>
+        </w:rPr>
+        <w:t>void amendHighScore(char* name, char* date, unsigned score);</w:t>
+      </w:r>
+    </w:p>
+    <w:p>
+      <w:pPr>
+        <w:spacing w:line="276" w:lineRule="auto"/>
+      </w:pPr>
+      <w:r>
+        <w:br w:type="page"/>
+      </w:r>
     </w:p>
     <w:p>
       <w:pPr>
         <w:pStyle w:val="Heading1"/>
-        <w:rPr>
-          <w:sz w:val="24"/>
-          <w:szCs w:val="24"/>
-        </w:rPr>
-      </w:pPr>
-      <w:bookmarkStart w:id="12" w:name="_Toc451206681"/>
-      <w:r>
-        <w:rPr>
-          <w:sz w:val="24"/>
-          <w:szCs w:val="24"/>
-        </w:rPr>
-        <w:t xml:space="preserve">// Pre: a file for </w:t>
-      </w:r>
-      <w:proofErr w:type="spellStart"/>
-      <w:r>
-        <w:rPr>
-          <w:sz w:val="24"/>
-          <w:szCs w:val="24"/>
-        </w:rPr>
-        <w:t>highscore</w:t>
-      </w:r>
-      <w:proofErr w:type="spellEnd"/>
-      <w:r>
-        <w:rPr>
-          <w:sz w:val="24"/>
-          <w:szCs w:val="24"/>
-        </w:rPr>
-        <w:t xml:space="preserve"> exists</w:t>
-      </w:r>
-    </w:p>
-    <w:p>
-      <w:pPr>
-        <w:pStyle w:val="Heading1"/>
-        <w:rPr>
-          <w:sz w:val="24"/>
-          <w:szCs w:val="24"/>
-        </w:rPr>
-      </w:pPr>
-      <w:r>
-        <w:rPr>
-          <w:sz w:val="24"/>
-          <w:szCs w:val="24"/>
-        </w:rPr>
-        <w:t xml:space="preserve">// Post: The </w:t>
-      </w:r>
-      <w:proofErr w:type="spellStart"/>
-      <w:r>
-        <w:rPr>
-          <w:sz w:val="24"/>
-          <w:szCs w:val="24"/>
-        </w:rPr>
-        <w:t>highscore</w:t>
-      </w:r>
-      <w:proofErr w:type="spellEnd"/>
-      <w:r>
-        <w:rPr>
-          <w:sz w:val="24"/>
-          <w:szCs w:val="24"/>
-        </w:rPr>
-        <w:t xml:space="preserve"> was displayed on screen</w:t>
-      </w:r>
-    </w:p>
-    <w:p>
-      <w:pPr>
-        <w:pStyle w:val="Heading1"/>
-        <w:rPr>
-          <w:sz w:val="24"/>
-          <w:szCs w:val="24"/>
-        </w:rPr>
-      </w:pPr>
-      <w:r>
-        <w:rPr>
-          <w:sz w:val="24"/>
-          <w:szCs w:val="24"/>
-        </w:rPr>
-        <w:t>// Clean up: N/A</w:t>
-      </w:r>
-    </w:p>
-    <w:p>
-      <w:pPr>
-        <w:pStyle w:val="Heading1"/>
-        <w:rPr>
-          <w:sz w:val="24"/>
-          <w:szCs w:val="24"/>
-        </w:rPr>
-      </w:pPr>
-      <w:r>
-        <w:rPr>
-          <w:sz w:val="24"/>
-          <w:szCs w:val="24"/>
-        </w:rPr>
-        <w:t xml:space="preserve">// </w:t>
-      </w:r>
-      <w:proofErr w:type="spellStart"/>
-      <w:r>
-        <w:rPr>
-          <w:sz w:val="24"/>
-          <w:szCs w:val="24"/>
-        </w:rPr>
-        <w:t>Param</w:t>
-      </w:r>
-      <w:proofErr w:type="spellEnd"/>
-      <w:r>
-        <w:rPr>
-          <w:sz w:val="24"/>
-          <w:szCs w:val="24"/>
-        </w:rPr>
-        <w:t xml:space="preserve"> N/A</w:t>
-      </w:r>
-    </w:p>
-    <w:p>
-      <w:pPr>
-        <w:pStyle w:val="Heading1"/>
-        <w:rPr>
-          <w:sz w:val="24"/>
-          <w:szCs w:val="24"/>
-        </w:rPr>
-      </w:pPr>
-      <w:r>
-        <w:rPr>
-          <w:sz w:val="24"/>
-          <w:szCs w:val="24"/>
-        </w:rPr>
-        <w:t>// returns N/A</w:t>
-      </w:r>
-    </w:p>
-    <w:p>
-      <w:pPr>
-        <w:pStyle w:val="Heading1"/>
-        <w:rPr>
-          <w:sz w:val="24"/>
-          <w:szCs w:val="24"/>
-        </w:rPr>
-      </w:pPr>
-      <w:r>
-        <w:rPr>
-          <w:sz w:val="24"/>
-          <w:szCs w:val="24"/>
-        </w:rPr>
-        <w:t xml:space="preserve"> void </w:t>
-      </w:r>
-      <w:proofErr w:type="spellStart"/>
-      <w:proofErr w:type="gramStart"/>
-      <w:r>
-        <w:rPr>
-          <w:sz w:val="24"/>
-          <w:szCs w:val="24"/>
-        </w:rPr>
-        <w:t>getHighScore</w:t>
-      </w:r>
-      <w:proofErr w:type="spellEnd"/>
-      <w:r>
-        <w:rPr>
-          <w:sz w:val="24"/>
-          <w:szCs w:val="24"/>
-        </w:rPr>
-        <w:t>(</w:t>
-      </w:r>
-      <w:proofErr w:type="gramEnd"/>
-      <w:r>
-        <w:rPr>
-          <w:sz w:val="24"/>
-          <w:szCs w:val="24"/>
-        </w:rPr>
-        <w:t>);</w:t>
-      </w:r>
-    </w:p>
-    <w:p>
-      <w:pPr>
-        <w:pStyle w:val="Heading1"/>
-        <w:rPr>
-          <w:sz w:val="24"/>
-          <w:szCs w:val="24"/>
-        </w:rPr>
-      </w:pPr>
-    </w:p>
-    <w:p>
-      <w:pPr>
-        <w:pStyle w:val="Heading1"/>
-        <w:rPr>
-          <w:sz w:val="24"/>
-          <w:szCs w:val="24"/>
-        </w:rPr>
-      </w:pPr>
-      <w:r>
-        <w:rPr>
-          <w:sz w:val="24"/>
-          <w:szCs w:val="24"/>
-        </w:rPr>
-        <w:t xml:space="preserve">// Pre: a file for </w:t>
-      </w:r>
-      <w:proofErr w:type="spellStart"/>
-      <w:r>
-        <w:rPr>
-          <w:sz w:val="24"/>
-          <w:szCs w:val="24"/>
-        </w:rPr>
-        <w:t>highscore</w:t>
-      </w:r>
-      <w:proofErr w:type="spellEnd"/>
-      <w:r>
-        <w:rPr>
-          <w:sz w:val="24"/>
-          <w:szCs w:val="24"/>
-        </w:rPr>
-        <w:t xml:space="preserve"> exists</w:t>
-      </w:r>
-    </w:p>
-    <w:p>
-      <w:pPr>
-        <w:pStyle w:val="Heading1"/>
-        <w:rPr>
-          <w:sz w:val="24"/>
-          <w:szCs w:val="24"/>
-        </w:rPr>
-      </w:pPr>
-      <w:r>
-        <w:rPr>
-          <w:sz w:val="24"/>
-          <w:szCs w:val="24"/>
-        </w:rPr>
-        <w:t xml:space="preserve">// Post: The </w:t>
-      </w:r>
-      <w:proofErr w:type="spellStart"/>
-      <w:r>
-        <w:rPr>
-          <w:sz w:val="24"/>
-          <w:szCs w:val="24"/>
-        </w:rPr>
-        <w:t>highscore</w:t>
-      </w:r>
-      <w:proofErr w:type="spellEnd"/>
-      <w:r>
-        <w:rPr>
-          <w:sz w:val="24"/>
-          <w:szCs w:val="24"/>
-        </w:rPr>
-        <w:t xml:space="preserve"> has been amended with new information, if necessary</w:t>
-      </w:r>
-    </w:p>
-    <w:p>
-      <w:pPr>
-        <w:pStyle w:val="Heading1"/>
-        <w:rPr>
-          <w:sz w:val="24"/>
-          <w:szCs w:val="24"/>
-        </w:rPr>
-      </w:pPr>
-      <w:r>
-        <w:rPr>
-          <w:sz w:val="24"/>
-          <w:szCs w:val="24"/>
-        </w:rPr>
-        <w:t>// Clean up: N/A</w:t>
-      </w:r>
-    </w:p>
-    <w:p>
-      <w:pPr>
-        <w:pStyle w:val="Heading1"/>
-        <w:rPr>
-          <w:sz w:val="24"/>
-          <w:szCs w:val="24"/>
-        </w:rPr>
-      </w:pPr>
-      <w:r>
-        <w:rPr>
-          <w:sz w:val="24"/>
-          <w:szCs w:val="24"/>
-        </w:rPr>
-        <w:t xml:space="preserve">// </w:t>
-      </w:r>
-      <w:proofErr w:type="spellStart"/>
-      <w:r>
-        <w:rPr>
-          <w:sz w:val="24"/>
-          <w:szCs w:val="24"/>
-        </w:rPr>
-        <w:t>Param</w:t>
-      </w:r>
-      <w:proofErr w:type="spellEnd"/>
-      <w:r>
-        <w:rPr>
-          <w:sz w:val="24"/>
-          <w:szCs w:val="24"/>
-        </w:rPr>
-        <w:t>:  name a pointer to the player's name</w:t>
-      </w:r>
-    </w:p>
-    <w:p>
-      <w:pPr>
-        <w:pStyle w:val="Heading1"/>
-        <w:rPr>
-          <w:sz w:val="24"/>
-          <w:szCs w:val="24"/>
-        </w:rPr>
-      </w:pPr>
-      <w:r>
-        <w:rPr>
-          <w:sz w:val="24"/>
-          <w:szCs w:val="24"/>
-        </w:rPr>
-        <w:t xml:space="preserve">// </w:t>
-      </w:r>
-      <w:proofErr w:type="spellStart"/>
-      <w:r>
-        <w:rPr>
-          <w:sz w:val="24"/>
-          <w:szCs w:val="24"/>
-        </w:rPr>
-        <w:t>Param</w:t>
-      </w:r>
-      <w:proofErr w:type="spellEnd"/>
-      <w:r>
-        <w:rPr>
-          <w:sz w:val="24"/>
-          <w:szCs w:val="24"/>
-        </w:rPr>
-        <w:t>:  date a pointer to the date of the game play</w:t>
-      </w:r>
-    </w:p>
-    <w:p>
-      <w:pPr>
-        <w:pStyle w:val="Heading1"/>
-        <w:rPr>
-          <w:sz w:val="24"/>
-          <w:szCs w:val="24"/>
-        </w:rPr>
-      </w:pPr>
-      <w:r>
-        <w:rPr>
-          <w:sz w:val="24"/>
-          <w:szCs w:val="24"/>
-        </w:rPr>
-        <w:t xml:space="preserve">// </w:t>
-      </w:r>
-      <w:proofErr w:type="spellStart"/>
-      <w:r>
-        <w:rPr>
-          <w:sz w:val="24"/>
-          <w:szCs w:val="24"/>
-        </w:rPr>
-        <w:t>Param</w:t>
-      </w:r>
-      <w:proofErr w:type="spellEnd"/>
-      <w:r>
-        <w:rPr>
-          <w:sz w:val="24"/>
-          <w:szCs w:val="24"/>
-        </w:rPr>
-        <w:t xml:space="preserve">:  score takes in the value of the player’s score </w:t>
-      </w:r>
-    </w:p>
-    <w:p>
-      <w:pPr>
-        <w:pStyle w:val="Heading1"/>
-        <w:rPr>
-          <w:sz w:val="24"/>
-          <w:szCs w:val="24"/>
-        </w:rPr>
-      </w:pPr>
-      <w:r>
-        <w:rPr>
-          <w:sz w:val="24"/>
-          <w:szCs w:val="24"/>
-        </w:rPr>
-        <w:t>// Returns: N/A</w:t>
-      </w:r>
-    </w:p>
-    <w:p>
-      <w:pPr>
-        <w:pStyle w:val="Heading1"/>
-        <w:rPr>
-          <w:sz w:val="24"/>
-          <w:szCs w:val="24"/>
-        </w:rPr>
-      </w:pPr>
-      <w:r>
-        <w:rPr>
-          <w:sz w:val="24"/>
-          <w:szCs w:val="24"/>
-        </w:rPr>
-        <w:t xml:space="preserve">void </w:t>
-      </w:r>
-      <w:proofErr w:type="spellStart"/>
-      <w:proofErr w:type="gramStart"/>
-      <w:r>
-        <w:rPr>
-          <w:sz w:val="24"/>
-          <w:szCs w:val="24"/>
-        </w:rPr>
-        <w:t>amendHighScore</w:t>
-      </w:r>
-      <w:proofErr w:type="spellEnd"/>
-      <w:r>
-        <w:rPr>
-          <w:sz w:val="24"/>
-          <w:szCs w:val="24"/>
-        </w:rPr>
-        <w:t>(</w:t>
-      </w:r>
-      <w:proofErr w:type="gramEnd"/>
-      <w:r>
-        <w:rPr>
-          <w:sz w:val="24"/>
-          <w:szCs w:val="24"/>
-        </w:rPr>
-        <w:t>char* name, char* date, unsigned score);</w:t>
-      </w:r>
-    </w:p>
-    <w:p>
-      <w:pPr>
-        <w:spacing w:line="276" w:lineRule="auto"/>
-      </w:pPr>
-      <w:r>
-        <w:br w:type="page"/>
-      </w:r>
-    </w:p>
-    <w:p>
-      <w:pPr>
-        <w:pStyle w:val="Heading1"/>
-      </w:pPr>
-      <w:bookmarkStart w:id="13" w:name="_GoBack"/>
-      <w:bookmarkEnd w:id="13"/>
+      </w:pPr>
+      <w:bookmarkStart w:id="13" w:name="_Toc451320747"/>
       <w:r>
         <w:lastRenderedPageBreak/>
         <w:t>Uses Hierarchy</w:t>
       </w:r>
-      <w:bookmarkEnd w:id="12"/>
+      <w:bookmarkEnd w:id="13"/>
     </w:p>
     <w:p>
       <w:r>
@@ -6531,7 +5184,7 @@
 </file>
 
 <file path=customXml/itemProps1.xml><?xml version="1.0" encoding="utf-8"?>
-<ds:datastoreItem xmlns:ds="http://schemas.openxmlformats.org/officeDocument/2006/customXml" ds:itemID="{64033F11-09CA-7747-9C1D-87D3AB68EDFD}">
+<ds:datastoreItem xmlns:ds="http://schemas.openxmlformats.org/officeDocument/2006/customXml" ds:itemID="{4C27114F-961C-F740-A499-C97CA720144C}">
   <ds:schemaRefs>
     <ds:schemaRef ds:uri="http://schemas.openxmlformats.org/officeDocument/2006/bibliography"/>
   </ds:schemaRefs>

</xml_diff>